<commit_message>
Added more newspapers to research document
Collected newspapers in the French language for use in web scraping
</commit_message>
<xml_diff>
--- a/research/International News Sources.docx
+++ b/research/International News Sources.docx
@@ -76,23 +76,7 @@
           <w:sz w:val="24"/>
           <w:szCs w:val="24"/>
         </w:rPr>
-        <w:t xml:space="preserve"> which may cover disease related news (</w:t>
-      </w:r>
-      <w:proofErr w:type="gramStart"/>
-      <w:r>
-        <w:rPr>
-          <w:sz w:val="24"/>
-          <w:szCs w:val="24"/>
-        </w:rPr>
-        <w:t>i.e.</w:t>
-      </w:r>
-      <w:proofErr w:type="gramEnd"/>
-      <w:r>
-        <w:rPr>
-          <w:sz w:val="24"/>
-          <w:szCs w:val="24"/>
-        </w:rPr>
-        <w:t xml:space="preserve"> have a “</w:t>
+        <w:t xml:space="preserve"> which may cover disease related news (i.e. have a “</w:t>
       </w:r>
       <w:r>
         <w:rPr>
@@ -196,42 +180,44 @@
           <w:sz w:val="24"/>
           <w:szCs w:val="24"/>
         </w:rPr>
-        <w:t xml:space="preserve">USA, Canada, Australia, New Zealand, UK, Republic of Ireland, Jamaica, </w:t>
-      </w:r>
-      <w:proofErr w:type="gramStart"/>
-      <w:r>
-        <w:rPr>
-          <w:sz w:val="24"/>
-          <w:szCs w:val="24"/>
-        </w:rPr>
-        <w:t>Trinidad</w:t>
-      </w:r>
-      <w:proofErr w:type="gramEnd"/>
-      <w:r>
-        <w:rPr>
-          <w:sz w:val="24"/>
-          <w:szCs w:val="24"/>
-        </w:rPr>
-        <w:t xml:space="preserve"> and Tobago</w:t>
-      </w:r>
-    </w:p>
-    <w:p>
-      <w:pPr>
-        <w:rPr>
-          <w:b/>
-          <w:bCs/>
-          <w:sz w:val="24"/>
-          <w:szCs w:val="24"/>
-        </w:rPr>
-      </w:pPr>
-      <w:r>
-        <w:rPr>
-          <w:b/>
-          <w:bCs/>
-          <w:sz w:val="24"/>
-          <w:szCs w:val="24"/>
-        </w:rPr>
-        <w:t>Global News Sources:</w:t>
+        <w:t>USA, Canada, Australia, New Zealand, UK, Republic of Ireland, Jamaica, Trinidad and Tobago</w:t>
+      </w:r>
+    </w:p>
+    <w:p>
+      <w:pPr>
+        <w:rPr>
+          <w:b/>
+          <w:bCs/>
+          <w:sz w:val="24"/>
+          <w:szCs w:val="24"/>
+        </w:rPr>
+      </w:pPr>
+      <w:r>
+        <w:rPr>
+          <w:b/>
+          <w:bCs/>
+          <w:sz w:val="24"/>
+          <w:szCs w:val="24"/>
+        </w:rPr>
+        <w:t>G</w:t>
+      </w:r>
+      <w:r>
+        <w:rPr>
+          <w:b/>
+          <w:bCs/>
+          <w:sz w:val="24"/>
+          <w:szCs w:val="24"/>
+        </w:rPr>
+        <w:t xml:space="preserve">eneral </w:t>
+      </w:r>
+      <w:r>
+        <w:rPr>
+          <w:b/>
+          <w:bCs/>
+          <w:sz w:val="24"/>
+          <w:szCs w:val="24"/>
+        </w:rPr>
+        <w:t>News Sources:</w:t>
       </w:r>
     </w:p>
     <w:p>
@@ -837,23 +823,7 @@
           <w:szCs w:val="24"/>
         </w:rPr>
         <w:lastRenderedPageBreak/>
-        <w:t xml:space="preserve">Trinidad </w:t>
-      </w:r>
-      <w:proofErr w:type="gramStart"/>
-      <w:r>
-        <w:rPr>
-          <w:sz w:val="24"/>
-          <w:szCs w:val="24"/>
-        </w:rPr>
-        <w:t>express</w:t>
-      </w:r>
-      <w:proofErr w:type="gramEnd"/>
-      <w:r>
-        <w:rPr>
-          <w:sz w:val="24"/>
-          <w:szCs w:val="24"/>
-        </w:rPr>
-        <w:t xml:space="preserve"> (T&amp;T) (</w:t>
+        <w:t>Trinidad express (T&amp;T) (</w:t>
       </w:r>
       <w:hyperlink r:id="rId23" w:history="1">
         <w:r>
@@ -1237,8 +1207,6 @@
     <w:p>
       <w:pPr>
         <w:rPr>
-          <w:b/>
-          <w:bCs/>
           <w:sz w:val="24"/>
           <w:szCs w:val="24"/>
         </w:rPr>
@@ -1263,6 +1231,574 @@
     <w:p>
       <w:pPr>
         <w:rPr>
+          <w:b/>
+          <w:bCs/>
+          <w:sz w:val="24"/>
+          <w:szCs w:val="24"/>
+        </w:rPr>
+      </w:pPr>
+      <w:r>
+        <w:rPr>
+          <w:b/>
+          <w:bCs/>
+          <w:sz w:val="24"/>
+          <w:szCs w:val="24"/>
+        </w:rPr>
+        <w:t>G</w:t>
+      </w:r>
+      <w:r>
+        <w:rPr>
+          <w:b/>
+          <w:bCs/>
+          <w:sz w:val="24"/>
+          <w:szCs w:val="24"/>
+        </w:rPr>
+        <w:t xml:space="preserve">eneral </w:t>
+      </w:r>
+      <w:r>
+        <w:rPr>
+          <w:b/>
+          <w:bCs/>
+          <w:sz w:val="24"/>
+          <w:szCs w:val="24"/>
+        </w:rPr>
+        <w:t>News Sources:</w:t>
+      </w:r>
+    </w:p>
+    <w:p>
+      <w:pPr>
+        <w:rPr>
+          <w:sz w:val="24"/>
+          <w:szCs w:val="24"/>
+        </w:rPr>
+      </w:pPr>
+      <w:r>
+        <w:rPr>
+          <w:sz w:val="24"/>
+          <w:szCs w:val="24"/>
+        </w:rPr>
+        <w:t>Le figaro (FRA) (</w:t>
+      </w:r>
+      <w:hyperlink r:id="rId32" w:history="1">
+        <w:r>
+          <w:rPr>
+            <w:rStyle w:val="Hyperlink"/>
+            <w:sz w:val="24"/>
+            <w:szCs w:val="24"/>
+          </w:rPr>
+          <w:t>https://www.lefigaro.fr/</w:t>
+        </w:r>
+      </w:hyperlink>
+      <w:r>
+        <w:rPr>
+          <w:sz w:val="24"/>
+          <w:szCs w:val="24"/>
+        </w:rPr>
+        <w:t>)</w:t>
+      </w:r>
+    </w:p>
+    <w:p>
+      <w:pPr>
+        <w:rPr>
+          <w:sz w:val="24"/>
+          <w:szCs w:val="24"/>
+        </w:rPr>
+      </w:pPr>
+      <w:r>
+        <w:rPr>
+          <w:sz w:val="24"/>
+          <w:szCs w:val="24"/>
+        </w:rPr>
+        <w:t xml:space="preserve">Le monde (FRA) </w:t>
+      </w:r>
+      <w:hyperlink r:id="rId33" w:history="1">
+        <w:r>
+          <w:rPr>
+            <w:rStyle w:val="Hyperlink"/>
+            <w:sz w:val="24"/>
+            <w:szCs w:val="24"/>
+          </w:rPr>
+          <w:t>https://www.lemonde.fr/</w:t>
+        </w:r>
+      </w:hyperlink>
+    </w:p>
+    <w:p>
+      <w:pPr>
+        <w:rPr>
+          <w:rFonts w:ascii="Lato" w:hAnsi="Lato"/>
+          <w:color w:val="333333"/>
+          <w:sz w:val="23"/>
+          <w:szCs w:val="23"/>
+          <w:shd w:val="clear" w:color="auto" w:fill="FFFFFF"/>
+        </w:rPr>
+      </w:pPr>
+      <w:proofErr w:type="spellStart"/>
+      <w:r>
+        <w:rPr>
+          <w:rFonts w:ascii="Lato" w:hAnsi="Lato"/>
+          <w:color w:val="333333"/>
+          <w:sz w:val="23"/>
+          <w:szCs w:val="23"/>
+          <w:shd w:val="clear" w:color="auto" w:fill="FFFFFF"/>
+        </w:rPr>
+        <w:t>Libération</w:t>
+      </w:r>
+      <w:proofErr w:type="spellEnd"/>
+      <w:r>
+        <w:rPr>
+          <w:rFonts w:ascii="Lato" w:hAnsi="Lato"/>
+          <w:color w:val="333333"/>
+          <w:sz w:val="23"/>
+          <w:szCs w:val="23"/>
+          <w:shd w:val="clear" w:color="auto" w:fill="FFFFFF"/>
+        </w:rPr>
+        <w:t xml:space="preserve"> (FRA) (</w:t>
+      </w:r>
+      <w:hyperlink r:id="rId34" w:history="1">
+        <w:r>
+          <w:rPr>
+            <w:rStyle w:val="Hyperlink"/>
+            <w:rFonts w:ascii="Lato" w:hAnsi="Lato"/>
+            <w:sz w:val="23"/>
+            <w:szCs w:val="23"/>
+            <w:shd w:val="clear" w:color="auto" w:fill="FFFFFF"/>
+          </w:rPr>
+          <w:t>https://www.liberation.fr/</w:t>
+        </w:r>
+      </w:hyperlink>
+      <w:r>
+        <w:rPr>
+          <w:rFonts w:ascii="Lato" w:hAnsi="Lato"/>
+          <w:color w:val="333333"/>
+          <w:sz w:val="23"/>
+          <w:szCs w:val="23"/>
+          <w:shd w:val="clear" w:color="auto" w:fill="FFFFFF"/>
+        </w:rPr>
+        <w:t>)</w:t>
+      </w:r>
+    </w:p>
+    <w:p>
+      <w:pPr>
+        <w:rPr>
+          <w:rFonts w:ascii="Lato" w:hAnsi="Lato"/>
+          <w:color w:val="333333"/>
+          <w:sz w:val="23"/>
+          <w:szCs w:val="23"/>
+          <w:shd w:val="clear" w:color="auto" w:fill="FFFFFF"/>
+        </w:rPr>
+      </w:pPr>
+      <w:proofErr w:type="spellStart"/>
+      <w:r>
+        <w:rPr>
+          <w:rFonts w:ascii="Lato" w:hAnsi="Lato"/>
+          <w:color w:val="333333"/>
+          <w:sz w:val="23"/>
+          <w:szCs w:val="23"/>
+          <w:shd w:val="clear" w:color="auto" w:fill="FFFFFF"/>
+        </w:rPr>
+        <w:t>L’Express</w:t>
+      </w:r>
+      <w:proofErr w:type="spellEnd"/>
+      <w:r>
+        <w:rPr>
+          <w:rFonts w:ascii="Lato" w:hAnsi="Lato"/>
+          <w:color w:val="333333"/>
+          <w:sz w:val="23"/>
+          <w:szCs w:val="23"/>
+          <w:shd w:val="clear" w:color="auto" w:fill="FFFFFF"/>
+        </w:rPr>
+        <w:t xml:space="preserve"> (FRA) (</w:t>
+      </w:r>
+      <w:hyperlink r:id="rId35" w:history="1">
+        <w:r>
+          <w:rPr>
+            <w:rStyle w:val="Hyperlink"/>
+            <w:rFonts w:ascii="Lato" w:hAnsi="Lato"/>
+            <w:sz w:val="23"/>
+            <w:szCs w:val="23"/>
+            <w:shd w:val="clear" w:color="auto" w:fill="FFFFFF"/>
+          </w:rPr>
+          <w:t>https://www.lexpress.fr/</w:t>
+        </w:r>
+      </w:hyperlink>
+      <w:r>
+        <w:rPr>
+          <w:rFonts w:ascii="Lato" w:hAnsi="Lato"/>
+          <w:color w:val="333333"/>
+          <w:sz w:val="23"/>
+          <w:szCs w:val="23"/>
+          <w:shd w:val="clear" w:color="auto" w:fill="FFFFFF"/>
+        </w:rPr>
+        <w:t>)</w:t>
+      </w:r>
+    </w:p>
+    <w:p>
+      <w:pPr>
+        <w:rPr>
+          <w:rFonts w:ascii="Lato" w:hAnsi="Lato"/>
+          <w:color w:val="333333"/>
+          <w:sz w:val="23"/>
+          <w:szCs w:val="23"/>
+          <w:shd w:val="clear" w:color="auto" w:fill="FFFFFF"/>
+        </w:rPr>
+      </w:pPr>
+      <w:r>
+        <w:rPr>
+          <w:rFonts w:ascii="Lato" w:hAnsi="Lato"/>
+          <w:color w:val="333333"/>
+          <w:sz w:val="23"/>
+          <w:szCs w:val="23"/>
+          <w:shd w:val="clear" w:color="auto" w:fill="FFFFFF"/>
+        </w:rPr>
+        <w:t xml:space="preserve">La </w:t>
+      </w:r>
+      <w:proofErr w:type="spellStart"/>
+      <w:r>
+        <w:rPr>
+          <w:rFonts w:ascii="Lato" w:hAnsi="Lato"/>
+          <w:color w:val="333333"/>
+          <w:sz w:val="23"/>
+          <w:szCs w:val="23"/>
+          <w:shd w:val="clear" w:color="auto" w:fill="FFFFFF"/>
+        </w:rPr>
+        <w:t>presse</w:t>
+      </w:r>
+      <w:proofErr w:type="spellEnd"/>
+      <w:r>
+        <w:rPr>
+          <w:rFonts w:ascii="Lato" w:hAnsi="Lato"/>
+          <w:color w:val="333333"/>
+          <w:sz w:val="23"/>
+          <w:szCs w:val="23"/>
+          <w:shd w:val="clear" w:color="auto" w:fill="FFFFFF"/>
+        </w:rPr>
+        <w:t xml:space="preserve"> (CAN) (</w:t>
+      </w:r>
+      <w:hyperlink r:id="rId36" w:history="1">
+        <w:r>
+          <w:rPr>
+            <w:rStyle w:val="Hyperlink"/>
+            <w:rFonts w:ascii="Lato" w:hAnsi="Lato"/>
+            <w:sz w:val="23"/>
+            <w:szCs w:val="23"/>
+            <w:shd w:val="clear" w:color="auto" w:fill="FFFFFF"/>
+          </w:rPr>
+          <w:t>https://www.lapresse.ca/</w:t>
+        </w:r>
+      </w:hyperlink>
+      <w:r>
+        <w:rPr>
+          <w:rFonts w:ascii="Lato" w:hAnsi="Lato"/>
+          <w:color w:val="333333"/>
+          <w:sz w:val="23"/>
+          <w:szCs w:val="23"/>
+          <w:shd w:val="clear" w:color="auto" w:fill="FFFFFF"/>
+        </w:rPr>
+        <w:t>)</w:t>
+      </w:r>
+    </w:p>
+    <w:p>
+      <w:pPr>
+        <w:rPr>
+          <w:rFonts w:ascii="Lato" w:hAnsi="Lato"/>
+          <w:color w:val="333333"/>
+          <w:sz w:val="23"/>
+          <w:szCs w:val="23"/>
+          <w:shd w:val="clear" w:color="auto" w:fill="FFFFFF"/>
+        </w:rPr>
+      </w:pPr>
+      <w:r>
+        <w:rPr>
+          <w:rFonts w:ascii="Lato" w:hAnsi="Lato"/>
+          <w:color w:val="333333"/>
+          <w:sz w:val="23"/>
+          <w:szCs w:val="23"/>
+          <w:shd w:val="clear" w:color="auto" w:fill="FFFFFF"/>
+        </w:rPr>
+        <w:t>Le Devoir (CAN) (</w:t>
+      </w:r>
+      <w:hyperlink r:id="rId37" w:history="1">
+        <w:r>
+          <w:rPr>
+            <w:rStyle w:val="Hyperlink"/>
+            <w:rFonts w:ascii="Lato" w:hAnsi="Lato"/>
+            <w:sz w:val="23"/>
+            <w:szCs w:val="23"/>
+            <w:shd w:val="clear" w:color="auto" w:fill="FFFFFF"/>
+          </w:rPr>
+          <w:t>https://www.ledevoir.com/</w:t>
+        </w:r>
+      </w:hyperlink>
+      <w:r>
+        <w:rPr>
+          <w:rFonts w:ascii="Lato" w:hAnsi="Lato"/>
+          <w:color w:val="333333"/>
+          <w:sz w:val="23"/>
+          <w:szCs w:val="23"/>
+          <w:shd w:val="clear" w:color="auto" w:fill="FFFFFF"/>
+        </w:rPr>
+        <w:t>)</w:t>
+      </w:r>
+    </w:p>
+    <w:p>
+      <w:pPr>
+        <w:rPr>
+          <w:rFonts w:ascii="Lato" w:hAnsi="Lato"/>
+          <w:color w:val="333333"/>
+          <w:sz w:val="23"/>
+          <w:szCs w:val="23"/>
+          <w:shd w:val="clear" w:color="auto" w:fill="FFFFFF"/>
+        </w:rPr>
+      </w:pPr>
+      <w:r>
+        <w:rPr>
+          <w:rFonts w:ascii="Lato" w:hAnsi="Lato"/>
+          <w:color w:val="333333"/>
+          <w:sz w:val="23"/>
+          <w:szCs w:val="23"/>
+          <w:shd w:val="clear" w:color="auto" w:fill="FFFFFF"/>
+        </w:rPr>
+        <w:t xml:space="preserve">Le </w:t>
+      </w:r>
+      <w:proofErr w:type="spellStart"/>
+      <w:r>
+        <w:rPr>
+          <w:rFonts w:ascii="Lato" w:hAnsi="Lato"/>
+          <w:color w:val="333333"/>
+          <w:sz w:val="23"/>
+          <w:szCs w:val="23"/>
+          <w:shd w:val="clear" w:color="auto" w:fill="FFFFFF"/>
+        </w:rPr>
+        <w:t>Nouvelliste</w:t>
+      </w:r>
+      <w:proofErr w:type="spellEnd"/>
+      <w:r>
+        <w:rPr>
+          <w:rFonts w:ascii="Lato" w:hAnsi="Lato"/>
+          <w:color w:val="333333"/>
+          <w:sz w:val="23"/>
+          <w:szCs w:val="23"/>
+          <w:shd w:val="clear" w:color="auto" w:fill="FFFFFF"/>
+        </w:rPr>
+        <w:t xml:space="preserve"> (SUI (</w:t>
+      </w:r>
+      <w:hyperlink r:id="rId38" w:history="1">
+        <w:r>
+          <w:rPr>
+            <w:rStyle w:val="Hyperlink"/>
+            <w:rFonts w:ascii="Lato" w:hAnsi="Lato"/>
+            <w:sz w:val="23"/>
+            <w:szCs w:val="23"/>
+            <w:shd w:val="clear" w:color="auto" w:fill="FFFFFF"/>
+          </w:rPr>
+          <w:t>https://www.lenouvelliste.ch/</w:t>
+        </w:r>
+      </w:hyperlink>
+      <w:r>
+        <w:rPr>
+          <w:rFonts w:ascii="Lato" w:hAnsi="Lato"/>
+          <w:color w:val="333333"/>
+          <w:sz w:val="23"/>
+          <w:szCs w:val="23"/>
+          <w:shd w:val="clear" w:color="auto" w:fill="FFFFFF"/>
+        </w:rPr>
+        <w:t>)</w:t>
+      </w:r>
+    </w:p>
+    <w:p>
+      <w:pPr>
+        <w:rPr>
+          <w:rFonts w:ascii="Lato" w:hAnsi="Lato"/>
+          <w:color w:val="333333"/>
+          <w:sz w:val="23"/>
+          <w:szCs w:val="23"/>
+          <w:shd w:val="clear" w:color="auto" w:fill="FFFFFF"/>
+        </w:rPr>
+      </w:pPr>
+      <w:r>
+        <w:rPr>
+          <w:rFonts w:ascii="Lato" w:hAnsi="Lato"/>
+          <w:color w:val="333333"/>
+          <w:sz w:val="23"/>
+          <w:szCs w:val="23"/>
+          <w:shd w:val="clear" w:color="auto" w:fill="FFFFFF"/>
+        </w:rPr>
+        <w:t>La presse.tn (TUN) (</w:t>
+      </w:r>
+      <w:hyperlink r:id="rId39" w:history="1">
+        <w:r>
+          <w:rPr>
+            <w:rStyle w:val="Hyperlink"/>
+            <w:rFonts w:ascii="Lato" w:hAnsi="Lato"/>
+            <w:sz w:val="23"/>
+            <w:szCs w:val="23"/>
+            <w:shd w:val="clear" w:color="auto" w:fill="FFFFFF"/>
+          </w:rPr>
+          <w:t>https://lapresse.tn/</w:t>
+        </w:r>
+      </w:hyperlink>
+      <w:r>
+        <w:rPr>
+          <w:rFonts w:ascii="Lato" w:hAnsi="Lato"/>
+          <w:color w:val="333333"/>
+          <w:sz w:val="23"/>
+          <w:szCs w:val="23"/>
+          <w:shd w:val="clear" w:color="auto" w:fill="FFFFFF"/>
+        </w:rPr>
+        <w:t>)</w:t>
+      </w:r>
+    </w:p>
+    <w:p>
+      <w:pPr>
+        <w:rPr>
+          <w:rFonts w:ascii="Lato" w:hAnsi="Lato"/>
+          <w:color w:val="333333"/>
+          <w:sz w:val="23"/>
+          <w:szCs w:val="23"/>
+          <w:shd w:val="clear" w:color="auto" w:fill="FFFFFF"/>
+        </w:rPr>
+      </w:pPr>
+      <w:proofErr w:type="spellStart"/>
+      <w:r>
+        <w:rPr>
+          <w:rFonts w:ascii="Lato" w:hAnsi="Lato"/>
+          <w:color w:val="333333"/>
+          <w:sz w:val="23"/>
+          <w:szCs w:val="23"/>
+          <w:shd w:val="clear" w:color="auto" w:fill="FFFFFF"/>
+        </w:rPr>
+        <w:t>Mediacongo</w:t>
+      </w:r>
+      <w:proofErr w:type="spellEnd"/>
+      <w:r>
+        <w:rPr>
+          <w:rFonts w:ascii="Lato" w:hAnsi="Lato"/>
+          <w:color w:val="333333"/>
+          <w:sz w:val="23"/>
+          <w:szCs w:val="23"/>
+          <w:shd w:val="clear" w:color="auto" w:fill="FFFFFF"/>
+        </w:rPr>
+        <w:t xml:space="preserve"> (DRC) (</w:t>
+      </w:r>
+      <w:hyperlink r:id="rId40" w:history="1">
+        <w:r>
+          <w:rPr>
+            <w:rStyle w:val="Hyperlink"/>
+            <w:rFonts w:ascii="Lato" w:hAnsi="Lato"/>
+            <w:sz w:val="23"/>
+            <w:szCs w:val="23"/>
+            <w:shd w:val="clear" w:color="auto" w:fill="FFFFFF"/>
+          </w:rPr>
+          <w:t>https://www.mediacongo.net//articles.html</w:t>
+        </w:r>
+      </w:hyperlink>
+      <w:r>
+        <w:rPr>
+          <w:rFonts w:ascii="Lato" w:hAnsi="Lato"/>
+          <w:color w:val="333333"/>
+          <w:sz w:val="23"/>
+          <w:szCs w:val="23"/>
+          <w:shd w:val="clear" w:color="auto" w:fill="FFFFFF"/>
+        </w:rPr>
+        <w:t>)</w:t>
+      </w:r>
+    </w:p>
+    <w:p>
+      <w:pPr>
+        <w:rPr>
+          <w:rFonts w:ascii="Lato" w:hAnsi="Lato"/>
+          <w:color w:val="333333"/>
+          <w:sz w:val="23"/>
+          <w:szCs w:val="23"/>
+          <w:shd w:val="clear" w:color="auto" w:fill="FFFFFF"/>
+        </w:rPr>
+      </w:pPr>
+      <w:r>
+        <w:rPr>
+          <w:rFonts w:ascii="Lato" w:hAnsi="Lato"/>
+          <w:color w:val="333333"/>
+          <w:sz w:val="23"/>
+          <w:szCs w:val="23"/>
+          <w:shd w:val="clear" w:color="auto" w:fill="FFFFFF"/>
+        </w:rPr>
+        <w:t>Congo Independent (DRC) (</w:t>
+      </w:r>
+      <w:hyperlink r:id="rId41" w:history="1">
+        <w:r>
+          <w:rPr>
+            <w:rStyle w:val="Hyperlink"/>
+            <w:rFonts w:ascii="Lato" w:hAnsi="Lato"/>
+            <w:sz w:val="23"/>
+            <w:szCs w:val="23"/>
+            <w:shd w:val="clear" w:color="auto" w:fill="FFFFFF"/>
+          </w:rPr>
+          <w:t>http://www.congoindependant.com/</w:t>
+        </w:r>
+      </w:hyperlink>
+      <w:r>
+        <w:rPr>
+          <w:rFonts w:ascii="Lato" w:hAnsi="Lato"/>
+          <w:color w:val="333333"/>
+          <w:sz w:val="23"/>
+          <w:szCs w:val="23"/>
+          <w:shd w:val="clear" w:color="auto" w:fill="FFFFFF"/>
+        </w:rPr>
+        <w:t>)</w:t>
+      </w:r>
+    </w:p>
+    <w:p>
+      <w:pPr>
+        <w:rPr>
+          <w:rFonts w:ascii="Lato" w:hAnsi="Lato"/>
+          <w:color w:val="333333"/>
+          <w:sz w:val="23"/>
+          <w:szCs w:val="23"/>
+          <w:shd w:val="clear" w:color="auto" w:fill="FFFFFF"/>
+        </w:rPr>
+      </w:pPr>
+    </w:p>
+    <w:p>
+      <w:pPr>
+        <w:rPr>
+          <w:b/>
+          <w:bCs/>
+          <w:sz w:val="24"/>
+          <w:szCs w:val="24"/>
+        </w:rPr>
+      </w:pPr>
+      <w:r>
+        <w:rPr>
+          <w:b/>
+          <w:bCs/>
+          <w:sz w:val="24"/>
+          <w:szCs w:val="24"/>
+        </w:rPr>
+        <w:t>Biomedical</w:t>
+      </w:r>
+      <w:r>
+        <w:rPr>
+          <w:b/>
+          <w:bCs/>
+          <w:sz w:val="24"/>
+          <w:szCs w:val="24"/>
+        </w:rPr>
+        <w:t>/Science</w:t>
+      </w:r>
+      <w:r>
+        <w:rPr>
+          <w:b/>
+          <w:bCs/>
+          <w:sz w:val="24"/>
+          <w:szCs w:val="24"/>
+        </w:rPr>
+        <w:t xml:space="preserve"> News Sources:</w:t>
+      </w:r>
+    </w:p>
+    <w:p>
+      <w:pPr>
+        <w:rPr>
+          <w:b/>
+          <w:bCs/>
           <w:sz w:val="28"/>
           <w:szCs w:val="28"/>
         </w:rPr>
@@ -1277,132 +1813,280 @@
           <w:szCs w:val="28"/>
         </w:rPr>
       </w:pPr>
-    </w:p>
-    <w:p>
-      <w:pPr>
+      <w:r>
         <w:rPr>
           <w:b/>
           <w:bCs/>
           <w:sz w:val="28"/>
           <w:szCs w:val="28"/>
         </w:rPr>
-      </w:pPr>
-      <w:r>
+        <w:t>Spanish</w:t>
+      </w:r>
+    </w:p>
+    <w:p>
+      <w:pPr>
         <w:rPr>
           <w:b/>
           <w:bCs/>
           <w:sz w:val="28"/>
           <w:szCs w:val="28"/>
         </w:rPr>
-        <w:t>Spanish</w:t>
-      </w:r>
-    </w:p>
-    <w:p>
-      <w:pPr>
-        <w:rPr>
-          <w:b/>
-          <w:bCs/>
+      </w:pPr>
+      <w:r>
+        <w:rPr>
+          <w:b/>
+          <w:bCs/>
+          <w:sz w:val="24"/>
+          <w:szCs w:val="24"/>
+        </w:rPr>
+        <w:t xml:space="preserve">Main countries using language: </w:t>
+      </w:r>
+      <w:r>
+        <w:rPr>
+          <w:sz w:val="24"/>
+          <w:szCs w:val="24"/>
+        </w:rPr>
+        <w:t>Mexico, Colombia, Spain, Argentina, Venezuela, Peru, Chile, Ecuador, Cuba, Guatemala, Dominican republic, Honduras, Bolivia, El Salvador, Nicaragua</w:t>
+      </w:r>
+    </w:p>
+    <w:p>
+      <w:pPr>
+        <w:rPr>
+          <w:b/>
+          <w:bCs/>
+          <w:sz w:val="24"/>
+          <w:szCs w:val="24"/>
+        </w:rPr>
+      </w:pPr>
+      <w:r>
+        <w:rPr>
+          <w:b/>
+          <w:bCs/>
+          <w:sz w:val="24"/>
+          <w:szCs w:val="24"/>
+        </w:rPr>
+        <w:t>G</w:t>
+      </w:r>
+      <w:r>
+        <w:rPr>
+          <w:b/>
+          <w:bCs/>
+          <w:sz w:val="24"/>
+          <w:szCs w:val="24"/>
+        </w:rPr>
+        <w:t xml:space="preserve">eneral </w:t>
+      </w:r>
+      <w:r>
+        <w:rPr>
+          <w:b/>
+          <w:bCs/>
+          <w:sz w:val="24"/>
+          <w:szCs w:val="24"/>
+        </w:rPr>
+        <w:t>News Sources:</w:t>
+      </w:r>
+    </w:p>
+    <w:p>
+      <w:pPr>
+        <w:rPr>
+          <w:sz w:val="24"/>
+          <w:szCs w:val="24"/>
+        </w:rPr>
+      </w:pPr>
+    </w:p>
+    <w:p>
+      <w:pPr>
+        <w:rPr>
+          <w:b/>
+          <w:bCs/>
+          <w:sz w:val="24"/>
+          <w:szCs w:val="24"/>
+        </w:rPr>
+      </w:pPr>
+      <w:r>
+        <w:rPr>
+          <w:b/>
+          <w:bCs/>
+          <w:sz w:val="24"/>
+          <w:szCs w:val="24"/>
+        </w:rPr>
+        <w:t>Biomedical</w:t>
+      </w:r>
+      <w:r>
+        <w:rPr>
+          <w:b/>
+          <w:bCs/>
+          <w:sz w:val="24"/>
+          <w:szCs w:val="24"/>
+        </w:rPr>
+        <w:t>/Science</w:t>
+      </w:r>
+      <w:r>
+        <w:rPr>
+          <w:b/>
+          <w:bCs/>
+          <w:sz w:val="24"/>
+          <w:szCs w:val="24"/>
+        </w:rPr>
+        <w:t xml:space="preserve"> News Sources:</w:t>
+      </w:r>
+    </w:p>
+    <w:p>
+      <w:pPr>
+        <w:rPr>
           <w:sz w:val="28"/>
           <w:szCs w:val="28"/>
         </w:rPr>
       </w:pPr>
-      <w:r>
-        <w:rPr>
-          <w:b/>
-          <w:bCs/>
-          <w:sz w:val="24"/>
-          <w:szCs w:val="24"/>
-        </w:rPr>
-        <w:t xml:space="preserve">Main countries using language: </w:t>
-      </w:r>
-      <w:r>
-        <w:rPr>
-          <w:sz w:val="24"/>
-          <w:szCs w:val="24"/>
-        </w:rPr>
-        <w:t xml:space="preserve">Mexico, Colombia, Spain, Argentina, Venezuela, Peru, Chile, Ecuador, Cuba, Guatemala, </w:t>
-      </w:r>
-      <w:proofErr w:type="gramStart"/>
-      <w:r>
-        <w:rPr>
-          <w:sz w:val="24"/>
-          <w:szCs w:val="24"/>
-        </w:rPr>
-        <w:t>Dominican republic</w:t>
-      </w:r>
-      <w:proofErr w:type="gramEnd"/>
-      <w:r>
-        <w:rPr>
-          <w:sz w:val="24"/>
-          <w:szCs w:val="24"/>
-        </w:rPr>
-        <w:t>, Honduras, Bolivia, El Salvador, Nicaragua</w:t>
-      </w:r>
-    </w:p>
-    <w:p>
-      <w:pPr>
-        <w:rPr>
+    </w:p>
+    <w:p>
+      <w:pPr>
+        <w:rPr>
+          <w:b/>
+          <w:bCs/>
           <w:sz w:val="28"/>
           <w:szCs w:val="28"/>
         </w:rPr>
       </w:pPr>
-    </w:p>
-    <w:p>
-      <w:pPr>
+      <w:r>
         <w:rPr>
           <w:b/>
           <w:bCs/>
           <w:sz w:val="28"/>
           <w:szCs w:val="28"/>
         </w:rPr>
-      </w:pPr>
-      <w:r>
+        <w:t>Chinese</w:t>
+      </w:r>
+    </w:p>
+    <w:p>
+      <w:pPr>
+        <w:rPr>
+          <w:sz w:val="24"/>
+          <w:szCs w:val="24"/>
+        </w:rPr>
+      </w:pPr>
+      <w:r>
+        <w:rPr>
+          <w:b/>
+          <w:bCs/>
+          <w:sz w:val="24"/>
+          <w:szCs w:val="24"/>
+        </w:rPr>
+        <w:t xml:space="preserve">Main countries using language: </w:t>
+      </w:r>
+      <w:r>
+        <w:rPr>
+          <w:sz w:val="24"/>
+          <w:szCs w:val="24"/>
+        </w:rPr>
+        <w:t>China, Taiwan, Singapore (Mandarin), Hong Kong, Macau (Cantonese), Malaysia, Indonesia (Non-official</w:t>
+      </w:r>
+      <w:r>
+        <w:rPr>
+          <w:sz w:val="24"/>
+          <w:szCs w:val="24"/>
+        </w:rPr>
+        <w:t>ly</w:t>
+      </w:r>
+      <w:r>
+        <w:rPr>
+          <w:sz w:val="24"/>
+          <w:szCs w:val="24"/>
+        </w:rPr>
+        <w:t>)</w:t>
+      </w:r>
+    </w:p>
+    <w:p>
+      <w:pPr>
+        <w:rPr>
+          <w:b/>
+          <w:bCs/>
+          <w:sz w:val="24"/>
+          <w:szCs w:val="24"/>
+        </w:rPr>
+      </w:pPr>
+      <w:r>
+        <w:rPr>
+          <w:b/>
+          <w:bCs/>
+          <w:sz w:val="24"/>
+          <w:szCs w:val="24"/>
+        </w:rPr>
+        <w:t>G</w:t>
+      </w:r>
+      <w:r>
+        <w:rPr>
+          <w:b/>
+          <w:bCs/>
+          <w:sz w:val="24"/>
+          <w:szCs w:val="24"/>
+        </w:rPr>
+        <w:t xml:space="preserve">eneral </w:t>
+      </w:r>
+      <w:r>
+        <w:rPr>
+          <w:b/>
+          <w:bCs/>
+          <w:sz w:val="24"/>
+          <w:szCs w:val="24"/>
+        </w:rPr>
+        <w:t>News Sources:</w:t>
+      </w:r>
+    </w:p>
+    <w:p>
+      <w:pPr>
+        <w:rPr>
+          <w:sz w:val="24"/>
+          <w:szCs w:val="24"/>
+        </w:rPr>
+      </w:pPr>
+    </w:p>
+    <w:p>
+      <w:pPr>
+        <w:rPr>
+          <w:b/>
+          <w:bCs/>
+          <w:sz w:val="24"/>
+          <w:szCs w:val="24"/>
+        </w:rPr>
+      </w:pPr>
+      <w:r>
+        <w:rPr>
+          <w:b/>
+          <w:bCs/>
+          <w:sz w:val="24"/>
+          <w:szCs w:val="24"/>
+        </w:rPr>
+        <w:t>Biomedical</w:t>
+      </w:r>
+      <w:r>
+        <w:rPr>
+          <w:b/>
+          <w:bCs/>
+          <w:sz w:val="24"/>
+          <w:szCs w:val="24"/>
+        </w:rPr>
+        <w:t>/Science</w:t>
+      </w:r>
+      <w:r>
+        <w:rPr>
+          <w:b/>
+          <w:bCs/>
+          <w:sz w:val="24"/>
+          <w:szCs w:val="24"/>
+        </w:rPr>
+        <w:t xml:space="preserve"> News Sources:</w:t>
+      </w:r>
+    </w:p>
+    <w:p>
+      <w:pPr>
         <w:rPr>
           <w:b/>
           <w:bCs/>
           <w:sz w:val="28"/>
           <w:szCs w:val="28"/>
         </w:rPr>
-        <w:t>Chinese</w:t>
-      </w:r>
-    </w:p>
-    <w:p>
-      <w:pPr>
-        <w:rPr>
-          <w:sz w:val="24"/>
-          <w:szCs w:val="24"/>
-        </w:rPr>
-      </w:pPr>
-      <w:r>
-        <w:rPr>
-          <w:b/>
-          <w:bCs/>
-          <w:sz w:val="24"/>
-          <w:szCs w:val="24"/>
-        </w:rPr>
-        <w:t xml:space="preserve">Main countries using language: </w:t>
-      </w:r>
-      <w:r>
-        <w:rPr>
-          <w:sz w:val="24"/>
-          <w:szCs w:val="24"/>
-        </w:rPr>
-        <w:t>China, Taiwan, Singapore (Mandarin), Hong Kong, Macau (Cantonese), Malaysia, Indonesia (Non-official</w:t>
-      </w:r>
-      <w:r>
-        <w:rPr>
-          <w:sz w:val="24"/>
-          <w:szCs w:val="24"/>
-        </w:rPr>
-        <w:t>ly</w:t>
-      </w:r>
-      <w:r>
-        <w:rPr>
-          <w:sz w:val="24"/>
-          <w:szCs w:val="24"/>
-        </w:rPr>
-        <w:t>)</w:t>
-      </w:r>
+      </w:pPr>
     </w:p>
     <w:p>
       <w:pPr>
@@ -1423,78 +2107,159 @@
           <w:szCs w:val="28"/>
         </w:rPr>
       </w:pPr>
-    </w:p>
-    <w:p>
-      <w:pPr>
+      <w:r>
         <w:rPr>
           <w:b/>
           <w:bCs/>
           <w:sz w:val="28"/>
           <w:szCs w:val="28"/>
         </w:rPr>
-      </w:pPr>
-      <w:r>
+        <w:t>Russian</w:t>
+      </w:r>
+    </w:p>
+    <w:p>
+      <w:pPr>
+        <w:rPr>
+          <w:sz w:val="24"/>
+          <w:szCs w:val="24"/>
+        </w:rPr>
+      </w:pPr>
+      <w:r>
+        <w:rPr>
+          <w:b/>
+          <w:bCs/>
+          <w:sz w:val="24"/>
+          <w:szCs w:val="24"/>
+        </w:rPr>
+        <w:t xml:space="preserve">Main countries using language: </w:t>
+      </w:r>
+      <w:r>
+        <w:rPr>
+          <w:sz w:val="24"/>
+          <w:szCs w:val="24"/>
+        </w:rPr>
+        <w:t>Russia, Kazakhstan, Kyrgyzstan, Belarus (Official</w:t>
+      </w:r>
+      <w:r>
+        <w:rPr>
+          <w:sz w:val="24"/>
+          <w:szCs w:val="24"/>
+        </w:rPr>
+        <w:t>ly</w:t>
+      </w:r>
+      <w:r>
+        <w:rPr>
+          <w:sz w:val="24"/>
+          <w:szCs w:val="24"/>
+        </w:rPr>
+        <w:t>), Ukraine, Uzbekistan, Georgia, Azerbaijan, Latvia, Estonia, Turkmenistan (Non-official</w:t>
+      </w:r>
+      <w:r>
+        <w:rPr>
+          <w:sz w:val="24"/>
+          <w:szCs w:val="24"/>
+        </w:rPr>
+        <w:t>ly</w:t>
+      </w:r>
+      <w:r>
+        <w:rPr>
+          <w:sz w:val="24"/>
+          <w:szCs w:val="24"/>
+        </w:rPr>
+        <w:t>)</w:t>
+      </w:r>
+    </w:p>
+    <w:p>
+      <w:pPr>
+        <w:rPr>
+          <w:b/>
+          <w:bCs/>
+          <w:sz w:val="24"/>
+          <w:szCs w:val="24"/>
+        </w:rPr>
+      </w:pPr>
+      <w:r>
+        <w:rPr>
+          <w:b/>
+          <w:bCs/>
+          <w:sz w:val="24"/>
+          <w:szCs w:val="24"/>
+        </w:rPr>
+        <w:t>G</w:t>
+      </w:r>
+      <w:r>
+        <w:rPr>
+          <w:b/>
+          <w:bCs/>
+          <w:sz w:val="24"/>
+          <w:szCs w:val="24"/>
+        </w:rPr>
+        <w:t xml:space="preserve">eneral </w:t>
+      </w:r>
+      <w:r>
+        <w:rPr>
+          <w:b/>
+          <w:bCs/>
+          <w:sz w:val="24"/>
+          <w:szCs w:val="24"/>
+        </w:rPr>
+        <w:t>News Sources:</w:t>
+      </w:r>
+    </w:p>
+    <w:p>
+      <w:pPr>
+        <w:rPr>
+          <w:sz w:val="24"/>
+          <w:szCs w:val="24"/>
+        </w:rPr>
+      </w:pPr>
+    </w:p>
+    <w:p>
+      <w:pPr>
+        <w:rPr>
+          <w:b/>
+          <w:bCs/>
+          <w:sz w:val="24"/>
+          <w:szCs w:val="24"/>
+        </w:rPr>
+      </w:pPr>
+      <w:r>
+        <w:rPr>
+          <w:b/>
+          <w:bCs/>
+          <w:sz w:val="24"/>
+          <w:szCs w:val="24"/>
+        </w:rPr>
+        <w:t>Biomedical</w:t>
+      </w:r>
+      <w:r>
+        <w:rPr>
+          <w:b/>
+          <w:bCs/>
+          <w:sz w:val="24"/>
+          <w:szCs w:val="24"/>
+        </w:rPr>
+        <w:t>/Science</w:t>
+      </w:r>
+      <w:r>
+        <w:rPr>
+          <w:b/>
+          <w:bCs/>
+          <w:sz w:val="24"/>
+          <w:szCs w:val="24"/>
+        </w:rPr>
+        <w:t xml:space="preserve"> News Sources:</w:t>
+      </w:r>
+    </w:p>
+    <w:p>
+      <w:pPr>
         <w:rPr>
           <w:b/>
           <w:bCs/>
           <w:sz w:val="28"/>
           <w:szCs w:val="28"/>
         </w:rPr>
-        <w:t>Russian</w:t>
-      </w:r>
-    </w:p>
-    <w:p>
-      <w:pPr>
-        <w:rPr>
-          <w:sz w:val="24"/>
-          <w:szCs w:val="24"/>
-        </w:rPr>
-      </w:pPr>
-      <w:r>
-        <w:rPr>
-          <w:b/>
-          <w:bCs/>
-          <w:sz w:val="24"/>
-          <w:szCs w:val="24"/>
-        </w:rPr>
-        <w:lastRenderedPageBreak/>
-        <w:t xml:space="preserve">Main countries using language: </w:t>
-      </w:r>
-      <w:r>
-        <w:rPr>
-          <w:sz w:val="24"/>
-          <w:szCs w:val="24"/>
-        </w:rPr>
-        <w:t>Russia, Kazakhstan, Kyrgyzstan, Belarus (Official</w:t>
-      </w:r>
-      <w:r>
-        <w:rPr>
-          <w:sz w:val="24"/>
-          <w:szCs w:val="24"/>
-        </w:rPr>
-        <w:t>ly</w:t>
-      </w:r>
-      <w:r>
-        <w:rPr>
-          <w:sz w:val="24"/>
-          <w:szCs w:val="24"/>
-        </w:rPr>
-        <w:t>), Ukraine, Uzbekistan, Georgia, Azerbaijan, Latvia, Estonia, Turkmenistan (Non-official</w:t>
-      </w:r>
-      <w:r>
-        <w:rPr>
-          <w:sz w:val="24"/>
-          <w:szCs w:val="24"/>
-        </w:rPr>
-        <w:t>ly</w:t>
-      </w:r>
-      <w:r>
-        <w:rPr>
-          <w:sz w:val="24"/>
-          <w:szCs w:val="24"/>
-        </w:rPr>
-        <w:t>)</w:t>
-      </w:r>
+      </w:pPr>
     </w:p>
     <w:p>
       <w:pPr>
@@ -1515,109 +2280,176 @@
           <w:szCs w:val="28"/>
         </w:rPr>
       </w:pPr>
-    </w:p>
-    <w:p>
-      <w:pPr>
+      <w:r>
         <w:rPr>
           <w:b/>
           <w:bCs/>
           <w:sz w:val="28"/>
           <w:szCs w:val="28"/>
         </w:rPr>
-      </w:pPr>
-      <w:r>
+        <w:t>Portuguese</w:t>
+      </w:r>
+    </w:p>
+    <w:p>
+      <w:pPr>
+        <w:rPr>
+          <w:sz w:val="24"/>
+          <w:szCs w:val="24"/>
+        </w:rPr>
+      </w:pPr>
+      <w:r>
+        <w:rPr>
+          <w:b/>
+          <w:bCs/>
+          <w:sz w:val="24"/>
+          <w:szCs w:val="24"/>
+        </w:rPr>
+        <w:t xml:space="preserve">Main countries using language: </w:t>
+      </w:r>
+      <w:r>
+        <w:rPr>
+          <w:sz w:val="24"/>
+          <w:szCs w:val="24"/>
+        </w:rPr>
+        <w:t xml:space="preserve">Brazil, Angola, Portugal, </w:t>
+      </w:r>
+      <w:r>
+        <w:rPr>
+          <w:sz w:val="24"/>
+          <w:szCs w:val="24"/>
+        </w:rPr>
+        <w:t>São Tomé and Príncipe</w:t>
+      </w:r>
+      <w:r>
+        <w:rPr>
+          <w:sz w:val="24"/>
+          <w:szCs w:val="24"/>
+        </w:rPr>
+        <w:t xml:space="preserve"> (Majority) </w:t>
+      </w:r>
+      <w:r>
+        <w:rPr>
+          <w:sz w:val="24"/>
+          <w:szCs w:val="24"/>
+        </w:rPr>
+        <w:t xml:space="preserve">Guinea Bissau, Equatorial Guinea, East Timor, </w:t>
+      </w:r>
+      <w:r>
+        <w:rPr>
+          <w:sz w:val="24"/>
+          <w:szCs w:val="24"/>
+        </w:rPr>
+        <w:t xml:space="preserve">Cabo </w:t>
+      </w:r>
+      <w:proofErr w:type="spellStart"/>
+      <w:r>
+        <w:rPr>
+          <w:sz w:val="24"/>
+          <w:szCs w:val="24"/>
+        </w:rPr>
+        <w:t>verde</w:t>
+      </w:r>
+      <w:proofErr w:type="spellEnd"/>
+      <w:r>
+        <w:rPr>
+          <w:sz w:val="24"/>
+          <w:szCs w:val="24"/>
+        </w:rPr>
+        <w:t xml:space="preserve"> (Officially), Uruguay, Argentina, Venezuela (Second)</w:t>
+      </w:r>
+    </w:p>
+    <w:p>
+      <w:pPr>
+        <w:rPr>
+          <w:b/>
+          <w:bCs/>
+          <w:sz w:val="24"/>
+          <w:szCs w:val="24"/>
+        </w:rPr>
+      </w:pPr>
+      <w:r>
+        <w:rPr>
+          <w:b/>
+          <w:bCs/>
+          <w:sz w:val="24"/>
+          <w:szCs w:val="24"/>
+        </w:rPr>
+        <w:t>G</w:t>
+      </w:r>
+      <w:r>
+        <w:rPr>
+          <w:b/>
+          <w:bCs/>
+          <w:sz w:val="24"/>
+          <w:szCs w:val="24"/>
+        </w:rPr>
+        <w:t xml:space="preserve">eneral </w:t>
+      </w:r>
+      <w:r>
+        <w:rPr>
+          <w:b/>
+          <w:bCs/>
+          <w:sz w:val="24"/>
+          <w:szCs w:val="24"/>
+        </w:rPr>
+        <w:t>News Sources:</w:t>
+      </w:r>
+    </w:p>
+    <w:p>
+      <w:pPr>
+        <w:rPr>
+          <w:sz w:val="24"/>
+          <w:szCs w:val="24"/>
+        </w:rPr>
+      </w:pPr>
+    </w:p>
+    <w:p>
+      <w:pPr>
+        <w:rPr>
+          <w:b/>
+          <w:bCs/>
+          <w:sz w:val="24"/>
+          <w:szCs w:val="24"/>
+        </w:rPr>
+      </w:pPr>
+      <w:r>
+        <w:rPr>
+          <w:b/>
+          <w:bCs/>
+          <w:sz w:val="24"/>
+          <w:szCs w:val="24"/>
+        </w:rPr>
+        <w:lastRenderedPageBreak/>
+        <w:t>Biomedical</w:t>
+      </w:r>
+      <w:r>
+        <w:rPr>
+          <w:b/>
+          <w:bCs/>
+          <w:sz w:val="24"/>
+          <w:szCs w:val="24"/>
+        </w:rPr>
+        <w:t>/Science</w:t>
+      </w:r>
+      <w:r>
+        <w:rPr>
+          <w:b/>
+          <w:bCs/>
+          <w:sz w:val="24"/>
+          <w:szCs w:val="24"/>
+        </w:rPr>
+        <w:t xml:space="preserve"> News Sources:</w:t>
+      </w:r>
+    </w:p>
+    <w:p>
+      <w:pPr>
         <w:rPr>
           <w:b/>
           <w:bCs/>
           <w:sz w:val="28"/>
           <w:szCs w:val="28"/>
         </w:rPr>
-        <w:t>Portuguese</w:t>
-      </w:r>
-    </w:p>
-    <w:p>
-      <w:pPr>
-        <w:rPr>
-          <w:sz w:val="24"/>
-          <w:szCs w:val="24"/>
-        </w:rPr>
-      </w:pPr>
-      <w:r>
-        <w:rPr>
-          <w:b/>
-          <w:bCs/>
-          <w:sz w:val="24"/>
-          <w:szCs w:val="24"/>
-        </w:rPr>
-        <w:t xml:space="preserve">Main countries using language: </w:t>
-      </w:r>
-      <w:r>
-        <w:rPr>
-          <w:sz w:val="24"/>
-          <w:szCs w:val="24"/>
-        </w:rPr>
-        <w:t xml:space="preserve">Brazil, Angola, Portugal, </w:t>
-      </w:r>
-      <w:r>
-        <w:rPr>
-          <w:sz w:val="24"/>
-          <w:szCs w:val="24"/>
-        </w:rPr>
-        <w:t xml:space="preserve">São </w:t>
-      </w:r>
-      <w:proofErr w:type="gramStart"/>
-      <w:r>
-        <w:rPr>
-          <w:sz w:val="24"/>
-          <w:szCs w:val="24"/>
-        </w:rPr>
-        <w:t>Tomé</w:t>
-      </w:r>
-      <w:proofErr w:type="gramEnd"/>
-      <w:r>
-        <w:rPr>
-          <w:sz w:val="24"/>
-          <w:szCs w:val="24"/>
-        </w:rPr>
-        <w:t xml:space="preserve"> and Príncipe</w:t>
-      </w:r>
-      <w:r>
-        <w:rPr>
-          <w:sz w:val="24"/>
-          <w:szCs w:val="24"/>
-        </w:rPr>
-        <w:t xml:space="preserve"> (Majority) </w:t>
-      </w:r>
-      <w:r>
-        <w:rPr>
-          <w:sz w:val="24"/>
-          <w:szCs w:val="24"/>
-        </w:rPr>
-        <w:t xml:space="preserve">Guinea Bissau, Equatorial Guinea, East Timor, </w:t>
-      </w:r>
-      <w:r>
-        <w:rPr>
-          <w:sz w:val="24"/>
-          <w:szCs w:val="24"/>
-        </w:rPr>
-        <w:t xml:space="preserve">Cabo </w:t>
-      </w:r>
-      <w:proofErr w:type="spellStart"/>
-      <w:r>
-        <w:rPr>
-          <w:sz w:val="24"/>
-          <w:szCs w:val="24"/>
-        </w:rPr>
-        <w:t>verde</w:t>
-      </w:r>
-      <w:proofErr w:type="spellEnd"/>
-      <w:r>
-        <w:rPr>
-          <w:sz w:val="24"/>
-          <w:szCs w:val="24"/>
-        </w:rPr>
-        <w:t xml:space="preserve"> (Officially), Uruguay, Argentina, Venezuela (Second)</w:t>
-      </w:r>
+      </w:pPr>
     </w:p>
     <w:p>
       <w:pPr>
@@ -1628,49 +2460,131 @@
           <w:szCs w:val="28"/>
         </w:rPr>
       </w:pPr>
-    </w:p>
-    <w:p>
-      <w:pPr>
+      <w:r>
         <w:rPr>
           <w:b/>
           <w:bCs/>
           <w:sz w:val="28"/>
           <w:szCs w:val="28"/>
         </w:rPr>
-      </w:pPr>
-      <w:r>
+        <w:t>Indonesian</w:t>
+      </w:r>
+    </w:p>
+    <w:p>
+      <w:pPr>
+        <w:rPr>
+          <w:sz w:val="24"/>
+          <w:szCs w:val="24"/>
+        </w:rPr>
+      </w:pPr>
+      <w:r>
+        <w:rPr>
+          <w:b/>
+          <w:bCs/>
+          <w:sz w:val="24"/>
+          <w:szCs w:val="24"/>
+        </w:rPr>
+        <w:t xml:space="preserve">Main countries using language: </w:t>
+      </w:r>
+      <w:r>
+        <w:rPr>
+          <w:sz w:val="24"/>
+          <w:szCs w:val="24"/>
+        </w:rPr>
+        <w:t>Indonesia (Official), Netherlands, Philippines, Singapore (Second)</w:t>
+      </w:r>
+    </w:p>
+    <w:p>
+      <w:pPr>
+        <w:rPr>
+          <w:b/>
+          <w:bCs/>
+          <w:sz w:val="24"/>
+          <w:szCs w:val="24"/>
+        </w:rPr>
+      </w:pPr>
+      <w:r>
+        <w:rPr>
+          <w:b/>
+          <w:bCs/>
+          <w:sz w:val="24"/>
+          <w:szCs w:val="24"/>
+        </w:rPr>
+        <w:t>G</w:t>
+      </w:r>
+      <w:r>
+        <w:rPr>
+          <w:b/>
+          <w:bCs/>
+          <w:sz w:val="24"/>
+          <w:szCs w:val="24"/>
+        </w:rPr>
+        <w:t xml:space="preserve">eneral </w:t>
+      </w:r>
+      <w:r>
+        <w:rPr>
+          <w:b/>
+          <w:bCs/>
+          <w:sz w:val="24"/>
+          <w:szCs w:val="24"/>
+        </w:rPr>
+        <w:t>News Sources:</w:t>
+      </w:r>
+    </w:p>
+    <w:p>
+      <w:pPr>
+        <w:rPr>
+          <w:sz w:val="24"/>
+          <w:szCs w:val="24"/>
+        </w:rPr>
+      </w:pPr>
+    </w:p>
+    <w:p>
+      <w:pPr>
+        <w:rPr>
+          <w:b/>
+          <w:bCs/>
+          <w:sz w:val="24"/>
+          <w:szCs w:val="24"/>
+        </w:rPr>
+      </w:pPr>
+      <w:r>
+        <w:rPr>
+          <w:b/>
+          <w:bCs/>
+          <w:sz w:val="24"/>
+          <w:szCs w:val="24"/>
+        </w:rPr>
+        <w:t>Biomedical</w:t>
+      </w:r>
+      <w:r>
+        <w:rPr>
+          <w:b/>
+          <w:bCs/>
+          <w:sz w:val="24"/>
+          <w:szCs w:val="24"/>
+        </w:rPr>
+        <w:t>/Science</w:t>
+      </w:r>
+      <w:r>
+        <w:rPr>
+          <w:b/>
+          <w:bCs/>
+          <w:sz w:val="24"/>
+          <w:szCs w:val="24"/>
+        </w:rPr>
+        <w:t xml:space="preserve"> News Sources:</w:t>
+      </w:r>
+    </w:p>
+    <w:p>
+      <w:pPr>
         <w:rPr>
           <w:b/>
           <w:bCs/>
           <w:sz w:val="28"/>
           <w:szCs w:val="28"/>
         </w:rPr>
-        <w:t>Indonesian</w:t>
-      </w:r>
-    </w:p>
-    <w:p>
-      <w:pPr>
-        <w:rPr>
-          <w:sz w:val="24"/>
-          <w:szCs w:val="24"/>
-        </w:rPr>
-      </w:pPr>
-      <w:r>
-        <w:rPr>
-          <w:b/>
-          <w:bCs/>
-          <w:sz w:val="24"/>
-          <w:szCs w:val="24"/>
-        </w:rPr>
-        <w:t xml:space="preserve">Main countries using language: </w:t>
-      </w:r>
-      <w:r>
-        <w:rPr>
-          <w:sz w:val="24"/>
-          <w:szCs w:val="24"/>
-        </w:rPr>
-        <w:t>Indonesia (Official), Netherlands, Philippines, Singapore (Second)</w:t>
-      </w:r>
+      </w:pPr>
     </w:p>
     <w:p>
       <w:pPr>
@@ -1691,49 +2605,131 @@
           <w:szCs w:val="28"/>
         </w:rPr>
       </w:pPr>
-    </w:p>
-    <w:p>
-      <w:pPr>
+      <w:r>
         <w:rPr>
           <w:b/>
           <w:bCs/>
           <w:sz w:val="28"/>
           <w:szCs w:val="28"/>
         </w:rPr>
-      </w:pPr>
-      <w:r>
+        <w:t>Swahili</w:t>
+      </w:r>
+    </w:p>
+    <w:p>
+      <w:pPr>
+        <w:rPr>
+          <w:sz w:val="24"/>
+          <w:szCs w:val="24"/>
+        </w:rPr>
+      </w:pPr>
+      <w:r>
+        <w:rPr>
+          <w:b/>
+          <w:bCs/>
+          <w:sz w:val="24"/>
+          <w:szCs w:val="24"/>
+        </w:rPr>
+        <w:t xml:space="preserve">Main countries using language: </w:t>
+      </w:r>
+      <w:r>
+        <w:rPr>
+          <w:sz w:val="24"/>
+          <w:szCs w:val="24"/>
+        </w:rPr>
+        <w:t>Tanzania, Kenya, Uganda, Mozambique, Somalia, Comoros,</w:t>
+      </w:r>
+    </w:p>
+    <w:p>
+      <w:pPr>
+        <w:rPr>
+          <w:b/>
+          <w:bCs/>
+          <w:sz w:val="24"/>
+          <w:szCs w:val="24"/>
+        </w:rPr>
+      </w:pPr>
+      <w:r>
+        <w:rPr>
+          <w:b/>
+          <w:bCs/>
+          <w:sz w:val="24"/>
+          <w:szCs w:val="24"/>
+        </w:rPr>
+        <w:t>G</w:t>
+      </w:r>
+      <w:r>
+        <w:rPr>
+          <w:b/>
+          <w:bCs/>
+          <w:sz w:val="24"/>
+          <w:szCs w:val="24"/>
+        </w:rPr>
+        <w:t xml:space="preserve">eneral </w:t>
+      </w:r>
+      <w:r>
+        <w:rPr>
+          <w:b/>
+          <w:bCs/>
+          <w:sz w:val="24"/>
+          <w:szCs w:val="24"/>
+        </w:rPr>
+        <w:t>News Sources:</w:t>
+      </w:r>
+    </w:p>
+    <w:p>
+      <w:pPr>
+        <w:rPr>
+          <w:sz w:val="24"/>
+          <w:szCs w:val="24"/>
+        </w:rPr>
+      </w:pPr>
+    </w:p>
+    <w:p>
+      <w:pPr>
+        <w:rPr>
+          <w:b/>
+          <w:bCs/>
+          <w:sz w:val="24"/>
+          <w:szCs w:val="24"/>
+        </w:rPr>
+      </w:pPr>
+      <w:r>
+        <w:rPr>
+          <w:b/>
+          <w:bCs/>
+          <w:sz w:val="24"/>
+          <w:szCs w:val="24"/>
+        </w:rPr>
+        <w:t>Biomedical</w:t>
+      </w:r>
+      <w:r>
+        <w:rPr>
+          <w:b/>
+          <w:bCs/>
+          <w:sz w:val="24"/>
+          <w:szCs w:val="24"/>
+        </w:rPr>
+        <w:t>/Science</w:t>
+      </w:r>
+      <w:r>
+        <w:rPr>
+          <w:b/>
+          <w:bCs/>
+          <w:sz w:val="24"/>
+          <w:szCs w:val="24"/>
+        </w:rPr>
+        <w:t xml:space="preserve"> News Sources:</w:t>
+      </w:r>
+    </w:p>
+    <w:p>
+      <w:pPr>
         <w:rPr>
           <w:b/>
           <w:bCs/>
           <w:sz w:val="28"/>
           <w:szCs w:val="28"/>
         </w:rPr>
-        <w:t>Swahili</w:t>
-      </w:r>
-    </w:p>
-    <w:p>
-      <w:pPr>
-        <w:rPr>
-          <w:sz w:val="24"/>
-          <w:szCs w:val="24"/>
-        </w:rPr>
-      </w:pPr>
-      <w:r>
-        <w:rPr>
-          <w:b/>
-          <w:bCs/>
-          <w:sz w:val="24"/>
-          <w:szCs w:val="24"/>
-        </w:rPr>
-        <w:t xml:space="preserve">Main countries using language: </w:t>
-      </w:r>
-      <w:r>
-        <w:rPr>
-          <w:sz w:val="24"/>
-          <w:szCs w:val="24"/>
-        </w:rPr>
-        <w:t>Tanzania, Kenya, Uganda, Mozambique, Somalia, Comoros,</w:t>
-      </w:r>
+      </w:pPr>
     </w:p>
     <w:p>
       <w:pPr>
@@ -1754,49 +2750,131 @@
           <w:szCs w:val="28"/>
         </w:rPr>
       </w:pPr>
-    </w:p>
-    <w:p>
-      <w:pPr>
+      <w:r>
         <w:rPr>
           <w:b/>
           <w:bCs/>
           <w:sz w:val="28"/>
           <w:szCs w:val="28"/>
         </w:rPr>
-      </w:pPr>
-      <w:r>
+        <w:t>Korean</w:t>
+      </w:r>
+    </w:p>
+    <w:p>
+      <w:pPr>
+        <w:rPr>
+          <w:sz w:val="24"/>
+          <w:szCs w:val="24"/>
+        </w:rPr>
+      </w:pPr>
+      <w:r>
+        <w:rPr>
+          <w:b/>
+          <w:bCs/>
+          <w:sz w:val="24"/>
+          <w:szCs w:val="24"/>
+        </w:rPr>
+        <w:t xml:space="preserve">Main countries using language: </w:t>
+      </w:r>
+      <w:r>
+        <w:rPr>
+          <w:sz w:val="24"/>
+          <w:szCs w:val="24"/>
+        </w:rPr>
+        <w:t>South Korea, North Korea (Official), China, Japan, USA (Second/Minority)</w:t>
+      </w:r>
+    </w:p>
+    <w:p>
+      <w:pPr>
+        <w:rPr>
+          <w:b/>
+          <w:bCs/>
+          <w:sz w:val="24"/>
+          <w:szCs w:val="24"/>
+        </w:rPr>
+      </w:pPr>
+      <w:r>
+        <w:rPr>
+          <w:b/>
+          <w:bCs/>
+          <w:sz w:val="24"/>
+          <w:szCs w:val="24"/>
+        </w:rPr>
+        <w:t>G</w:t>
+      </w:r>
+      <w:r>
+        <w:rPr>
+          <w:b/>
+          <w:bCs/>
+          <w:sz w:val="24"/>
+          <w:szCs w:val="24"/>
+        </w:rPr>
+        <w:t xml:space="preserve">eneral </w:t>
+      </w:r>
+      <w:r>
+        <w:rPr>
+          <w:b/>
+          <w:bCs/>
+          <w:sz w:val="24"/>
+          <w:szCs w:val="24"/>
+        </w:rPr>
+        <w:t>News Sources:</w:t>
+      </w:r>
+    </w:p>
+    <w:p>
+      <w:pPr>
+        <w:rPr>
+          <w:sz w:val="24"/>
+          <w:szCs w:val="24"/>
+        </w:rPr>
+      </w:pPr>
+    </w:p>
+    <w:p>
+      <w:pPr>
+        <w:rPr>
+          <w:b/>
+          <w:bCs/>
+          <w:sz w:val="24"/>
+          <w:szCs w:val="24"/>
+        </w:rPr>
+      </w:pPr>
+      <w:r>
+        <w:rPr>
+          <w:b/>
+          <w:bCs/>
+          <w:sz w:val="24"/>
+          <w:szCs w:val="24"/>
+        </w:rPr>
+        <w:t>Biomedical</w:t>
+      </w:r>
+      <w:r>
+        <w:rPr>
+          <w:b/>
+          <w:bCs/>
+          <w:sz w:val="24"/>
+          <w:szCs w:val="24"/>
+        </w:rPr>
+        <w:t>/Science</w:t>
+      </w:r>
+      <w:r>
+        <w:rPr>
+          <w:b/>
+          <w:bCs/>
+          <w:sz w:val="24"/>
+          <w:szCs w:val="24"/>
+        </w:rPr>
+        <w:t xml:space="preserve"> News Sources:</w:t>
+      </w:r>
+    </w:p>
+    <w:p>
+      <w:pPr>
         <w:rPr>
           <w:b/>
           <w:bCs/>
           <w:sz w:val="28"/>
           <w:szCs w:val="28"/>
         </w:rPr>
-        <w:t>Korean</w:t>
-      </w:r>
-    </w:p>
-    <w:p>
-      <w:pPr>
-        <w:rPr>
-          <w:sz w:val="24"/>
-          <w:szCs w:val="24"/>
-        </w:rPr>
-      </w:pPr>
-      <w:r>
-        <w:rPr>
-          <w:b/>
-          <w:bCs/>
-          <w:sz w:val="24"/>
-          <w:szCs w:val="24"/>
-        </w:rPr>
-        <w:t xml:space="preserve">Main countries using language: </w:t>
-      </w:r>
-      <w:r>
-        <w:rPr>
-          <w:sz w:val="24"/>
-          <w:szCs w:val="24"/>
-        </w:rPr>
-        <w:t>South Korea, North Korea (Official), China, Japan, USA (Second/Minority)</w:t>
-      </w:r>
+      </w:pPr>
     </w:p>
     <w:p>
       <w:pPr>
@@ -1807,49 +2885,176 @@
           <w:szCs w:val="28"/>
         </w:rPr>
       </w:pPr>
-    </w:p>
-    <w:p>
-      <w:pPr>
+      <w:r>
         <w:rPr>
           <w:b/>
           <w:bCs/>
           <w:sz w:val="28"/>
           <w:szCs w:val="28"/>
         </w:rPr>
-      </w:pPr>
-      <w:r>
-        <w:rPr>
-          <w:b/>
-          <w:bCs/>
+        <w:t>Arabic</w:t>
+      </w:r>
+    </w:p>
+    <w:p>
+      <w:pPr>
+        <w:rPr>
+          <w:sz w:val="24"/>
+          <w:szCs w:val="24"/>
+        </w:rPr>
+      </w:pPr>
+      <w:r>
+        <w:rPr>
+          <w:b/>
+          <w:bCs/>
+          <w:sz w:val="24"/>
+          <w:szCs w:val="24"/>
+        </w:rPr>
+        <w:t xml:space="preserve">Main countries using language: </w:t>
+      </w:r>
+      <w:r>
+        <w:rPr>
+          <w:sz w:val="24"/>
+          <w:szCs w:val="24"/>
+        </w:rPr>
+        <w:t xml:space="preserve">Egypt, Algeria, Sudan, Iraq, Morocco, Saudi Arabia, </w:t>
+      </w:r>
+      <w:r>
+        <w:rPr>
+          <w:sz w:val="24"/>
+          <w:szCs w:val="24"/>
+        </w:rPr>
+        <w:t xml:space="preserve">Qatar, </w:t>
+      </w:r>
+      <w:r>
+        <w:rPr>
+          <w:sz w:val="24"/>
+          <w:szCs w:val="24"/>
+        </w:rPr>
+        <w:t>Yemen, Syria, Tunisia, Somalia, Chad, UAE, Jordan, Libya, Lebanon, Palestine (Official), Iran, Turkey, Niger, Cyprus (Unofficial)</w:t>
+      </w:r>
+    </w:p>
+    <w:p>
+      <w:pPr>
+        <w:rPr>
+          <w:b/>
+          <w:bCs/>
+          <w:sz w:val="24"/>
+          <w:szCs w:val="24"/>
+        </w:rPr>
+      </w:pPr>
+      <w:r>
+        <w:rPr>
+          <w:b/>
+          <w:bCs/>
+          <w:sz w:val="24"/>
+          <w:szCs w:val="24"/>
+        </w:rPr>
+        <w:t>G</w:t>
+      </w:r>
+      <w:r>
+        <w:rPr>
+          <w:b/>
+          <w:bCs/>
+          <w:sz w:val="24"/>
+          <w:szCs w:val="24"/>
+        </w:rPr>
+        <w:t xml:space="preserve">eneral </w:t>
+      </w:r>
+      <w:r>
+        <w:rPr>
+          <w:b/>
+          <w:bCs/>
+          <w:sz w:val="24"/>
+          <w:szCs w:val="24"/>
+        </w:rPr>
+        <w:t>News Sources:</w:t>
+      </w:r>
+    </w:p>
+    <w:p>
+      <w:pPr>
+        <w:rPr>
+          <w:sz w:val="24"/>
+          <w:szCs w:val="24"/>
+        </w:rPr>
+      </w:pPr>
+      <w:r>
+        <w:rPr>
+          <w:sz w:val="24"/>
+          <w:szCs w:val="24"/>
+        </w:rPr>
+        <w:lastRenderedPageBreak/>
+        <w:t>Al Jazeera (QAT) (</w:t>
+      </w:r>
+      <w:hyperlink r:id="rId42" w:history="1">
+        <w:r>
+          <w:rPr>
+            <w:rStyle w:val="Hyperlink"/>
+            <w:sz w:val="24"/>
+            <w:szCs w:val="24"/>
+          </w:rPr>
+          <w:t>https://www.aljazeera.net/</w:t>
+        </w:r>
+      </w:hyperlink>
+      <w:r>
+        <w:rPr>
+          <w:sz w:val="24"/>
+          <w:szCs w:val="24"/>
+        </w:rPr>
+        <w:t>)</w:t>
+      </w:r>
+    </w:p>
+    <w:p>
+      <w:pPr>
+        <w:rPr>
+          <w:sz w:val="24"/>
+          <w:szCs w:val="24"/>
+        </w:rPr>
+      </w:pPr>
+    </w:p>
+    <w:p>
+      <w:pPr>
+        <w:rPr>
+          <w:b/>
+          <w:bCs/>
+          <w:sz w:val="24"/>
+          <w:szCs w:val="24"/>
+        </w:rPr>
+      </w:pPr>
+      <w:r>
+        <w:rPr>
+          <w:b/>
+          <w:bCs/>
+          <w:sz w:val="24"/>
+          <w:szCs w:val="24"/>
+        </w:rPr>
+        <w:t>Biomedical</w:t>
+      </w:r>
+      <w:r>
+        <w:rPr>
+          <w:b/>
+          <w:bCs/>
+          <w:sz w:val="24"/>
+          <w:szCs w:val="24"/>
+        </w:rPr>
+        <w:t>/Science</w:t>
+      </w:r>
+      <w:r>
+        <w:rPr>
+          <w:b/>
+          <w:bCs/>
+          <w:sz w:val="24"/>
+          <w:szCs w:val="24"/>
+        </w:rPr>
+        <w:t xml:space="preserve"> News Sources:</w:t>
+      </w:r>
+    </w:p>
+    <w:p>
+      <w:pPr>
+        <w:rPr>
           <w:sz w:val="28"/>
           <w:szCs w:val="28"/>
         </w:rPr>
-        <w:t>Arabic</w:t>
-      </w:r>
-    </w:p>
-    <w:p>
-      <w:pPr>
-        <w:rPr>
-          <w:sz w:val="28"/>
-          <w:szCs w:val="28"/>
-        </w:rPr>
-      </w:pPr>
-      <w:r>
-        <w:rPr>
-          <w:b/>
-          <w:bCs/>
-          <w:sz w:val="24"/>
-          <w:szCs w:val="24"/>
-        </w:rPr>
-        <w:t xml:space="preserve">Main countries using language: </w:t>
-      </w:r>
-      <w:r>
-        <w:rPr>
-          <w:sz w:val="24"/>
-          <w:szCs w:val="24"/>
-        </w:rPr>
-        <w:t>Egypt, Algeria, Sudan, Iraq, Morocco, Saudi Arabia, Yemen, Syria, Tunisia, Somalia, Chad, UAE, Jordan, Libya, Lebanon, Palestine (Official), Iran, Turkey, Niger, Cyprus (Unofficial)</w:t>
-      </w:r>
+      </w:pPr>
     </w:p>
     <w:sectPr>
       <w:pgSz w:w="11906" w:h="16838"/>
@@ -2467,6 +3672,16 @@
       <w:shd w:val="clear" w:color="auto" w:fill="E1DFDD"/>
     </w:rPr>
   </w:style>
+  <w:style w:type="paragraph" w:styleId="Revision">
+    <w:name w:val="Revision"/>
+    <w:hidden/>
+    <w:uiPriority w:val="99"/>
+    <w:semiHidden/>
+    <w:rsid w:val="00256A97"/>
+    <w:pPr>
+      <w:spacing w:after="0" w:line="240" w:lineRule="auto"/>
+    </w:pPr>
+  </w:style>
 </w:styles>
 </file>
 

</xml_diff>

<commit_message>
Added more news sources to research
Added news sources in Spanish, Chinese, Russian, Portuguese and Indonesian.
</commit_message>
<xml_diff>
--- a/research/International News Sources.docx
+++ b/research/International News Sources.docx
@@ -76,7 +76,23 @@
           <w:sz w:val="24"/>
           <w:szCs w:val="24"/>
         </w:rPr>
-        <w:t xml:space="preserve"> which may cover disease related news (i.e. have a “</w:t>
+        <w:t xml:space="preserve"> which may cover disease related news (</w:t>
+      </w:r>
+      <w:proofErr w:type="gramStart"/>
+      <w:r>
+        <w:rPr>
+          <w:sz w:val="24"/>
+          <w:szCs w:val="24"/>
+        </w:rPr>
+        <w:t>i.e.</w:t>
+      </w:r>
+      <w:proofErr w:type="gramEnd"/>
+      <w:r>
+        <w:rPr>
+          <w:sz w:val="24"/>
+          <w:szCs w:val="24"/>
+        </w:rPr>
+        <w:t xml:space="preserve"> have a “</w:t>
       </w:r>
       <w:r>
         <w:rPr>
@@ -90,7 +106,21 @@
           <w:sz w:val="24"/>
           <w:szCs w:val="24"/>
         </w:rPr>
-        <w:t>” section, or similar)</w:t>
+        <w:t>”</w:t>
+      </w:r>
+      <w:r>
+        <w:rPr>
+          <w:sz w:val="24"/>
+          <w:szCs w:val="24"/>
+        </w:rPr>
+        <w:t xml:space="preserve"> or “health”</w:t>
+      </w:r>
+      <w:r>
+        <w:rPr>
+          <w:sz w:val="24"/>
+          <w:szCs w:val="24"/>
+        </w:rPr>
+        <w:t xml:space="preserve"> section, or similar)</w:t>
       </w:r>
       <w:r>
         <w:rPr>
@@ -124,10 +154,61 @@
     <w:p>
       <w:pPr>
         <w:rPr>
-          <w:sz w:val="24"/>
-          <w:szCs w:val="24"/>
-        </w:rPr>
-      </w:pPr>
+          <w:b/>
+          <w:bCs/>
+          <w:sz w:val="24"/>
+          <w:szCs w:val="24"/>
+        </w:rPr>
+      </w:pPr>
+      <w:r>
+        <w:rPr>
+          <w:b/>
+          <w:bCs/>
+          <w:sz w:val="24"/>
+          <w:szCs w:val="24"/>
+        </w:rPr>
+        <w:t>Considerations:</w:t>
+      </w:r>
+    </w:p>
+    <w:p>
+      <w:pPr>
+        <w:pStyle w:val="ListParagraph"/>
+        <w:numPr>
+          <w:ilvl w:val="0"/>
+          <w:numId w:val="2"/>
+        </w:numPr>
+        <w:rPr>
+          <w:sz w:val="24"/>
+          <w:szCs w:val="24"/>
+        </w:rPr>
+      </w:pPr>
+      <w:r>
+        <w:rPr>
+          <w:sz w:val="24"/>
+          <w:szCs w:val="24"/>
+        </w:rPr>
+        <w:t>Some countries have strong control over their media</w:t>
+      </w:r>
+    </w:p>
+    <w:p>
+      <w:pPr>
+        <w:pStyle w:val="ListParagraph"/>
+        <w:numPr>
+          <w:ilvl w:val="0"/>
+          <w:numId w:val="2"/>
+        </w:numPr>
+        <w:rPr>
+          <w:sz w:val="24"/>
+          <w:szCs w:val="24"/>
+        </w:rPr>
+      </w:pPr>
+      <w:r>
+        <w:rPr>
+          <w:sz w:val="24"/>
+          <w:szCs w:val="24"/>
+        </w:rPr>
+        <w:t>Many of these news sources will very rarely post about disease outbreaks (99% of news on this will be irrelevant) and some will very inconsistently tag this (no specific tag to encompass biomedical news)</w:t>
+      </w:r>
     </w:p>
     <w:p>
       <w:pPr>
@@ -180,7 +261,23 @@
           <w:sz w:val="24"/>
           <w:szCs w:val="24"/>
         </w:rPr>
-        <w:t>USA, Canada, Australia, New Zealand, UK, Republic of Ireland, Jamaica, Trinidad and Tobago</w:t>
+        <w:t xml:space="preserve">USA, Canada, Australia, New Zealand, UK, Republic of Ireland, Jamaica, </w:t>
+      </w:r>
+      <w:proofErr w:type="gramStart"/>
+      <w:r>
+        <w:rPr>
+          <w:sz w:val="24"/>
+          <w:szCs w:val="24"/>
+        </w:rPr>
+        <w:t>Trinidad</w:t>
+      </w:r>
+      <w:proofErr w:type="gramEnd"/>
+      <w:r>
+        <w:rPr>
+          <w:sz w:val="24"/>
+          <w:szCs w:val="24"/>
+        </w:rPr>
+        <w:t xml:space="preserve"> and Tobago</w:t>
       </w:r>
     </w:p>
     <w:p>
@@ -726,6 +823,7 @@
           <w:sz w:val="24"/>
           <w:szCs w:val="24"/>
         </w:rPr>
+        <w:lastRenderedPageBreak/>
         <w:t>Stuff.co (NZ) (</w:t>
       </w:r>
       <w:hyperlink r:id="rId20" w:history="1">
@@ -822,8 +920,23 @@
           <w:sz w:val="24"/>
           <w:szCs w:val="24"/>
         </w:rPr>
-        <w:lastRenderedPageBreak/>
-        <w:t>Trinidad express (T&amp;T) (</w:t>
+        <w:t xml:space="preserve">Trinidad </w:t>
+      </w:r>
+      <w:proofErr w:type="gramStart"/>
+      <w:r>
+        <w:rPr>
+          <w:sz w:val="24"/>
+          <w:szCs w:val="24"/>
+        </w:rPr>
+        <w:t>express</w:t>
+      </w:r>
+      <w:proofErr w:type="gramEnd"/>
+      <w:r>
+        <w:rPr>
+          <w:sz w:val="24"/>
+          <w:szCs w:val="24"/>
+        </w:rPr>
+        <w:t xml:space="preserve"> (T&amp;T) (</w:t>
       </w:r>
       <w:hyperlink r:id="rId23" w:history="1">
         <w:r>
@@ -1168,14 +1281,6 @@
         </w:rPr>
         <w:t>)</w:t>
       </w:r>
-    </w:p>
-    <w:p>
-      <w:pPr>
-        <w:rPr>
-          <w:sz w:val="24"/>
-          <w:szCs w:val="24"/>
-        </w:rPr>
-      </w:pPr>
     </w:p>
     <w:p>
       <w:pPr>
@@ -1749,54 +1854,6 @@
     <w:p>
       <w:pPr>
         <w:rPr>
-          <w:rFonts w:ascii="Lato" w:hAnsi="Lato"/>
-          <w:color w:val="333333"/>
-          <w:sz w:val="23"/>
-          <w:szCs w:val="23"/>
-          <w:shd w:val="clear" w:color="auto" w:fill="FFFFFF"/>
-        </w:rPr>
-      </w:pPr>
-    </w:p>
-    <w:p>
-      <w:pPr>
-        <w:rPr>
-          <w:b/>
-          <w:bCs/>
-          <w:sz w:val="24"/>
-          <w:szCs w:val="24"/>
-        </w:rPr>
-      </w:pPr>
-      <w:r>
-        <w:rPr>
-          <w:b/>
-          <w:bCs/>
-          <w:sz w:val="24"/>
-          <w:szCs w:val="24"/>
-        </w:rPr>
-        <w:t>Biomedical</w:t>
-      </w:r>
-      <w:r>
-        <w:rPr>
-          <w:b/>
-          <w:bCs/>
-          <w:sz w:val="24"/>
-          <w:szCs w:val="24"/>
-        </w:rPr>
-        <w:t>/Science</w:t>
-      </w:r>
-      <w:r>
-        <w:rPr>
-          <w:b/>
-          <w:bCs/>
-          <w:sz w:val="24"/>
-          <w:szCs w:val="24"/>
-        </w:rPr>
-        <w:t xml:space="preserve"> News Sources:</w:t>
-      </w:r>
-    </w:p>
-    <w:p>
-      <w:pPr>
-        <w:rPr>
           <w:b/>
           <w:bCs/>
           <w:sz w:val="28"/>
@@ -1813,280 +1870,1015 @@
           <w:szCs w:val="28"/>
         </w:rPr>
       </w:pPr>
-      <w:r>
+    </w:p>
+    <w:p>
+      <w:pPr>
         <w:rPr>
           <w:b/>
           <w:bCs/>
           <w:sz w:val="28"/>
           <w:szCs w:val="28"/>
         </w:rPr>
-        <w:t>Spanish</w:t>
-      </w:r>
-    </w:p>
-    <w:p>
-      <w:pPr>
+      </w:pPr>
+      <w:r>
         <w:rPr>
           <w:b/>
           <w:bCs/>
           <w:sz w:val="28"/>
           <w:szCs w:val="28"/>
         </w:rPr>
-      </w:pPr>
-      <w:r>
-        <w:rPr>
-          <w:b/>
-          <w:bCs/>
-          <w:sz w:val="24"/>
-          <w:szCs w:val="24"/>
-        </w:rPr>
-        <w:t xml:space="preserve">Main countries using language: </w:t>
-      </w:r>
-      <w:r>
-        <w:rPr>
-          <w:sz w:val="24"/>
-          <w:szCs w:val="24"/>
-        </w:rPr>
-        <w:t>Mexico, Colombia, Spain, Argentina, Venezuela, Peru, Chile, Ecuador, Cuba, Guatemala, Dominican republic, Honduras, Bolivia, El Salvador, Nicaragua</w:t>
-      </w:r>
-    </w:p>
-    <w:p>
-      <w:pPr>
-        <w:rPr>
-          <w:b/>
-          <w:bCs/>
-          <w:sz w:val="24"/>
-          <w:szCs w:val="24"/>
-        </w:rPr>
-      </w:pPr>
-      <w:r>
-        <w:rPr>
-          <w:b/>
-          <w:bCs/>
-          <w:sz w:val="24"/>
-          <w:szCs w:val="24"/>
-        </w:rPr>
-        <w:t>G</w:t>
-      </w:r>
-      <w:r>
-        <w:rPr>
-          <w:b/>
-          <w:bCs/>
-          <w:sz w:val="24"/>
-          <w:szCs w:val="24"/>
-        </w:rPr>
-        <w:t xml:space="preserve">eneral </w:t>
-      </w:r>
-      <w:r>
-        <w:rPr>
-          <w:b/>
-          <w:bCs/>
-          <w:sz w:val="24"/>
-          <w:szCs w:val="24"/>
-        </w:rPr>
-        <w:t>News Sources:</w:t>
-      </w:r>
-    </w:p>
-    <w:p>
-      <w:pPr>
-        <w:rPr>
-          <w:sz w:val="24"/>
-          <w:szCs w:val="24"/>
-        </w:rPr>
-      </w:pPr>
-    </w:p>
-    <w:p>
-      <w:pPr>
-        <w:rPr>
-          <w:b/>
-          <w:bCs/>
-          <w:sz w:val="24"/>
-          <w:szCs w:val="24"/>
-        </w:rPr>
-      </w:pPr>
-      <w:r>
-        <w:rPr>
-          <w:b/>
-          <w:bCs/>
-          <w:sz w:val="24"/>
-          <w:szCs w:val="24"/>
-        </w:rPr>
-        <w:t>Biomedical</w:t>
-      </w:r>
-      <w:r>
-        <w:rPr>
-          <w:b/>
-          <w:bCs/>
-          <w:sz w:val="24"/>
-          <w:szCs w:val="24"/>
-        </w:rPr>
-        <w:t>/Science</w:t>
-      </w:r>
-      <w:r>
-        <w:rPr>
-          <w:b/>
-          <w:bCs/>
-          <w:sz w:val="24"/>
-          <w:szCs w:val="24"/>
-        </w:rPr>
-        <w:t xml:space="preserve"> News Sources:</w:t>
-      </w:r>
-    </w:p>
-    <w:p>
-      <w:pPr>
-        <w:rPr>
+        <w:t>Spanish</w:t>
+      </w:r>
+    </w:p>
+    <w:p>
+      <w:pPr>
+        <w:rPr>
+          <w:b/>
+          <w:bCs/>
           <w:sz w:val="28"/>
           <w:szCs w:val="28"/>
         </w:rPr>
       </w:pPr>
-    </w:p>
-    <w:p>
-      <w:pPr>
-        <w:rPr>
-          <w:b/>
-          <w:bCs/>
+      <w:r>
+        <w:rPr>
+          <w:b/>
+          <w:bCs/>
+          <w:sz w:val="24"/>
+          <w:szCs w:val="24"/>
+        </w:rPr>
+        <w:t xml:space="preserve">Main countries using language: </w:t>
+      </w:r>
+      <w:r>
+        <w:rPr>
+          <w:sz w:val="24"/>
+          <w:szCs w:val="24"/>
+        </w:rPr>
+        <w:t xml:space="preserve">Mexico, Colombia, Spain, Argentina, Venezuela, Peru, Chile, Ecuador, Cuba, Guatemala, </w:t>
+      </w:r>
+      <w:proofErr w:type="gramStart"/>
+      <w:r>
+        <w:rPr>
+          <w:sz w:val="24"/>
+          <w:szCs w:val="24"/>
+        </w:rPr>
+        <w:t>Dominican republic</w:t>
+      </w:r>
+      <w:proofErr w:type="gramEnd"/>
+      <w:r>
+        <w:rPr>
+          <w:sz w:val="24"/>
+          <w:szCs w:val="24"/>
+        </w:rPr>
+        <w:t>, Honduras, Bolivia, El Salvador, Nicaragua</w:t>
+      </w:r>
+    </w:p>
+    <w:p>
+      <w:pPr>
+        <w:rPr>
+          <w:b/>
+          <w:bCs/>
+          <w:sz w:val="24"/>
+          <w:szCs w:val="24"/>
+        </w:rPr>
+      </w:pPr>
+      <w:r>
+        <w:rPr>
+          <w:b/>
+          <w:bCs/>
+          <w:sz w:val="24"/>
+          <w:szCs w:val="24"/>
+        </w:rPr>
+        <w:t>G</w:t>
+      </w:r>
+      <w:r>
+        <w:rPr>
+          <w:b/>
+          <w:bCs/>
+          <w:sz w:val="24"/>
+          <w:szCs w:val="24"/>
+        </w:rPr>
+        <w:t xml:space="preserve">eneral </w:t>
+      </w:r>
+      <w:r>
+        <w:rPr>
+          <w:b/>
+          <w:bCs/>
+          <w:sz w:val="24"/>
+          <w:szCs w:val="24"/>
+        </w:rPr>
+        <w:t>News Sources:</w:t>
+      </w:r>
+    </w:p>
+    <w:p>
+      <w:pPr>
+        <w:rPr>
+          <w:sz w:val="24"/>
+          <w:szCs w:val="24"/>
+        </w:rPr>
+      </w:pPr>
+      <w:r>
+        <w:rPr>
+          <w:sz w:val="24"/>
+          <w:szCs w:val="24"/>
+        </w:rPr>
+        <w:t>El Universal (MEX) (</w:t>
+      </w:r>
+      <w:hyperlink r:id="rId42" w:history="1">
+        <w:r>
+          <w:rPr>
+            <w:rStyle w:val="Hyperlink"/>
+            <w:sz w:val="24"/>
+            <w:szCs w:val="24"/>
+          </w:rPr>
+          <w:t>https://www.eluniversal.com.mx/</w:t>
+        </w:r>
+      </w:hyperlink>
+      <w:r>
+        <w:rPr>
+          <w:sz w:val="24"/>
+          <w:szCs w:val="24"/>
+        </w:rPr>
+        <w:t>)</w:t>
+      </w:r>
+    </w:p>
+    <w:p>
+      <w:pPr>
+        <w:rPr>
+          <w:sz w:val="24"/>
+          <w:szCs w:val="24"/>
+        </w:rPr>
+      </w:pPr>
+      <w:r>
+        <w:rPr>
+          <w:sz w:val="24"/>
+          <w:szCs w:val="24"/>
+        </w:rPr>
+        <w:t>El Mundo (ESP) (</w:t>
+      </w:r>
+      <w:hyperlink r:id="rId43" w:history="1">
+        <w:r>
+          <w:rPr>
+            <w:rStyle w:val="Hyperlink"/>
+            <w:sz w:val="24"/>
+            <w:szCs w:val="24"/>
+          </w:rPr>
+          <w:t>https://www.elmundo.es/</w:t>
+        </w:r>
+      </w:hyperlink>
+      <w:r>
+        <w:rPr>
+          <w:sz w:val="24"/>
+          <w:szCs w:val="24"/>
+        </w:rPr>
+        <w:t>)</w:t>
+      </w:r>
+    </w:p>
+    <w:p>
+      <w:pPr>
+        <w:rPr>
+          <w:sz w:val="24"/>
+          <w:szCs w:val="24"/>
+        </w:rPr>
+      </w:pPr>
+      <w:r>
+        <w:rPr>
+          <w:sz w:val="24"/>
+          <w:szCs w:val="24"/>
+        </w:rPr>
+        <w:t>ABC (ESP) (</w:t>
+      </w:r>
+      <w:hyperlink r:id="rId44" w:history="1">
+        <w:r>
+          <w:rPr>
+            <w:rStyle w:val="Hyperlink"/>
+            <w:sz w:val="24"/>
+            <w:szCs w:val="24"/>
+          </w:rPr>
+          <w:t>https://www.abc.es/</w:t>
+        </w:r>
+      </w:hyperlink>
+      <w:r>
+        <w:rPr>
+          <w:sz w:val="24"/>
+          <w:szCs w:val="24"/>
+        </w:rPr>
+        <w:t>)</w:t>
+      </w:r>
+    </w:p>
+    <w:p>
+      <w:pPr>
+        <w:rPr>
+          <w:sz w:val="24"/>
+          <w:szCs w:val="24"/>
+        </w:rPr>
+      </w:pPr>
+      <w:r>
+        <w:rPr>
+          <w:sz w:val="24"/>
+          <w:szCs w:val="24"/>
+        </w:rPr>
+        <w:t xml:space="preserve">El </w:t>
+      </w:r>
+      <w:proofErr w:type="spellStart"/>
+      <w:r>
+        <w:rPr>
+          <w:sz w:val="24"/>
+          <w:szCs w:val="24"/>
+        </w:rPr>
+        <w:t>Pais</w:t>
+      </w:r>
+      <w:proofErr w:type="spellEnd"/>
+      <w:r>
+        <w:rPr>
+          <w:sz w:val="24"/>
+          <w:szCs w:val="24"/>
+        </w:rPr>
+        <w:t xml:space="preserve"> (ESP) (</w:t>
+      </w:r>
+      <w:hyperlink r:id="rId45" w:history="1">
+        <w:r>
+          <w:rPr>
+            <w:rStyle w:val="Hyperlink"/>
+            <w:sz w:val="24"/>
+            <w:szCs w:val="24"/>
+          </w:rPr>
+          <w:t>https://elpais.com/</w:t>
+        </w:r>
+      </w:hyperlink>
+      <w:r>
+        <w:rPr>
+          <w:sz w:val="24"/>
+          <w:szCs w:val="24"/>
+        </w:rPr>
+        <w:t>)</w:t>
+      </w:r>
+    </w:p>
+    <w:p>
+      <w:pPr>
+        <w:rPr>
+          <w:sz w:val="24"/>
+          <w:szCs w:val="24"/>
+        </w:rPr>
+      </w:pPr>
+      <w:r>
+        <w:rPr>
+          <w:sz w:val="24"/>
+          <w:szCs w:val="24"/>
+        </w:rPr>
+        <w:t xml:space="preserve">La </w:t>
+      </w:r>
+      <w:proofErr w:type="spellStart"/>
+      <w:r>
+        <w:rPr>
+          <w:sz w:val="24"/>
+          <w:szCs w:val="24"/>
+        </w:rPr>
+        <w:t>Nacion</w:t>
+      </w:r>
+      <w:proofErr w:type="spellEnd"/>
+      <w:r>
+        <w:rPr>
+          <w:sz w:val="24"/>
+          <w:szCs w:val="24"/>
+        </w:rPr>
+        <w:t xml:space="preserve"> (ARG) (</w:t>
+      </w:r>
+      <w:hyperlink r:id="rId46" w:history="1">
+        <w:r>
+          <w:rPr>
+            <w:rStyle w:val="Hyperlink"/>
+            <w:sz w:val="24"/>
+            <w:szCs w:val="24"/>
+          </w:rPr>
+          <w:t>https://www.lanacion.com.ar/</w:t>
+        </w:r>
+      </w:hyperlink>
+      <w:r>
+        <w:rPr>
+          <w:sz w:val="24"/>
+          <w:szCs w:val="24"/>
+        </w:rPr>
+        <w:t>)</w:t>
+      </w:r>
+    </w:p>
+    <w:p>
+      <w:pPr>
+        <w:rPr>
+          <w:sz w:val="24"/>
+          <w:szCs w:val="24"/>
+        </w:rPr>
+      </w:pPr>
+      <w:r>
+        <w:rPr>
+          <w:sz w:val="24"/>
+          <w:szCs w:val="24"/>
+        </w:rPr>
+        <w:t xml:space="preserve">El </w:t>
+      </w:r>
+      <w:proofErr w:type="spellStart"/>
+      <w:r>
+        <w:rPr>
+          <w:sz w:val="24"/>
+          <w:szCs w:val="24"/>
+        </w:rPr>
+        <w:t>nacional</w:t>
+      </w:r>
+      <w:proofErr w:type="spellEnd"/>
+      <w:r>
+        <w:rPr>
+          <w:sz w:val="24"/>
+          <w:szCs w:val="24"/>
+        </w:rPr>
+        <w:t xml:space="preserve"> (VEN) (</w:t>
+      </w:r>
+      <w:hyperlink r:id="rId47" w:history="1">
+        <w:r>
+          <w:rPr>
+            <w:rStyle w:val="Hyperlink"/>
+            <w:sz w:val="24"/>
+            <w:szCs w:val="24"/>
+          </w:rPr>
+          <w:t>https://www.elnacional.com/</w:t>
+        </w:r>
+      </w:hyperlink>
+      <w:r>
+        <w:rPr>
+          <w:sz w:val="24"/>
+          <w:szCs w:val="24"/>
+        </w:rPr>
+        <w:t>)</w:t>
+      </w:r>
+    </w:p>
+    <w:p>
+      <w:pPr>
+        <w:rPr>
+          <w:sz w:val="24"/>
+          <w:szCs w:val="24"/>
+        </w:rPr>
+      </w:pPr>
+      <w:proofErr w:type="spellStart"/>
+      <w:r>
+        <w:rPr>
+          <w:sz w:val="24"/>
+          <w:szCs w:val="24"/>
+        </w:rPr>
+        <w:t>Pulso</w:t>
+      </w:r>
+      <w:proofErr w:type="spellEnd"/>
+      <w:r>
+        <w:rPr>
+          <w:sz w:val="24"/>
+          <w:szCs w:val="24"/>
+        </w:rPr>
+        <w:t xml:space="preserve"> (MEX) (</w:t>
+      </w:r>
+      <w:hyperlink r:id="rId48" w:history="1">
+        <w:r>
+          <w:rPr>
+            <w:rStyle w:val="Hyperlink"/>
+            <w:sz w:val="24"/>
+            <w:szCs w:val="24"/>
+          </w:rPr>
+          <w:t>https://www.pulsoslp.com.mx/</w:t>
+        </w:r>
+      </w:hyperlink>
+      <w:r>
+        <w:rPr>
+          <w:sz w:val="24"/>
+          <w:szCs w:val="24"/>
+        </w:rPr>
+        <w:t>)</w:t>
+      </w:r>
+    </w:p>
+    <w:p>
+      <w:pPr>
+        <w:rPr>
+          <w:sz w:val="24"/>
+          <w:szCs w:val="24"/>
+        </w:rPr>
+      </w:pPr>
+      <w:r>
+        <w:rPr>
+          <w:sz w:val="24"/>
+          <w:szCs w:val="24"/>
+        </w:rPr>
+        <w:t xml:space="preserve">La </w:t>
+      </w:r>
+      <w:proofErr w:type="spellStart"/>
+      <w:r>
+        <w:rPr>
+          <w:sz w:val="24"/>
+          <w:szCs w:val="24"/>
+        </w:rPr>
+        <w:t>Jornada</w:t>
+      </w:r>
+      <w:proofErr w:type="spellEnd"/>
+      <w:r>
+        <w:rPr>
+          <w:sz w:val="24"/>
+          <w:szCs w:val="24"/>
+        </w:rPr>
+        <w:t xml:space="preserve"> (MEX) (</w:t>
+      </w:r>
+      <w:hyperlink r:id="rId49" w:history="1">
+        <w:r>
+          <w:rPr>
+            <w:rStyle w:val="Hyperlink"/>
+            <w:sz w:val="24"/>
+            <w:szCs w:val="24"/>
+          </w:rPr>
+          <w:t>https://www.jornada.com.mx/</w:t>
+        </w:r>
+      </w:hyperlink>
+      <w:r>
+        <w:rPr>
+          <w:sz w:val="24"/>
+          <w:szCs w:val="24"/>
+        </w:rPr>
+        <w:t>)</w:t>
+      </w:r>
+    </w:p>
+    <w:p>
+      <w:pPr>
+        <w:rPr>
+          <w:sz w:val="24"/>
+          <w:szCs w:val="24"/>
+        </w:rPr>
+      </w:pPr>
+      <w:r>
+        <w:rPr>
+          <w:sz w:val="24"/>
+          <w:szCs w:val="24"/>
+        </w:rPr>
+        <w:t xml:space="preserve">El </w:t>
+      </w:r>
+      <w:proofErr w:type="spellStart"/>
+      <w:r>
+        <w:rPr>
+          <w:sz w:val="24"/>
+          <w:szCs w:val="24"/>
+        </w:rPr>
+        <w:t>Tiempo</w:t>
+      </w:r>
+      <w:proofErr w:type="spellEnd"/>
+      <w:r>
+        <w:rPr>
+          <w:sz w:val="24"/>
+          <w:szCs w:val="24"/>
+        </w:rPr>
+        <w:t xml:space="preserve"> (COL) (</w:t>
+      </w:r>
+      <w:hyperlink r:id="rId50" w:history="1">
+        <w:r>
+          <w:rPr>
+            <w:rStyle w:val="Hyperlink"/>
+            <w:sz w:val="24"/>
+            <w:szCs w:val="24"/>
+          </w:rPr>
+          <w:t>https://www.eltiempo.com/</w:t>
+        </w:r>
+      </w:hyperlink>
+      <w:r>
+        <w:rPr>
+          <w:sz w:val="24"/>
+          <w:szCs w:val="24"/>
+        </w:rPr>
+        <w:t>)</w:t>
+      </w:r>
+    </w:p>
+    <w:p>
+      <w:pPr>
+        <w:rPr>
+          <w:sz w:val="24"/>
+          <w:szCs w:val="24"/>
+        </w:rPr>
+      </w:pPr>
+      <w:r>
+        <w:rPr>
+          <w:sz w:val="24"/>
+          <w:szCs w:val="24"/>
+        </w:rPr>
+        <w:t xml:space="preserve">El </w:t>
+      </w:r>
+      <w:proofErr w:type="spellStart"/>
+      <w:r>
+        <w:rPr>
+          <w:sz w:val="24"/>
+          <w:szCs w:val="24"/>
+        </w:rPr>
+        <w:t>Espectador</w:t>
+      </w:r>
+      <w:proofErr w:type="spellEnd"/>
+      <w:r>
+        <w:rPr>
+          <w:sz w:val="24"/>
+          <w:szCs w:val="24"/>
+        </w:rPr>
+        <w:t xml:space="preserve"> (COL) (</w:t>
+      </w:r>
+      <w:hyperlink r:id="rId51" w:history="1">
+        <w:r>
+          <w:rPr>
+            <w:rStyle w:val="Hyperlink"/>
+            <w:sz w:val="24"/>
+            <w:szCs w:val="24"/>
+          </w:rPr>
+          <w:t>https://www.elespectador.com/</w:t>
+        </w:r>
+      </w:hyperlink>
+      <w:r>
+        <w:rPr>
+          <w:sz w:val="24"/>
+          <w:szCs w:val="24"/>
+        </w:rPr>
+        <w:t>)</w:t>
+      </w:r>
+    </w:p>
+    <w:p>
+      <w:pPr>
+        <w:rPr>
           <w:sz w:val="28"/>
           <w:szCs w:val="28"/>
         </w:rPr>
       </w:pPr>
-      <w:r>
+    </w:p>
+    <w:p>
+      <w:pPr>
         <w:rPr>
           <w:b/>
           <w:bCs/>
           <w:sz w:val="28"/>
           <w:szCs w:val="28"/>
         </w:rPr>
-        <w:t>Chinese</w:t>
-      </w:r>
-    </w:p>
-    <w:p>
-      <w:pPr>
-        <w:rPr>
-          <w:sz w:val="24"/>
-          <w:szCs w:val="24"/>
-        </w:rPr>
-      </w:pPr>
-      <w:r>
-        <w:rPr>
-          <w:b/>
-          <w:bCs/>
-          <w:sz w:val="24"/>
-          <w:szCs w:val="24"/>
-        </w:rPr>
-        <w:t xml:space="preserve">Main countries using language: </w:t>
-      </w:r>
-      <w:r>
-        <w:rPr>
-          <w:sz w:val="24"/>
-          <w:szCs w:val="24"/>
-        </w:rPr>
-        <w:t>China, Taiwan, Singapore (Mandarin), Hong Kong, Macau (Cantonese), Malaysia, Indonesia (Non-official</w:t>
-      </w:r>
-      <w:r>
-        <w:rPr>
-          <w:sz w:val="24"/>
-          <w:szCs w:val="24"/>
-        </w:rPr>
-        <w:t>ly</w:t>
-      </w:r>
-      <w:r>
-        <w:rPr>
-          <w:sz w:val="24"/>
-          <w:szCs w:val="24"/>
-        </w:rPr>
-        <w:t>)</w:t>
-      </w:r>
-    </w:p>
-    <w:p>
-      <w:pPr>
-        <w:rPr>
-          <w:b/>
-          <w:bCs/>
-          <w:sz w:val="24"/>
-          <w:szCs w:val="24"/>
-        </w:rPr>
-      </w:pPr>
-      <w:r>
-        <w:rPr>
-          <w:b/>
-          <w:bCs/>
-          <w:sz w:val="24"/>
-          <w:szCs w:val="24"/>
-        </w:rPr>
-        <w:t>G</w:t>
-      </w:r>
-      <w:r>
-        <w:rPr>
-          <w:b/>
-          <w:bCs/>
-          <w:sz w:val="24"/>
-          <w:szCs w:val="24"/>
-        </w:rPr>
-        <w:t xml:space="preserve">eneral </w:t>
-      </w:r>
-      <w:r>
-        <w:rPr>
-          <w:b/>
-          <w:bCs/>
-          <w:sz w:val="24"/>
-          <w:szCs w:val="24"/>
-        </w:rPr>
-        <w:t>News Sources:</w:t>
-      </w:r>
-    </w:p>
-    <w:p>
-      <w:pPr>
-        <w:rPr>
-          <w:sz w:val="24"/>
-          <w:szCs w:val="24"/>
-        </w:rPr>
-      </w:pPr>
-    </w:p>
-    <w:p>
-      <w:pPr>
-        <w:rPr>
-          <w:b/>
-          <w:bCs/>
-          <w:sz w:val="24"/>
-          <w:szCs w:val="24"/>
-        </w:rPr>
-      </w:pPr>
-      <w:r>
-        <w:rPr>
-          <w:b/>
-          <w:bCs/>
-          <w:sz w:val="24"/>
-          <w:szCs w:val="24"/>
-        </w:rPr>
-        <w:t>Biomedical</w:t>
-      </w:r>
-      <w:r>
-        <w:rPr>
-          <w:b/>
-          <w:bCs/>
-          <w:sz w:val="24"/>
-          <w:szCs w:val="24"/>
-        </w:rPr>
-        <w:t>/Science</w:t>
-      </w:r>
-      <w:r>
-        <w:rPr>
-          <w:b/>
-          <w:bCs/>
-          <w:sz w:val="24"/>
-          <w:szCs w:val="24"/>
-        </w:rPr>
-        <w:t xml:space="preserve"> News Sources:</w:t>
-      </w:r>
-    </w:p>
-    <w:p>
-      <w:pPr>
+      </w:pPr>
+      <w:r>
         <w:rPr>
           <w:b/>
           <w:bCs/>
           <w:sz w:val="28"/>
           <w:szCs w:val="28"/>
         </w:rPr>
-      </w:pPr>
+        <w:t>Chinese</w:t>
+      </w:r>
+    </w:p>
+    <w:p>
+      <w:pPr>
+        <w:rPr>
+          <w:sz w:val="24"/>
+          <w:szCs w:val="24"/>
+        </w:rPr>
+      </w:pPr>
+      <w:r>
+        <w:rPr>
+          <w:b/>
+          <w:bCs/>
+          <w:sz w:val="24"/>
+          <w:szCs w:val="24"/>
+        </w:rPr>
+        <w:t xml:space="preserve">Main countries using language: </w:t>
+      </w:r>
+      <w:r>
+        <w:rPr>
+          <w:sz w:val="24"/>
+          <w:szCs w:val="24"/>
+        </w:rPr>
+        <w:t>China, Taiwan, Singapore (Mandarin), Hong Kong, Macau (Cantonese), Malaysia, Indonesia (Non-official</w:t>
+      </w:r>
+      <w:r>
+        <w:rPr>
+          <w:sz w:val="24"/>
+          <w:szCs w:val="24"/>
+        </w:rPr>
+        <w:t>ly</w:t>
+      </w:r>
+      <w:r>
+        <w:rPr>
+          <w:sz w:val="24"/>
+          <w:szCs w:val="24"/>
+        </w:rPr>
+        <w:t>)</w:t>
+      </w:r>
+    </w:p>
+    <w:p>
+      <w:pPr>
+        <w:rPr>
+          <w:b/>
+          <w:bCs/>
+          <w:sz w:val="24"/>
+          <w:szCs w:val="24"/>
+        </w:rPr>
+      </w:pPr>
+      <w:r>
+        <w:rPr>
+          <w:b/>
+          <w:bCs/>
+          <w:sz w:val="24"/>
+          <w:szCs w:val="24"/>
+        </w:rPr>
+        <w:t>G</w:t>
+      </w:r>
+      <w:r>
+        <w:rPr>
+          <w:b/>
+          <w:bCs/>
+          <w:sz w:val="24"/>
+          <w:szCs w:val="24"/>
+        </w:rPr>
+        <w:t xml:space="preserve">eneral </w:t>
+      </w:r>
+      <w:r>
+        <w:rPr>
+          <w:b/>
+          <w:bCs/>
+          <w:sz w:val="24"/>
+          <w:szCs w:val="24"/>
+        </w:rPr>
+        <w:t>News Sources:</w:t>
+      </w:r>
+    </w:p>
+    <w:p>
+      <w:pPr>
+        <w:rPr>
+          <w:sz w:val="24"/>
+          <w:szCs w:val="24"/>
+        </w:rPr>
+      </w:pPr>
+      <w:proofErr w:type="spellStart"/>
+      <w:r>
+        <w:rPr>
+          <w:sz w:val="24"/>
+          <w:szCs w:val="24"/>
+        </w:rPr>
+        <w:t>Sina</w:t>
+      </w:r>
+      <w:proofErr w:type="spellEnd"/>
+      <w:r>
+        <w:rPr>
+          <w:sz w:val="24"/>
+          <w:szCs w:val="24"/>
+        </w:rPr>
+        <w:t xml:space="preserve"> (CHI) (</w:t>
+      </w:r>
+      <w:hyperlink r:id="rId52" w:history="1">
+        <w:r>
+          <w:rPr>
+            <w:rStyle w:val="Hyperlink"/>
+            <w:sz w:val="24"/>
+            <w:szCs w:val="24"/>
+          </w:rPr>
+          <w:t>https://www.sina.com.cn/</w:t>
+        </w:r>
+      </w:hyperlink>
+      <w:r>
+        <w:rPr>
+          <w:sz w:val="24"/>
+          <w:szCs w:val="24"/>
+        </w:rPr>
+        <w:t>)</w:t>
+      </w:r>
+    </w:p>
+    <w:p>
+      <w:pPr>
+        <w:rPr>
+          <w:sz w:val="24"/>
+          <w:szCs w:val="24"/>
+        </w:rPr>
+      </w:pPr>
+      <w:proofErr w:type="spellStart"/>
+      <w:r>
+        <w:rPr>
+          <w:sz w:val="24"/>
+          <w:szCs w:val="24"/>
+        </w:rPr>
+        <w:t>Huanqiu</w:t>
+      </w:r>
+      <w:proofErr w:type="spellEnd"/>
+      <w:r>
+        <w:rPr>
+          <w:sz w:val="24"/>
+          <w:szCs w:val="24"/>
+        </w:rPr>
+        <w:t xml:space="preserve"> (CHI) (</w:t>
+      </w:r>
+      <w:hyperlink r:id="rId53" w:history="1">
+        <w:r>
+          <w:rPr>
+            <w:rStyle w:val="Hyperlink"/>
+            <w:sz w:val="24"/>
+            <w:szCs w:val="24"/>
+          </w:rPr>
+          <w:t>https://www.huanqiu.com/</w:t>
+        </w:r>
+      </w:hyperlink>
+      <w:r>
+        <w:rPr>
+          <w:sz w:val="24"/>
+          <w:szCs w:val="24"/>
+        </w:rPr>
+        <w:t>)</w:t>
+      </w:r>
+    </w:p>
+    <w:p>
+      <w:pPr>
+        <w:rPr>
+          <w:sz w:val="24"/>
+          <w:szCs w:val="24"/>
+        </w:rPr>
+      </w:pPr>
+      <w:r>
+        <w:rPr>
+          <w:sz w:val="24"/>
+          <w:szCs w:val="24"/>
+        </w:rPr>
+        <w:t>Beijing News (CHI) (</w:t>
+      </w:r>
+      <w:hyperlink r:id="rId54" w:history="1">
+        <w:r>
+          <w:rPr>
+            <w:rStyle w:val="Hyperlink"/>
+            <w:sz w:val="24"/>
+            <w:szCs w:val="24"/>
+          </w:rPr>
+          <w:t>http://www.bjnews.com.cn/</w:t>
+        </w:r>
+      </w:hyperlink>
+      <w:r>
+        <w:rPr>
+          <w:sz w:val="24"/>
+          <w:szCs w:val="24"/>
+        </w:rPr>
+        <w:t>)</w:t>
+      </w:r>
+    </w:p>
+    <w:p>
+      <w:pPr>
+        <w:rPr>
+          <w:sz w:val="24"/>
+          <w:szCs w:val="24"/>
+        </w:rPr>
+      </w:pPr>
+      <w:r>
+        <w:rPr>
+          <w:sz w:val="24"/>
+          <w:szCs w:val="24"/>
+        </w:rPr>
+        <w:t>China Daily (CHI) (</w:t>
+      </w:r>
+      <w:hyperlink r:id="rId55" w:history="1">
+        <w:r>
+          <w:rPr>
+            <w:rStyle w:val="Hyperlink"/>
+            <w:sz w:val="24"/>
+            <w:szCs w:val="24"/>
+          </w:rPr>
+          <w:t>http://cn.chinadaily.com.cn/</w:t>
+        </w:r>
+      </w:hyperlink>
+      <w:r>
+        <w:rPr>
+          <w:sz w:val="24"/>
+          <w:szCs w:val="24"/>
+        </w:rPr>
+        <w:t>)</w:t>
+      </w:r>
+    </w:p>
+    <w:p>
+      <w:pPr>
+        <w:rPr>
+          <w:sz w:val="24"/>
+          <w:szCs w:val="24"/>
+        </w:rPr>
+      </w:pPr>
+      <w:r>
+        <w:rPr>
+          <w:sz w:val="24"/>
+          <w:szCs w:val="24"/>
+        </w:rPr>
+        <w:t>Ming Pao (HK) (</w:t>
+      </w:r>
+      <w:hyperlink r:id="rId56" w:history="1">
+        <w:r>
+          <w:rPr>
+            <w:rStyle w:val="Hyperlink"/>
+            <w:sz w:val="24"/>
+            <w:szCs w:val="24"/>
+          </w:rPr>
+          <w:t>https://www.mingpao.com/</w:t>
+        </w:r>
+      </w:hyperlink>
+      <w:r>
+        <w:rPr>
+          <w:sz w:val="24"/>
+          <w:szCs w:val="24"/>
+        </w:rPr>
+        <w:t>)</w:t>
+      </w:r>
+    </w:p>
+    <w:p>
+      <w:pPr>
+        <w:rPr>
+          <w:sz w:val="24"/>
+          <w:szCs w:val="24"/>
+        </w:rPr>
+      </w:pPr>
+      <w:r>
+        <w:rPr>
+          <w:sz w:val="24"/>
+          <w:szCs w:val="24"/>
+        </w:rPr>
+        <w:t>Liberty (TAI) (</w:t>
+      </w:r>
+      <w:hyperlink r:id="rId57" w:history="1">
+        <w:r>
+          <w:rPr>
+            <w:rStyle w:val="Hyperlink"/>
+            <w:sz w:val="24"/>
+            <w:szCs w:val="24"/>
+          </w:rPr>
+          <w:t>https://www.ltn.com.tw/</w:t>
+        </w:r>
+      </w:hyperlink>
+      <w:r>
+        <w:rPr>
+          <w:sz w:val="24"/>
+          <w:szCs w:val="24"/>
+        </w:rPr>
+        <w:t>)</w:t>
+      </w:r>
+    </w:p>
+    <w:p>
+      <w:pPr>
+        <w:rPr>
+          <w:sz w:val="24"/>
+          <w:szCs w:val="24"/>
+        </w:rPr>
+      </w:pPr>
+      <w:r>
+        <w:rPr>
+          <w:sz w:val="24"/>
+          <w:szCs w:val="24"/>
+        </w:rPr>
+        <w:t>China Times (TAI) (</w:t>
+      </w:r>
+      <w:hyperlink r:id="rId58" w:history="1">
+        <w:r>
+          <w:rPr>
+            <w:rStyle w:val="Hyperlink"/>
+            <w:sz w:val="24"/>
+            <w:szCs w:val="24"/>
+          </w:rPr>
+          <w:t>https://www.chinatimes.com/</w:t>
+        </w:r>
+      </w:hyperlink>
+      <w:r>
+        <w:rPr>
+          <w:sz w:val="24"/>
+          <w:szCs w:val="24"/>
+        </w:rPr>
+        <w:t>)</w:t>
+      </w:r>
+    </w:p>
+    <w:p>
+      <w:pPr>
+        <w:rPr>
+          <w:sz w:val="24"/>
+          <w:szCs w:val="24"/>
+        </w:rPr>
+      </w:pPr>
+      <w:proofErr w:type="spellStart"/>
+      <w:r>
+        <w:rPr>
+          <w:sz w:val="24"/>
+          <w:szCs w:val="24"/>
+        </w:rPr>
+        <w:t>Lianhe</w:t>
+      </w:r>
+      <w:proofErr w:type="spellEnd"/>
+      <w:r>
+        <w:rPr>
+          <w:sz w:val="24"/>
+          <w:szCs w:val="24"/>
+        </w:rPr>
+        <w:t xml:space="preserve"> </w:t>
+      </w:r>
+      <w:proofErr w:type="spellStart"/>
+      <w:r>
+        <w:rPr>
+          <w:sz w:val="24"/>
+          <w:szCs w:val="24"/>
+        </w:rPr>
+        <w:t>Zaobao</w:t>
+      </w:r>
+      <w:proofErr w:type="spellEnd"/>
+      <w:r>
+        <w:rPr>
+          <w:sz w:val="24"/>
+          <w:szCs w:val="24"/>
+        </w:rPr>
+        <w:t xml:space="preserve"> (SNG) (</w:t>
+      </w:r>
+      <w:hyperlink r:id="rId59" w:history="1">
+        <w:r>
+          <w:rPr>
+            <w:rStyle w:val="Hyperlink"/>
+            <w:sz w:val="24"/>
+            <w:szCs w:val="24"/>
+          </w:rPr>
+          <w:t>https://www.zaobao.com.sg/</w:t>
+        </w:r>
+      </w:hyperlink>
+      <w:r>
+        <w:rPr>
+          <w:sz w:val="24"/>
+          <w:szCs w:val="24"/>
+        </w:rPr>
+        <w:t>)</w:t>
+      </w:r>
+    </w:p>
+    <w:p>
+      <w:pPr>
+        <w:rPr>
+          <w:sz w:val="24"/>
+          <w:szCs w:val="24"/>
+        </w:rPr>
+      </w:pPr>
+    </w:p>
+    <w:p>
+      <w:pPr>
+        <w:rPr>
+          <w:sz w:val="24"/>
+          <w:szCs w:val="24"/>
+        </w:rPr>
+      </w:pPr>
+    </w:p>
+    <w:p>
+      <w:pPr>
+        <w:rPr>
+          <w:b/>
+          <w:bCs/>
+          <w:sz w:val="24"/>
+          <w:szCs w:val="24"/>
+        </w:rPr>
+      </w:pPr>
+      <w:r>
+        <w:rPr>
+          <w:b/>
+          <w:bCs/>
+          <w:sz w:val="24"/>
+          <w:szCs w:val="24"/>
+        </w:rPr>
+        <w:t>Biomedical</w:t>
+      </w:r>
+      <w:r>
+        <w:rPr>
+          <w:b/>
+          <w:bCs/>
+          <w:sz w:val="24"/>
+          <w:szCs w:val="24"/>
+        </w:rPr>
+        <w:t>/Science</w:t>
+      </w:r>
+      <w:r>
+        <w:rPr>
+          <w:b/>
+          <w:bCs/>
+          <w:sz w:val="24"/>
+          <w:szCs w:val="24"/>
+        </w:rPr>
+        <w:t xml:space="preserve"> News Sources:</w:t>
+      </w:r>
+    </w:p>
+    <w:p>
+      <w:pPr>
+        <w:rPr>
+          <w:sz w:val="24"/>
+          <w:szCs w:val="24"/>
+        </w:rPr>
+      </w:pPr>
+      <w:r>
+        <w:rPr>
+          <w:sz w:val="24"/>
+          <w:szCs w:val="24"/>
+        </w:rPr>
+        <w:t>Health news network (CHI) (</w:t>
+      </w:r>
+      <w:hyperlink r:id="rId60" w:history="1">
+        <w:r>
+          <w:rPr>
+            <w:rStyle w:val="Hyperlink"/>
+            <w:sz w:val="24"/>
+            <w:szCs w:val="24"/>
+          </w:rPr>
+          <w:t>https://www.jkb.com.cn/</w:t>
+        </w:r>
+      </w:hyperlink>
+      <w:r>
+        <w:rPr>
+          <w:sz w:val="24"/>
+          <w:szCs w:val="24"/>
+        </w:rPr>
+        <w:t>)</w:t>
+      </w:r>
     </w:p>
     <w:p>
       <w:pPr>
@@ -2107,159 +2899,425 @@
           <w:szCs w:val="28"/>
         </w:rPr>
       </w:pPr>
-      <w:r>
+    </w:p>
+    <w:p>
+      <w:pPr>
         <w:rPr>
           <w:b/>
           <w:bCs/>
           <w:sz w:val="28"/>
           <w:szCs w:val="28"/>
         </w:rPr>
-        <w:t>Russian</w:t>
-      </w:r>
-    </w:p>
-    <w:p>
-      <w:pPr>
-        <w:rPr>
-          <w:sz w:val="24"/>
-          <w:szCs w:val="24"/>
-        </w:rPr>
-      </w:pPr>
-      <w:r>
-        <w:rPr>
-          <w:b/>
-          <w:bCs/>
-          <w:sz w:val="24"/>
-          <w:szCs w:val="24"/>
-        </w:rPr>
-        <w:t xml:space="preserve">Main countries using language: </w:t>
-      </w:r>
-      <w:r>
-        <w:rPr>
-          <w:sz w:val="24"/>
-          <w:szCs w:val="24"/>
-        </w:rPr>
-        <w:t>Russia, Kazakhstan, Kyrgyzstan, Belarus (Official</w:t>
-      </w:r>
-      <w:r>
-        <w:rPr>
-          <w:sz w:val="24"/>
-          <w:szCs w:val="24"/>
-        </w:rPr>
-        <w:t>ly</w:t>
-      </w:r>
-      <w:r>
-        <w:rPr>
-          <w:sz w:val="24"/>
-          <w:szCs w:val="24"/>
-        </w:rPr>
-        <w:t>), Ukraine, Uzbekistan, Georgia, Azerbaijan, Latvia, Estonia, Turkmenistan (Non-official</w:t>
-      </w:r>
-      <w:r>
-        <w:rPr>
-          <w:sz w:val="24"/>
-          <w:szCs w:val="24"/>
-        </w:rPr>
-        <w:t>ly</w:t>
-      </w:r>
-      <w:r>
-        <w:rPr>
-          <w:sz w:val="24"/>
-          <w:szCs w:val="24"/>
-        </w:rPr>
-        <w:t>)</w:t>
-      </w:r>
-    </w:p>
-    <w:p>
-      <w:pPr>
-        <w:rPr>
-          <w:b/>
-          <w:bCs/>
-          <w:sz w:val="24"/>
-          <w:szCs w:val="24"/>
-        </w:rPr>
-      </w:pPr>
-      <w:r>
-        <w:rPr>
-          <w:b/>
-          <w:bCs/>
-          <w:sz w:val="24"/>
-          <w:szCs w:val="24"/>
-        </w:rPr>
-        <w:t>G</w:t>
-      </w:r>
-      <w:r>
-        <w:rPr>
-          <w:b/>
-          <w:bCs/>
-          <w:sz w:val="24"/>
-          <w:szCs w:val="24"/>
-        </w:rPr>
-        <w:t xml:space="preserve">eneral </w:t>
-      </w:r>
-      <w:r>
-        <w:rPr>
-          <w:b/>
-          <w:bCs/>
-          <w:sz w:val="24"/>
-          <w:szCs w:val="24"/>
-        </w:rPr>
-        <w:t>News Sources:</w:t>
-      </w:r>
-    </w:p>
-    <w:p>
-      <w:pPr>
-        <w:rPr>
-          <w:sz w:val="24"/>
-          <w:szCs w:val="24"/>
-        </w:rPr>
-      </w:pPr>
-    </w:p>
-    <w:p>
-      <w:pPr>
-        <w:rPr>
-          <w:b/>
-          <w:bCs/>
-          <w:sz w:val="24"/>
-          <w:szCs w:val="24"/>
-        </w:rPr>
-      </w:pPr>
-      <w:r>
-        <w:rPr>
-          <w:b/>
-          <w:bCs/>
-          <w:sz w:val="24"/>
-          <w:szCs w:val="24"/>
-        </w:rPr>
-        <w:t>Biomedical</w:t>
-      </w:r>
-      <w:r>
-        <w:rPr>
-          <w:b/>
-          <w:bCs/>
-          <w:sz w:val="24"/>
-          <w:szCs w:val="24"/>
-        </w:rPr>
-        <w:t>/Science</w:t>
-      </w:r>
-      <w:r>
-        <w:rPr>
-          <w:b/>
-          <w:bCs/>
-          <w:sz w:val="24"/>
-          <w:szCs w:val="24"/>
-        </w:rPr>
-        <w:t xml:space="preserve"> News Sources:</w:t>
-      </w:r>
-    </w:p>
-    <w:p>
-      <w:pPr>
+      </w:pPr>
+      <w:r>
         <w:rPr>
           <w:b/>
           <w:bCs/>
           <w:sz w:val="28"/>
           <w:szCs w:val="28"/>
         </w:rPr>
-      </w:pPr>
+        <w:t>Russian</w:t>
+      </w:r>
+    </w:p>
+    <w:p>
+      <w:pPr>
+        <w:rPr>
+          <w:sz w:val="24"/>
+          <w:szCs w:val="24"/>
+        </w:rPr>
+      </w:pPr>
+      <w:r>
+        <w:rPr>
+          <w:b/>
+          <w:bCs/>
+          <w:sz w:val="24"/>
+          <w:szCs w:val="24"/>
+        </w:rPr>
+        <w:t xml:space="preserve">Main countries using language: </w:t>
+      </w:r>
+      <w:r>
+        <w:rPr>
+          <w:sz w:val="24"/>
+          <w:szCs w:val="24"/>
+        </w:rPr>
+        <w:t>Russia, Kazakhstan, Kyrgyzstan, Belarus (Official</w:t>
+      </w:r>
+      <w:r>
+        <w:rPr>
+          <w:sz w:val="24"/>
+          <w:szCs w:val="24"/>
+        </w:rPr>
+        <w:t>ly</w:t>
+      </w:r>
+      <w:r>
+        <w:rPr>
+          <w:sz w:val="24"/>
+          <w:szCs w:val="24"/>
+        </w:rPr>
+        <w:t>), Ukraine, Uzbekistan, Georgia, Azerbaijan, Latvia, Estonia, Turkmenistan (Non-official</w:t>
+      </w:r>
+      <w:r>
+        <w:rPr>
+          <w:sz w:val="24"/>
+          <w:szCs w:val="24"/>
+        </w:rPr>
+        <w:t>ly</w:t>
+      </w:r>
+      <w:r>
+        <w:rPr>
+          <w:sz w:val="24"/>
+          <w:szCs w:val="24"/>
+        </w:rPr>
+        <w:t>)</w:t>
+      </w:r>
+    </w:p>
+    <w:p>
+      <w:pPr>
+        <w:rPr>
+          <w:b/>
+          <w:bCs/>
+          <w:sz w:val="24"/>
+          <w:szCs w:val="24"/>
+        </w:rPr>
+      </w:pPr>
+      <w:r>
+        <w:rPr>
+          <w:b/>
+          <w:bCs/>
+          <w:sz w:val="24"/>
+          <w:szCs w:val="24"/>
+        </w:rPr>
+        <w:t>G</w:t>
+      </w:r>
+      <w:r>
+        <w:rPr>
+          <w:b/>
+          <w:bCs/>
+          <w:sz w:val="24"/>
+          <w:szCs w:val="24"/>
+        </w:rPr>
+        <w:t xml:space="preserve">eneral </w:t>
+      </w:r>
+      <w:r>
+        <w:rPr>
+          <w:b/>
+          <w:bCs/>
+          <w:sz w:val="24"/>
+          <w:szCs w:val="24"/>
+        </w:rPr>
+        <w:t>News Sources:</w:t>
+      </w:r>
+    </w:p>
+    <w:p>
+      <w:pPr>
+        <w:rPr>
+          <w:sz w:val="24"/>
+          <w:szCs w:val="24"/>
+        </w:rPr>
+      </w:pPr>
+      <w:r>
+        <w:rPr>
+          <w:sz w:val="24"/>
+          <w:szCs w:val="24"/>
+        </w:rPr>
+        <w:t>TASS (RUS) (</w:t>
+      </w:r>
+      <w:hyperlink r:id="rId61" w:history="1">
+        <w:r>
+          <w:rPr>
+            <w:rStyle w:val="Hyperlink"/>
+            <w:sz w:val="24"/>
+            <w:szCs w:val="24"/>
+          </w:rPr>
+          <w:t>https://tass.ru/</w:t>
+        </w:r>
+      </w:hyperlink>
+      <w:r>
+        <w:rPr>
+          <w:sz w:val="24"/>
+          <w:szCs w:val="24"/>
+        </w:rPr>
+        <w:t>)</w:t>
+      </w:r>
+    </w:p>
+    <w:p>
+      <w:pPr>
+        <w:rPr>
+          <w:sz w:val="24"/>
+          <w:szCs w:val="24"/>
+        </w:rPr>
+      </w:pPr>
+      <w:r>
+        <w:rPr>
+          <w:sz w:val="24"/>
+          <w:szCs w:val="24"/>
+        </w:rPr>
+        <w:t>RIA Novosti (RUS) (</w:t>
+      </w:r>
+      <w:hyperlink r:id="rId62" w:history="1">
+        <w:r>
+          <w:rPr>
+            <w:rStyle w:val="Hyperlink"/>
+            <w:sz w:val="24"/>
+            <w:szCs w:val="24"/>
+          </w:rPr>
+          <w:t>https://ria.ru/</w:t>
+        </w:r>
+      </w:hyperlink>
+      <w:r>
+        <w:rPr>
+          <w:sz w:val="24"/>
+          <w:szCs w:val="24"/>
+        </w:rPr>
+        <w:t>)</w:t>
+      </w:r>
+    </w:p>
+    <w:p>
+      <w:pPr>
+        <w:rPr>
+          <w:sz w:val="24"/>
+          <w:szCs w:val="24"/>
+        </w:rPr>
+      </w:pPr>
+      <w:r>
+        <w:rPr>
+          <w:sz w:val="24"/>
+          <w:szCs w:val="24"/>
+        </w:rPr>
+        <w:t>Interfax (RUS) (</w:t>
+      </w:r>
+      <w:hyperlink r:id="rId63" w:history="1">
+        <w:r>
+          <w:rPr>
+            <w:rStyle w:val="Hyperlink"/>
+            <w:sz w:val="24"/>
+            <w:szCs w:val="24"/>
+          </w:rPr>
+          <w:t>https://www.interfax.ru/</w:t>
+        </w:r>
+      </w:hyperlink>
+      <w:r>
+        <w:rPr>
+          <w:sz w:val="24"/>
+          <w:szCs w:val="24"/>
+        </w:rPr>
+        <w:t>)</w:t>
+      </w:r>
+    </w:p>
+    <w:p>
+      <w:pPr>
+        <w:rPr>
+          <w:sz w:val="24"/>
+          <w:szCs w:val="24"/>
+        </w:rPr>
+      </w:pPr>
+      <w:r>
+        <w:rPr>
+          <w:sz w:val="24"/>
+          <w:szCs w:val="24"/>
+        </w:rPr>
+        <w:t>REGNUM (RUS) (</w:t>
+      </w:r>
+      <w:hyperlink r:id="rId64" w:history="1">
+        <w:r>
+          <w:rPr>
+            <w:rStyle w:val="Hyperlink"/>
+            <w:sz w:val="24"/>
+            <w:szCs w:val="24"/>
+          </w:rPr>
+          <w:t>https://regnum.ru/</w:t>
+        </w:r>
+      </w:hyperlink>
+      <w:r>
+        <w:rPr>
+          <w:sz w:val="24"/>
+          <w:szCs w:val="24"/>
+        </w:rPr>
+        <w:t>)</w:t>
+      </w:r>
+    </w:p>
+    <w:p>
+      <w:pPr>
+        <w:rPr>
+          <w:sz w:val="24"/>
+          <w:szCs w:val="24"/>
+        </w:rPr>
+      </w:pPr>
+      <w:r>
+        <w:rPr>
+          <w:sz w:val="24"/>
+          <w:szCs w:val="24"/>
+        </w:rPr>
+        <w:t>Komsomolskaya Pravda</w:t>
+      </w:r>
+      <w:r>
+        <w:rPr>
+          <w:sz w:val="24"/>
+          <w:szCs w:val="24"/>
+        </w:rPr>
+        <w:t xml:space="preserve"> </w:t>
+      </w:r>
+      <w:r>
+        <w:rPr>
+          <w:sz w:val="24"/>
+          <w:szCs w:val="24"/>
+        </w:rPr>
+        <w:t>(RUS) (</w:t>
+      </w:r>
+      <w:hyperlink r:id="rId65" w:history="1">
+        <w:r>
+          <w:rPr>
+            <w:rStyle w:val="Hyperlink"/>
+            <w:sz w:val="24"/>
+            <w:szCs w:val="24"/>
+          </w:rPr>
+          <w:t>https://www.kp.ru/</w:t>
+        </w:r>
+      </w:hyperlink>
+      <w:r>
+        <w:rPr>
+          <w:sz w:val="24"/>
+          <w:szCs w:val="24"/>
+        </w:rPr>
+        <w:t>)</w:t>
+      </w:r>
+    </w:p>
+    <w:p>
+      <w:pPr>
+        <w:rPr>
+          <w:sz w:val="24"/>
+          <w:szCs w:val="24"/>
+        </w:rPr>
+      </w:pPr>
+      <w:r>
+        <w:rPr>
+          <w:sz w:val="24"/>
+          <w:szCs w:val="24"/>
+        </w:rPr>
+        <w:t>New times (RUS) (</w:t>
+      </w:r>
+      <w:hyperlink r:id="rId66" w:history="1">
+        <w:r>
+          <w:rPr>
+            <w:rStyle w:val="Hyperlink"/>
+            <w:sz w:val="24"/>
+            <w:szCs w:val="24"/>
+          </w:rPr>
+          <w:t>https://newtimes.ru/</w:t>
+        </w:r>
+      </w:hyperlink>
+      <w:r>
+        <w:rPr>
+          <w:sz w:val="24"/>
+          <w:szCs w:val="24"/>
+        </w:rPr>
+        <w:t>)</w:t>
+      </w:r>
+    </w:p>
+    <w:p>
+      <w:pPr>
+        <w:rPr>
+          <w:sz w:val="24"/>
+          <w:szCs w:val="24"/>
+        </w:rPr>
+      </w:pPr>
+      <w:r>
+        <w:rPr>
+          <w:sz w:val="24"/>
+          <w:szCs w:val="24"/>
+        </w:rPr>
+        <w:t>Nur.kz (KAZ) (</w:t>
+      </w:r>
+      <w:hyperlink r:id="rId67" w:history="1">
+        <w:r>
+          <w:rPr>
+            <w:rStyle w:val="Hyperlink"/>
+            <w:sz w:val="24"/>
+            <w:szCs w:val="24"/>
+          </w:rPr>
+          <w:t>https://www.nur.kz/</w:t>
+        </w:r>
+      </w:hyperlink>
+      <w:r>
+        <w:rPr>
+          <w:sz w:val="24"/>
+          <w:szCs w:val="24"/>
+        </w:rPr>
+        <w:t>)</w:t>
+      </w:r>
+    </w:p>
+    <w:p>
+      <w:pPr>
+        <w:rPr>
+          <w:sz w:val="24"/>
+          <w:szCs w:val="24"/>
+        </w:rPr>
+      </w:pPr>
+      <w:proofErr w:type="spellStart"/>
+      <w:r>
+        <w:rPr>
+          <w:sz w:val="24"/>
+          <w:szCs w:val="24"/>
+        </w:rPr>
+        <w:t>DSNews</w:t>
+      </w:r>
+      <w:proofErr w:type="spellEnd"/>
+      <w:r>
+        <w:rPr>
+          <w:sz w:val="24"/>
+          <w:szCs w:val="24"/>
+        </w:rPr>
+        <w:t xml:space="preserve"> (UKR) (</w:t>
+      </w:r>
+      <w:hyperlink r:id="rId68" w:history="1">
+        <w:r>
+          <w:rPr>
+            <w:rStyle w:val="Hyperlink"/>
+            <w:sz w:val="24"/>
+            <w:szCs w:val="24"/>
+          </w:rPr>
+          <w:t>https://www.dsnews.ua/</w:t>
+        </w:r>
+      </w:hyperlink>
+      <w:r>
+        <w:rPr>
+          <w:sz w:val="24"/>
+          <w:szCs w:val="24"/>
+        </w:rPr>
+        <w:t>)</w:t>
+      </w:r>
+    </w:p>
+    <w:p>
+      <w:pPr>
+        <w:rPr>
+          <w:sz w:val="24"/>
+          <w:szCs w:val="24"/>
+        </w:rPr>
+      </w:pPr>
+      <w:r>
+        <w:rPr>
+          <w:sz w:val="24"/>
+          <w:szCs w:val="24"/>
+        </w:rPr>
+        <w:t>BELTA (BEL) (</w:t>
+      </w:r>
+      <w:hyperlink r:id="rId69" w:history="1">
+        <w:r>
+          <w:rPr>
+            <w:rStyle w:val="Hyperlink"/>
+            <w:sz w:val="24"/>
+            <w:szCs w:val="24"/>
+          </w:rPr>
+          <w:t>https://www.belta.by/</w:t>
+        </w:r>
+      </w:hyperlink>
+      <w:r>
+        <w:rPr>
+          <w:sz w:val="24"/>
+          <w:szCs w:val="24"/>
+        </w:rPr>
+        <w:t>)</w:t>
+      </w:r>
     </w:p>
     <w:p>
       <w:pPr>
@@ -2318,7 +3376,23 @@
           <w:sz w:val="24"/>
           <w:szCs w:val="24"/>
         </w:rPr>
-        <w:t>São Tomé and Príncipe</w:t>
+        <w:t xml:space="preserve">São </w:t>
+      </w:r>
+      <w:proofErr w:type="gramStart"/>
+      <w:r>
+        <w:rPr>
+          <w:sz w:val="24"/>
+          <w:szCs w:val="24"/>
+        </w:rPr>
+        <w:t>Tomé</w:t>
+      </w:r>
+      <w:proofErr w:type="gramEnd"/>
+      <w:r>
+        <w:rPr>
+          <w:sz w:val="24"/>
+          <w:szCs w:val="24"/>
+        </w:rPr>
+        <w:t xml:space="preserve"> and Príncipe</w:t>
       </w:r>
       <w:r>
         <w:rPr>
@@ -2402,44 +3476,450 @@
           <w:szCs w:val="24"/>
         </w:rPr>
       </w:pPr>
-    </w:p>
-    <w:p>
-      <w:pPr>
-        <w:rPr>
-          <w:b/>
-          <w:bCs/>
-          <w:sz w:val="24"/>
-          <w:szCs w:val="24"/>
-        </w:rPr>
-      </w:pPr>
-      <w:r>
-        <w:rPr>
-          <w:b/>
-          <w:bCs/>
+      <w:proofErr w:type="spellStart"/>
+      <w:r>
+        <w:rPr>
+          <w:sz w:val="24"/>
+          <w:szCs w:val="24"/>
+        </w:rPr>
+        <w:t>Publico</w:t>
+      </w:r>
+      <w:proofErr w:type="spellEnd"/>
+      <w:r>
+        <w:rPr>
+          <w:sz w:val="24"/>
+          <w:szCs w:val="24"/>
+        </w:rPr>
+        <w:t xml:space="preserve"> (POR) (</w:t>
+      </w:r>
+      <w:hyperlink r:id="rId70" w:history="1">
+        <w:r>
+          <w:rPr>
+            <w:rStyle w:val="Hyperlink"/>
+            <w:sz w:val="24"/>
+            <w:szCs w:val="24"/>
+          </w:rPr>
+          <w:t>https://www.publico.pt/</w:t>
+        </w:r>
+      </w:hyperlink>
+      <w:r>
+        <w:rPr>
+          <w:sz w:val="24"/>
+          <w:szCs w:val="24"/>
+        </w:rPr>
+        <w:t>)</w:t>
+      </w:r>
+    </w:p>
+    <w:p>
+      <w:pPr>
+        <w:rPr>
+          <w:sz w:val="24"/>
+          <w:szCs w:val="24"/>
+        </w:rPr>
+      </w:pPr>
+      <w:proofErr w:type="spellStart"/>
+      <w:r>
+        <w:rPr>
+          <w:sz w:val="24"/>
+          <w:szCs w:val="24"/>
+        </w:rPr>
+        <w:t>Diário</w:t>
+      </w:r>
+      <w:proofErr w:type="spellEnd"/>
+      <w:r>
+        <w:rPr>
+          <w:sz w:val="24"/>
+          <w:szCs w:val="24"/>
+        </w:rPr>
+        <w:t xml:space="preserve"> de </w:t>
+      </w:r>
+      <w:proofErr w:type="spellStart"/>
+      <w:r>
+        <w:rPr>
+          <w:sz w:val="24"/>
+          <w:szCs w:val="24"/>
+        </w:rPr>
+        <w:t>Notícias</w:t>
+      </w:r>
+      <w:proofErr w:type="spellEnd"/>
+      <w:r>
+        <w:rPr>
+          <w:sz w:val="24"/>
+          <w:szCs w:val="24"/>
+        </w:rPr>
+        <w:t xml:space="preserve"> </w:t>
+      </w:r>
+      <w:r>
+        <w:rPr>
+          <w:sz w:val="24"/>
+          <w:szCs w:val="24"/>
+        </w:rPr>
+        <w:t>(POR) (</w:t>
+      </w:r>
+      <w:hyperlink r:id="rId71" w:history="1">
+        <w:r>
+          <w:rPr>
+            <w:rStyle w:val="Hyperlink"/>
+            <w:sz w:val="24"/>
+            <w:szCs w:val="24"/>
+          </w:rPr>
+          <w:t>https://www.dn.pt/</w:t>
+        </w:r>
+      </w:hyperlink>
+      <w:r>
+        <w:rPr>
+          <w:sz w:val="24"/>
+          <w:szCs w:val="24"/>
+        </w:rPr>
+        <w:t>)</w:t>
+      </w:r>
+    </w:p>
+    <w:p>
+      <w:pPr>
+        <w:rPr>
+          <w:sz w:val="24"/>
+          <w:szCs w:val="24"/>
+        </w:rPr>
+      </w:pPr>
+      <w:proofErr w:type="spellStart"/>
+      <w:r>
+        <w:rPr>
+          <w:sz w:val="24"/>
+          <w:szCs w:val="24"/>
+        </w:rPr>
+        <w:t>Jornal</w:t>
+      </w:r>
+      <w:proofErr w:type="spellEnd"/>
+      <w:r>
+        <w:rPr>
+          <w:sz w:val="24"/>
+          <w:szCs w:val="24"/>
+        </w:rPr>
+        <w:t xml:space="preserve"> de </w:t>
+      </w:r>
+      <w:proofErr w:type="spellStart"/>
+      <w:r>
+        <w:rPr>
+          <w:sz w:val="24"/>
+          <w:szCs w:val="24"/>
+        </w:rPr>
+        <w:t>Notícias</w:t>
+      </w:r>
+      <w:proofErr w:type="spellEnd"/>
+      <w:r>
+        <w:rPr>
+          <w:sz w:val="24"/>
+          <w:szCs w:val="24"/>
+        </w:rPr>
+        <w:t xml:space="preserve"> </w:t>
+      </w:r>
+      <w:r>
+        <w:rPr>
+          <w:sz w:val="24"/>
+          <w:szCs w:val="24"/>
+        </w:rPr>
+        <w:t>(POR) (</w:t>
+      </w:r>
+      <w:hyperlink r:id="rId72" w:history="1">
+        <w:r>
+          <w:rPr>
+            <w:rStyle w:val="Hyperlink"/>
+            <w:sz w:val="24"/>
+            <w:szCs w:val="24"/>
+          </w:rPr>
+          <w:t>https://www.jn.pt/</w:t>
+        </w:r>
+      </w:hyperlink>
+      <w:r>
+        <w:rPr>
+          <w:sz w:val="24"/>
+          <w:szCs w:val="24"/>
+        </w:rPr>
+        <w:t>)</w:t>
+      </w:r>
+    </w:p>
+    <w:p>
+      <w:pPr>
+        <w:rPr>
+          <w:sz w:val="24"/>
+          <w:szCs w:val="24"/>
+        </w:rPr>
+      </w:pPr>
+      <w:r>
+        <w:rPr>
+          <w:sz w:val="24"/>
+          <w:szCs w:val="24"/>
+        </w:rPr>
+        <w:t xml:space="preserve">Folha De </w:t>
+      </w:r>
+      <w:proofErr w:type="spellStart"/>
+      <w:proofErr w:type="gramStart"/>
+      <w:r>
+        <w:rPr>
+          <w:sz w:val="24"/>
+          <w:szCs w:val="24"/>
+        </w:rPr>
+        <w:t>S.Paulo</w:t>
+      </w:r>
+      <w:proofErr w:type="spellEnd"/>
+      <w:proofErr w:type="gramEnd"/>
+      <w:r>
+        <w:rPr>
+          <w:sz w:val="24"/>
+          <w:szCs w:val="24"/>
+        </w:rPr>
+        <w:t xml:space="preserve"> (BRA) (</w:t>
+      </w:r>
+      <w:hyperlink r:id="rId73" w:history="1">
+        <w:r>
+          <w:rPr>
+            <w:rStyle w:val="Hyperlink"/>
+            <w:sz w:val="24"/>
+            <w:szCs w:val="24"/>
+          </w:rPr>
+          <w:t>https://www.folha.uol.com.br/</w:t>
+        </w:r>
+      </w:hyperlink>
+      <w:r>
+        <w:rPr>
+          <w:sz w:val="24"/>
+          <w:szCs w:val="24"/>
+        </w:rPr>
+        <w:t>)</w:t>
+      </w:r>
+    </w:p>
+    <w:p>
+      <w:pPr>
+        <w:rPr>
+          <w:sz w:val="24"/>
+          <w:szCs w:val="24"/>
+        </w:rPr>
+      </w:pPr>
+      <w:r>
+        <w:rPr>
+          <w:sz w:val="24"/>
+          <w:szCs w:val="24"/>
+        </w:rPr>
+        <w:t xml:space="preserve">Rede Globo </w:t>
+      </w:r>
+      <w:proofErr w:type="spellStart"/>
+      <w:r>
+        <w:rPr>
+          <w:sz w:val="24"/>
+          <w:szCs w:val="24"/>
+        </w:rPr>
+        <w:t>Noticias</w:t>
+      </w:r>
+      <w:proofErr w:type="spellEnd"/>
+      <w:r>
+        <w:rPr>
+          <w:sz w:val="24"/>
+          <w:szCs w:val="24"/>
+        </w:rPr>
+        <w:t xml:space="preserve"> (BRA) (</w:t>
+      </w:r>
+      <w:hyperlink r:id="rId74" w:history="1">
+        <w:r>
+          <w:rPr>
+            <w:rStyle w:val="Hyperlink"/>
+            <w:sz w:val="24"/>
+            <w:szCs w:val="24"/>
+          </w:rPr>
+          <w:t>https://www.globo.com/</w:t>
+        </w:r>
+      </w:hyperlink>
+      <w:r>
+        <w:rPr>
+          <w:sz w:val="24"/>
+          <w:szCs w:val="24"/>
+        </w:rPr>
+        <w:t>)</w:t>
+      </w:r>
+    </w:p>
+    <w:p>
+      <w:pPr>
+        <w:rPr>
+          <w:sz w:val="24"/>
+          <w:szCs w:val="24"/>
+        </w:rPr>
+      </w:pPr>
+      <w:r>
+        <w:rPr>
           <w:sz w:val="24"/>
           <w:szCs w:val="24"/>
         </w:rPr>
         <w:lastRenderedPageBreak/>
-        <w:t>Biomedical</w:t>
-      </w:r>
-      <w:r>
-        <w:rPr>
-          <w:b/>
-          <w:bCs/>
-          <w:sz w:val="24"/>
-          <w:szCs w:val="24"/>
-        </w:rPr>
-        <w:t>/Science</w:t>
-      </w:r>
-      <w:r>
-        <w:rPr>
-          <w:b/>
-          <w:bCs/>
-          <w:sz w:val="24"/>
-          <w:szCs w:val="24"/>
-        </w:rPr>
-        <w:t xml:space="preserve"> News Sources:</w:t>
-      </w:r>
+        <w:t>Terra (BRA) (</w:t>
+      </w:r>
+      <w:hyperlink r:id="rId75" w:history="1">
+        <w:r>
+          <w:rPr>
+            <w:rStyle w:val="Hyperlink"/>
+            <w:sz w:val="24"/>
+            <w:szCs w:val="24"/>
+          </w:rPr>
+          <w:t>https://www.terra.com.br/noticias/</w:t>
+        </w:r>
+      </w:hyperlink>
+      <w:r>
+        <w:rPr>
+          <w:sz w:val="24"/>
+          <w:szCs w:val="24"/>
+        </w:rPr>
+        <w:t>)</w:t>
+      </w:r>
+    </w:p>
+    <w:p>
+      <w:pPr>
+        <w:rPr>
+          <w:sz w:val="24"/>
+          <w:szCs w:val="24"/>
+        </w:rPr>
+      </w:pPr>
+      <w:r>
+        <w:rPr>
+          <w:sz w:val="24"/>
+          <w:szCs w:val="24"/>
+        </w:rPr>
+        <w:t xml:space="preserve">O </w:t>
+      </w:r>
+      <w:proofErr w:type="spellStart"/>
+      <w:r>
+        <w:rPr>
+          <w:sz w:val="24"/>
+          <w:szCs w:val="24"/>
+        </w:rPr>
+        <w:t>Democrata</w:t>
+      </w:r>
+      <w:proofErr w:type="spellEnd"/>
+      <w:r>
+        <w:rPr>
+          <w:sz w:val="24"/>
+          <w:szCs w:val="24"/>
+        </w:rPr>
+        <w:t xml:space="preserve"> (GB) (</w:t>
+      </w:r>
+      <w:hyperlink r:id="rId76" w:history="1">
+        <w:r>
+          <w:rPr>
+            <w:rStyle w:val="Hyperlink"/>
+            <w:sz w:val="24"/>
+            <w:szCs w:val="24"/>
+          </w:rPr>
+          <w:t>https://www.odemocratagb.com/</w:t>
+        </w:r>
+      </w:hyperlink>
+      <w:r>
+        <w:rPr>
+          <w:sz w:val="24"/>
+          <w:szCs w:val="24"/>
+        </w:rPr>
+        <w:t>)</w:t>
+      </w:r>
+    </w:p>
+    <w:p>
+      <w:pPr>
+        <w:rPr>
+          <w:sz w:val="24"/>
+          <w:szCs w:val="24"/>
+        </w:rPr>
+      </w:pPr>
+      <w:r>
+        <w:rPr>
+          <w:sz w:val="24"/>
+          <w:szCs w:val="24"/>
+        </w:rPr>
+        <w:t xml:space="preserve">Radio </w:t>
+      </w:r>
+      <w:proofErr w:type="spellStart"/>
+      <w:r>
+        <w:rPr>
+          <w:sz w:val="24"/>
+          <w:szCs w:val="24"/>
+        </w:rPr>
+        <w:t>Jovem</w:t>
+      </w:r>
+      <w:proofErr w:type="spellEnd"/>
+      <w:r>
+        <w:rPr>
+          <w:sz w:val="24"/>
+          <w:szCs w:val="24"/>
+        </w:rPr>
+        <w:t xml:space="preserve"> (GB) (</w:t>
+      </w:r>
+      <w:hyperlink r:id="rId77" w:history="1">
+        <w:r>
+          <w:rPr>
+            <w:rStyle w:val="Hyperlink"/>
+            <w:sz w:val="24"/>
+            <w:szCs w:val="24"/>
+          </w:rPr>
+          <w:t>https://radiojovem.info/</w:t>
+        </w:r>
+      </w:hyperlink>
+      <w:r>
+        <w:rPr>
+          <w:sz w:val="24"/>
+          <w:szCs w:val="24"/>
+        </w:rPr>
+        <w:t>)</w:t>
+      </w:r>
+    </w:p>
+    <w:p>
+      <w:pPr>
+        <w:rPr>
+          <w:sz w:val="24"/>
+          <w:szCs w:val="24"/>
+        </w:rPr>
+      </w:pPr>
+      <w:r>
+        <w:rPr>
+          <w:sz w:val="24"/>
+          <w:szCs w:val="24"/>
+        </w:rPr>
+        <w:t xml:space="preserve">Expresso das </w:t>
+      </w:r>
+      <w:proofErr w:type="spellStart"/>
+      <w:r>
+        <w:rPr>
+          <w:sz w:val="24"/>
+          <w:szCs w:val="24"/>
+        </w:rPr>
+        <w:t>Ilhas</w:t>
+      </w:r>
+      <w:proofErr w:type="spellEnd"/>
+      <w:r>
+        <w:rPr>
+          <w:sz w:val="24"/>
+          <w:szCs w:val="24"/>
+        </w:rPr>
+        <w:t xml:space="preserve"> (CBV) (</w:t>
+      </w:r>
+      <w:hyperlink r:id="rId78" w:history="1">
+        <w:r>
+          <w:rPr>
+            <w:rStyle w:val="Hyperlink"/>
+            <w:sz w:val="24"/>
+            <w:szCs w:val="24"/>
+          </w:rPr>
+          <w:t>https://expressodasilhas.cv/</w:t>
+        </w:r>
+      </w:hyperlink>
+      <w:r>
+        <w:rPr>
+          <w:sz w:val="24"/>
+          <w:szCs w:val="24"/>
+        </w:rPr>
+        <w:t>)</w:t>
+      </w:r>
+    </w:p>
+    <w:p>
+      <w:pPr>
+        <w:rPr>
+          <w:sz w:val="24"/>
+          <w:szCs w:val="24"/>
+        </w:rPr>
+      </w:pPr>
     </w:p>
     <w:p>
       <w:pPr>
@@ -2450,131 +3930,289 @@
           <w:szCs w:val="28"/>
         </w:rPr>
       </w:pPr>
-    </w:p>
-    <w:p>
-      <w:pPr>
+      <w:r>
         <w:rPr>
           <w:b/>
           <w:bCs/>
           <w:sz w:val="28"/>
           <w:szCs w:val="28"/>
         </w:rPr>
-      </w:pPr>
-      <w:r>
+        <w:t>Indonesian</w:t>
+      </w:r>
+    </w:p>
+    <w:p>
+      <w:pPr>
+        <w:rPr>
+          <w:sz w:val="24"/>
+          <w:szCs w:val="24"/>
+        </w:rPr>
+      </w:pPr>
+      <w:r>
+        <w:rPr>
+          <w:b/>
+          <w:bCs/>
+          <w:sz w:val="24"/>
+          <w:szCs w:val="24"/>
+        </w:rPr>
+        <w:t xml:space="preserve">Main countries using language: </w:t>
+      </w:r>
+      <w:r>
+        <w:rPr>
+          <w:sz w:val="24"/>
+          <w:szCs w:val="24"/>
+        </w:rPr>
+        <w:t>Indonesia (Official), Netherlands, Philippines, Singapore (Second)</w:t>
+      </w:r>
+    </w:p>
+    <w:p>
+      <w:pPr>
+        <w:rPr>
+          <w:b/>
+          <w:bCs/>
+          <w:sz w:val="24"/>
+          <w:szCs w:val="24"/>
+        </w:rPr>
+      </w:pPr>
+      <w:r>
+        <w:rPr>
+          <w:b/>
+          <w:bCs/>
+          <w:sz w:val="24"/>
+          <w:szCs w:val="24"/>
+        </w:rPr>
+        <w:t>G</w:t>
+      </w:r>
+      <w:r>
+        <w:rPr>
+          <w:b/>
+          <w:bCs/>
+          <w:sz w:val="24"/>
+          <w:szCs w:val="24"/>
+        </w:rPr>
+        <w:t xml:space="preserve">eneral </w:t>
+      </w:r>
+      <w:r>
+        <w:rPr>
+          <w:b/>
+          <w:bCs/>
+          <w:sz w:val="24"/>
+          <w:szCs w:val="24"/>
+        </w:rPr>
+        <w:t>News Sources:</w:t>
+      </w:r>
+    </w:p>
+    <w:p>
+      <w:pPr>
+        <w:rPr>
+          <w:sz w:val="24"/>
+          <w:szCs w:val="24"/>
+        </w:rPr>
+      </w:pPr>
+      <w:r>
+        <w:rPr>
+          <w:sz w:val="24"/>
+          <w:szCs w:val="24"/>
+        </w:rPr>
+        <w:t>Kompas (INDO) (</w:t>
+      </w:r>
+      <w:hyperlink r:id="rId79" w:history="1">
+        <w:r>
+          <w:rPr>
+            <w:rStyle w:val="Hyperlink"/>
+            <w:sz w:val="24"/>
+            <w:szCs w:val="24"/>
+          </w:rPr>
+          <w:t>https://www.kompas.com/</w:t>
+        </w:r>
+      </w:hyperlink>
+      <w:r>
+        <w:rPr>
+          <w:sz w:val="24"/>
+          <w:szCs w:val="24"/>
+        </w:rPr>
+        <w:t>)</w:t>
+      </w:r>
+    </w:p>
+    <w:p>
+      <w:pPr>
+        <w:rPr>
+          <w:sz w:val="24"/>
+          <w:szCs w:val="24"/>
+        </w:rPr>
+      </w:pPr>
+      <w:proofErr w:type="spellStart"/>
+      <w:r>
+        <w:rPr>
+          <w:sz w:val="24"/>
+          <w:szCs w:val="24"/>
+        </w:rPr>
+        <w:t>Republika</w:t>
+      </w:r>
+      <w:proofErr w:type="spellEnd"/>
+      <w:r>
+        <w:rPr>
+          <w:sz w:val="24"/>
+          <w:szCs w:val="24"/>
+        </w:rPr>
+        <w:t xml:space="preserve"> (INDO) (</w:t>
+      </w:r>
+      <w:hyperlink r:id="rId80" w:history="1">
+        <w:r>
+          <w:rPr>
+            <w:rStyle w:val="Hyperlink"/>
+            <w:sz w:val="24"/>
+            <w:szCs w:val="24"/>
+          </w:rPr>
+          <w:t>https://www.republika.co.id/</w:t>
+        </w:r>
+      </w:hyperlink>
+      <w:r>
+        <w:rPr>
+          <w:sz w:val="24"/>
+          <w:szCs w:val="24"/>
+        </w:rPr>
+        <w:t>)</w:t>
+      </w:r>
+    </w:p>
+    <w:p>
+      <w:pPr>
+        <w:rPr>
+          <w:sz w:val="24"/>
+          <w:szCs w:val="24"/>
+        </w:rPr>
+      </w:pPr>
+      <w:proofErr w:type="spellStart"/>
+      <w:r>
+        <w:rPr>
+          <w:sz w:val="24"/>
+          <w:szCs w:val="24"/>
+        </w:rPr>
+        <w:t>Jawa</w:t>
+      </w:r>
+      <w:proofErr w:type="spellEnd"/>
+      <w:r>
+        <w:rPr>
+          <w:sz w:val="24"/>
+          <w:szCs w:val="24"/>
+        </w:rPr>
+        <w:t xml:space="preserve"> </w:t>
+      </w:r>
+      <w:proofErr w:type="spellStart"/>
+      <w:r>
+        <w:rPr>
+          <w:sz w:val="24"/>
+          <w:szCs w:val="24"/>
+        </w:rPr>
+        <w:t>Pos</w:t>
+      </w:r>
+      <w:proofErr w:type="spellEnd"/>
+      <w:r>
+        <w:rPr>
+          <w:sz w:val="24"/>
+          <w:szCs w:val="24"/>
+        </w:rPr>
+        <w:t xml:space="preserve"> (INDO) (</w:t>
+      </w:r>
+      <w:hyperlink r:id="rId81" w:history="1">
+        <w:r>
+          <w:rPr>
+            <w:rStyle w:val="Hyperlink"/>
+            <w:sz w:val="24"/>
+            <w:szCs w:val="24"/>
+          </w:rPr>
+          <w:t>https://www.jawapos.com/</w:t>
+        </w:r>
+      </w:hyperlink>
+      <w:r>
+        <w:rPr>
+          <w:sz w:val="24"/>
+          <w:szCs w:val="24"/>
+        </w:rPr>
+        <w:t>)</w:t>
+      </w:r>
+    </w:p>
+    <w:p>
+      <w:pPr>
+        <w:rPr>
+          <w:sz w:val="24"/>
+          <w:szCs w:val="24"/>
+        </w:rPr>
+      </w:pPr>
+      <w:proofErr w:type="spellStart"/>
+      <w:r>
+        <w:rPr>
+          <w:sz w:val="24"/>
+          <w:szCs w:val="24"/>
+        </w:rPr>
+        <w:t>Pikiran</w:t>
+      </w:r>
+      <w:proofErr w:type="spellEnd"/>
+      <w:r>
+        <w:rPr>
+          <w:sz w:val="24"/>
+          <w:szCs w:val="24"/>
+        </w:rPr>
+        <w:t xml:space="preserve"> Rakyat (INDO) (</w:t>
+      </w:r>
+      <w:hyperlink r:id="rId82" w:history="1">
+        <w:r>
+          <w:rPr>
+            <w:rStyle w:val="Hyperlink"/>
+            <w:sz w:val="24"/>
+            <w:szCs w:val="24"/>
+          </w:rPr>
+          <w:t>https://www.pikiran-rakyat.com/</w:t>
+        </w:r>
+      </w:hyperlink>
+      <w:r>
+        <w:rPr>
+          <w:sz w:val="24"/>
+          <w:szCs w:val="24"/>
+        </w:rPr>
+        <w:t>)</w:t>
+      </w:r>
+    </w:p>
+    <w:p>
+      <w:pPr>
+        <w:rPr>
+          <w:sz w:val="24"/>
+          <w:szCs w:val="24"/>
+        </w:rPr>
+      </w:pPr>
+      <w:r>
+        <w:rPr>
+          <w:sz w:val="24"/>
+          <w:szCs w:val="24"/>
+        </w:rPr>
+        <w:t>Bali post (INDO) (</w:t>
+      </w:r>
+      <w:hyperlink r:id="rId83" w:history="1">
+        <w:r>
+          <w:rPr>
+            <w:rStyle w:val="Hyperlink"/>
+            <w:sz w:val="24"/>
+            <w:szCs w:val="24"/>
+          </w:rPr>
+          <w:t>https://www.balipost.com/</w:t>
+        </w:r>
+      </w:hyperlink>
+      <w:r>
+        <w:rPr>
+          <w:sz w:val="24"/>
+          <w:szCs w:val="24"/>
+        </w:rPr>
+        <w:t>)</w:t>
+      </w:r>
+    </w:p>
+    <w:p>
+      <w:pPr>
         <w:rPr>
           <w:b/>
           <w:bCs/>
           <w:sz w:val="28"/>
           <w:szCs w:val="28"/>
         </w:rPr>
-        <w:t>Indonesian</w:t>
-      </w:r>
-    </w:p>
-    <w:p>
-      <w:pPr>
-        <w:rPr>
-          <w:sz w:val="24"/>
-          <w:szCs w:val="24"/>
-        </w:rPr>
-      </w:pPr>
-      <w:r>
-        <w:rPr>
-          <w:b/>
-          <w:bCs/>
-          <w:sz w:val="24"/>
-          <w:szCs w:val="24"/>
-        </w:rPr>
-        <w:t xml:space="preserve">Main countries using language: </w:t>
-      </w:r>
-      <w:r>
-        <w:rPr>
-          <w:sz w:val="24"/>
-          <w:szCs w:val="24"/>
-        </w:rPr>
-        <w:t>Indonesia (Official), Netherlands, Philippines, Singapore (Second)</w:t>
-      </w:r>
-    </w:p>
-    <w:p>
-      <w:pPr>
-        <w:rPr>
-          <w:b/>
-          <w:bCs/>
-          <w:sz w:val="24"/>
-          <w:szCs w:val="24"/>
-        </w:rPr>
-      </w:pPr>
-      <w:r>
-        <w:rPr>
-          <w:b/>
-          <w:bCs/>
-          <w:sz w:val="24"/>
-          <w:szCs w:val="24"/>
-        </w:rPr>
-        <w:t>G</w:t>
-      </w:r>
-      <w:r>
-        <w:rPr>
-          <w:b/>
-          <w:bCs/>
-          <w:sz w:val="24"/>
-          <w:szCs w:val="24"/>
-        </w:rPr>
-        <w:t xml:space="preserve">eneral </w:t>
-      </w:r>
-      <w:r>
-        <w:rPr>
-          <w:b/>
-          <w:bCs/>
-          <w:sz w:val="24"/>
-          <w:szCs w:val="24"/>
-        </w:rPr>
-        <w:t>News Sources:</w:t>
-      </w:r>
-    </w:p>
-    <w:p>
-      <w:pPr>
-        <w:rPr>
-          <w:sz w:val="24"/>
-          <w:szCs w:val="24"/>
-        </w:rPr>
-      </w:pPr>
-    </w:p>
-    <w:p>
-      <w:pPr>
-        <w:rPr>
-          <w:b/>
-          <w:bCs/>
-          <w:sz w:val="24"/>
-          <w:szCs w:val="24"/>
-        </w:rPr>
-      </w:pPr>
-      <w:r>
-        <w:rPr>
-          <w:b/>
-          <w:bCs/>
-          <w:sz w:val="24"/>
-          <w:szCs w:val="24"/>
-        </w:rPr>
-        <w:t>Biomedical</w:t>
-      </w:r>
-      <w:r>
-        <w:rPr>
-          <w:b/>
-          <w:bCs/>
-          <w:sz w:val="24"/>
-          <w:szCs w:val="24"/>
-        </w:rPr>
-        <w:t>/Science</w:t>
-      </w:r>
-      <w:r>
-        <w:rPr>
-          <w:b/>
-          <w:bCs/>
-          <w:sz w:val="24"/>
-          <w:szCs w:val="24"/>
-        </w:rPr>
-        <w:t xml:space="preserve"> News Sources:</w:t>
-      </w:r>
+      </w:pPr>
     </w:p>
     <w:p>
       <w:pPr>
@@ -2585,16 +4223,121 @@
           <w:szCs w:val="28"/>
         </w:rPr>
       </w:pPr>
-    </w:p>
-    <w:p>
-      <w:pPr>
+      <w:r>
         <w:rPr>
           <w:b/>
           <w:bCs/>
           <w:sz w:val="28"/>
           <w:szCs w:val="28"/>
         </w:rPr>
-      </w:pPr>
+        <w:t>Swahili</w:t>
+      </w:r>
+    </w:p>
+    <w:p>
+      <w:pPr>
+        <w:rPr>
+          <w:sz w:val="24"/>
+          <w:szCs w:val="24"/>
+        </w:rPr>
+      </w:pPr>
+      <w:r>
+        <w:rPr>
+          <w:b/>
+          <w:bCs/>
+          <w:sz w:val="24"/>
+          <w:szCs w:val="24"/>
+        </w:rPr>
+        <w:t xml:space="preserve">Main countries using language: </w:t>
+      </w:r>
+      <w:r>
+        <w:rPr>
+          <w:sz w:val="24"/>
+          <w:szCs w:val="24"/>
+        </w:rPr>
+        <w:t>Tanzania, Kenya, Uganda, Mozambique, Somalia, Comoros,</w:t>
+      </w:r>
+    </w:p>
+    <w:p>
+      <w:pPr>
+        <w:rPr>
+          <w:b/>
+          <w:bCs/>
+          <w:sz w:val="24"/>
+          <w:szCs w:val="24"/>
+        </w:rPr>
+      </w:pPr>
+      <w:r>
+        <w:rPr>
+          <w:b/>
+          <w:bCs/>
+          <w:sz w:val="24"/>
+          <w:szCs w:val="24"/>
+        </w:rPr>
+        <w:t>G</w:t>
+      </w:r>
+      <w:r>
+        <w:rPr>
+          <w:b/>
+          <w:bCs/>
+          <w:sz w:val="24"/>
+          <w:szCs w:val="24"/>
+        </w:rPr>
+        <w:t xml:space="preserve">eneral </w:t>
+      </w:r>
+      <w:r>
+        <w:rPr>
+          <w:b/>
+          <w:bCs/>
+          <w:sz w:val="24"/>
+          <w:szCs w:val="24"/>
+        </w:rPr>
+        <w:t>News Sources:</w:t>
+      </w:r>
+    </w:p>
+    <w:p>
+      <w:pPr>
+        <w:rPr>
+          <w:sz w:val="24"/>
+          <w:szCs w:val="24"/>
+        </w:rPr>
+      </w:pPr>
+    </w:p>
+    <w:p>
+      <w:pPr>
+        <w:rPr>
+          <w:b/>
+          <w:bCs/>
+          <w:sz w:val="24"/>
+          <w:szCs w:val="24"/>
+        </w:rPr>
+      </w:pPr>
+      <w:r>
+        <w:rPr>
+          <w:b/>
+          <w:bCs/>
+          <w:sz w:val="24"/>
+          <w:szCs w:val="24"/>
+        </w:rPr>
+        <w:t>Biomedical</w:t>
+      </w:r>
+      <w:r>
+        <w:rPr>
+          <w:b/>
+          <w:bCs/>
+          <w:sz w:val="24"/>
+          <w:szCs w:val="24"/>
+        </w:rPr>
+        <w:t>/Science</w:t>
+      </w:r>
+      <w:r>
+        <w:rPr>
+          <w:b/>
+          <w:bCs/>
+          <w:sz w:val="24"/>
+          <w:szCs w:val="24"/>
+        </w:rPr>
+        <w:t xml:space="preserve"> News Sources:</w:t>
+      </w:r>
     </w:p>
     <w:p>
       <w:pPr>
@@ -2605,121 +4348,16 @@
           <w:szCs w:val="28"/>
         </w:rPr>
       </w:pPr>
-      <w:r>
+    </w:p>
+    <w:p>
+      <w:pPr>
         <w:rPr>
           <w:b/>
           <w:bCs/>
           <w:sz w:val="28"/>
           <w:szCs w:val="28"/>
         </w:rPr>
-        <w:t>Swahili</w:t>
-      </w:r>
-    </w:p>
-    <w:p>
-      <w:pPr>
-        <w:rPr>
-          <w:sz w:val="24"/>
-          <w:szCs w:val="24"/>
-        </w:rPr>
-      </w:pPr>
-      <w:r>
-        <w:rPr>
-          <w:b/>
-          <w:bCs/>
-          <w:sz w:val="24"/>
-          <w:szCs w:val="24"/>
-        </w:rPr>
-        <w:t xml:space="preserve">Main countries using language: </w:t>
-      </w:r>
-      <w:r>
-        <w:rPr>
-          <w:sz w:val="24"/>
-          <w:szCs w:val="24"/>
-        </w:rPr>
-        <w:t>Tanzania, Kenya, Uganda, Mozambique, Somalia, Comoros,</w:t>
-      </w:r>
-    </w:p>
-    <w:p>
-      <w:pPr>
-        <w:rPr>
-          <w:b/>
-          <w:bCs/>
-          <w:sz w:val="24"/>
-          <w:szCs w:val="24"/>
-        </w:rPr>
-      </w:pPr>
-      <w:r>
-        <w:rPr>
-          <w:b/>
-          <w:bCs/>
-          <w:sz w:val="24"/>
-          <w:szCs w:val="24"/>
-        </w:rPr>
-        <w:t>G</w:t>
-      </w:r>
-      <w:r>
-        <w:rPr>
-          <w:b/>
-          <w:bCs/>
-          <w:sz w:val="24"/>
-          <w:szCs w:val="24"/>
-        </w:rPr>
-        <w:t xml:space="preserve">eneral </w:t>
-      </w:r>
-      <w:r>
-        <w:rPr>
-          <w:b/>
-          <w:bCs/>
-          <w:sz w:val="24"/>
-          <w:szCs w:val="24"/>
-        </w:rPr>
-        <w:t>News Sources:</w:t>
-      </w:r>
-    </w:p>
-    <w:p>
-      <w:pPr>
-        <w:rPr>
-          <w:sz w:val="24"/>
-          <w:szCs w:val="24"/>
-        </w:rPr>
-      </w:pPr>
-    </w:p>
-    <w:p>
-      <w:pPr>
-        <w:rPr>
-          <w:b/>
-          <w:bCs/>
-          <w:sz w:val="24"/>
-          <w:szCs w:val="24"/>
-        </w:rPr>
-      </w:pPr>
-      <w:r>
-        <w:rPr>
-          <w:b/>
-          <w:bCs/>
-          <w:sz w:val="24"/>
-          <w:szCs w:val="24"/>
-        </w:rPr>
-        <w:t>Biomedical</w:t>
-      </w:r>
-      <w:r>
-        <w:rPr>
-          <w:b/>
-          <w:bCs/>
-          <w:sz w:val="24"/>
-          <w:szCs w:val="24"/>
-        </w:rPr>
-        <w:t>/Science</w:t>
-      </w:r>
-      <w:r>
-        <w:rPr>
-          <w:b/>
-          <w:bCs/>
-          <w:sz w:val="24"/>
-          <w:szCs w:val="24"/>
-        </w:rPr>
-        <w:t xml:space="preserve"> News Sources:</w:t>
-      </w:r>
+      </w:pPr>
     </w:p>
     <w:p>
       <w:pPr>
@@ -2730,16 +4368,121 @@
           <w:szCs w:val="28"/>
         </w:rPr>
       </w:pPr>
-    </w:p>
-    <w:p>
-      <w:pPr>
+      <w:r>
         <w:rPr>
           <w:b/>
           <w:bCs/>
           <w:sz w:val="28"/>
           <w:szCs w:val="28"/>
         </w:rPr>
-      </w:pPr>
+        <w:t>Korean</w:t>
+      </w:r>
+    </w:p>
+    <w:p>
+      <w:pPr>
+        <w:rPr>
+          <w:sz w:val="24"/>
+          <w:szCs w:val="24"/>
+        </w:rPr>
+      </w:pPr>
+      <w:r>
+        <w:rPr>
+          <w:b/>
+          <w:bCs/>
+          <w:sz w:val="24"/>
+          <w:szCs w:val="24"/>
+        </w:rPr>
+        <w:t xml:space="preserve">Main countries using language: </w:t>
+      </w:r>
+      <w:r>
+        <w:rPr>
+          <w:sz w:val="24"/>
+          <w:szCs w:val="24"/>
+        </w:rPr>
+        <w:t>South Korea, North Korea (Official), China, Japan, USA (Second/Minority)</w:t>
+      </w:r>
+    </w:p>
+    <w:p>
+      <w:pPr>
+        <w:rPr>
+          <w:b/>
+          <w:bCs/>
+          <w:sz w:val="24"/>
+          <w:szCs w:val="24"/>
+        </w:rPr>
+      </w:pPr>
+      <w:r>
+        <w:rPr>
+          <w:b/>
+          <w:bCs/>
+          <w:sz w:val="24"/>
+          <w:szCs w:val="24"/>
+        </w:rPr>
+        <w:t>G</w:t>
+      </w:r>
+      <w:r>
+        <w:rPr>
+          <w:b/>
+          <w:bCs/>
+          <w:sz w:val="24"/>
+          <w:szCs w:val="24"/>
+        </w:rPr>
+        <w:t xml:space="preserve">eneral </w:t>
+      </w:r>
+      <w:r>
+        <w:rPr>
+          <w:b/>
+          <w:bCs/>
+          <w:sz w:val="24"/>
+          <w:szCs w:val="24"/>
+        </w:rPr>
+        <w:t>News Sources:</w:t>
+      </w:r>
+    </w:p>
+    <w:p>
+      <w:pPr>
+        <w:rPr>
+          <w:sz w:val="24"/>
+          <w:szCs w:val="24"/>
+        </w:rPr>
+      </w:pPr>
+    </w:p>
+    <w:p>
+      <w:pPr>
+        <w:rPr>
+          <w:b/>
+          <w:bCs/>
+          <w:sz w:val="24"/>
+          <w:szCs w:val="24"/>
+        </w:rPr>
+      </w:pPr>
+      <w:r>
+        <w:rPr>
+          <w:b/>
+          <w:bCs/>
+          <w:sz w:val="24"/>
+          <w:szCs w:val="24"/>
+        </w:rPr>
+        <w:t>Biomedical</w:t>
+      </w:r>
+      <w:r>
+        <w:rPr>
+          <w:b/>
+          <w:bCs/>
+          <w:sz w:val="24"/>
+          <w:szCs w:val="24"/>
+        </w:rPr>
+        <w:t>/Science</w:t>
+      </w:r>
+      <w:r>
+        <w:rPr>
+          <w:b/>
+          <w:bCs/>
+          <w:sz w:val="24"/>
+          <w:szCs w:val="24"/>
+        </w:rPr>
+        <w:t xml:space="preserve"> News Sources:</w:t>
+      </w:r>
     </w:p>
     <w:p>
       <w:pPr>
@@ -2750,148 +4493,24 @@
           <w:szCs w:val="28"/>
         </w:rPr>
       </w:pPr>
-      <w:r>
+    </w:p>
+    <w:p>
+      <w:pPr>
         <w:rPr>
           <w:b/>
           <w:bCs/>
           <w:sz w:val="28"/>
           <w:szCs w:val="28"/>
         </w:rPr>
-        <w:t>Korean</w:t>
-      </w:r>
-    </w:p>
-    <w:p>
-      <w:pPr>
-        <w:rPr>
-          <w:sz w:val="24"/>
-          <w:szCs w:val="24"/>
-        </w:rPr>
-      </w:pPr>
-      <w:r>
-        <w:rPr>
-          <w:b/>
-          <w:bCs/>
-          <w:sz w:val="24"/>
-          <w:szCs w:val="24"/>
-        </w:rPr>
-        <w:t xml:space="preserve">Main countries using language: </w:t>
-      </w:r>
-      <w:r>
-        <w:rPr>
-          <w:sz w:val="24"/>
-          <w:szCs w:val="24"/>
-        </w:rPr>
-        <w:t>South Korea, North Korea (Official), China, Japan, USA (Second/Minority)</w:t>
-      </w:r>
-    </w:p>
-    <w:p>
-      <w:pPr>
-        <w:rPr>
-          <w:b/>
-          <w:bCs/>
-          <w:sz w:val="24"/>
-          <w:szCs w:val="24"/>
-        </w:rPr>
-      </w:pPr>
-      <w:r>
-        <w:rPr>
-          <w:b/>
-          <w:bCs/>
-          <w:sz w:val="24"/>
-          <w:szCs w:val="24"/>
-        </w:rPr>
-        <w:t>G</w:t>
-      </w:r>
-      <w:r>
-        <w:rPr>
-          <w:b/>
-          <w:bCs/>
-          <w:sz w:val="24"/>
-          <w:szCs w:val="24"/>
-        </w:rPr>
-        <w:t xml:space="preserve">eneral </w:t>
-      </w:r>
-      <w:r>
-        <w:rPr>
-          <w:b/>
-          <w:bCs/>
-          <w:sz w:val="24"/>
-          <w:szCs w:val="24"/>
-        </w:rPr>
-        <w:t>News Sources:</w:t>
-      </w:r>
-    </w:p>
-    <w:p>
-      <w:pPr>
-        <w:rPr>
-          <w:sz w:val="24"/>
-          <w:szCs w:val="24"/>
-        </w:rPr>
-      </w:pPr>
-    </w:p>
-    <w:p>
-      <w:pPr>
-        <w:rPr>
-          <w:b/>
-          <w:bCs/>
-          <w:sz w:val="24"/>
-          <w:szCs w:val="24"/>
-        </w:rPr>
-      </w:pPr>
-      <w:r>
-        <w:rPr>
-          <w:b/>
-          <w:bCs/>
-          <w:sz w:val="24"/>
-          <w:szCs w:val="24"/>
-        </w:rPr>
-        <w:t>Biomedical</w:t>
-      </w:r>
-      <w:r>
-        <w:rPr>
-          <w:b/>
-          <w:bCs/>
-          <w:sz w:val="24"/>
-          <w:szCs w:val="24"/>
-        </w:rPr>
-        <w:t>/Science</w:t>
-      </w:r>
-      <w:r>
-        <w:rPr>
-          <w:b/>
-          <w:bCs/>
-          <w:sz w:val="24"/>
-          <w:szCs w:val="24"/>
-        </w:rPr>
-        <w:t xml:space="preserve"> News Sources:</w:t>
-      </w:r>
-    </w:p>
-    <w:p>
-      <w:pPr>
+      </w:pPr>
+      <w:r>
         <w:rPr>
           <w:b/>
           <w:bCs/>
           <w:sz w:val="28"/>
           <w:szCs w:val="28"/>
         </w:rPr>
-      </w:pPr>
-    </w:p>
-    <w:p>
-      <w:pPr>
-        <w:rPr>
-          <w:b/>
-          <w:bCs/>
-          <w:sz w:val="28"/>
-          <w:szCs w:val="28"/>
-        </w:rPr>
-      </w:pPr>
-      <w:r>
-        <w:rPr>
-          <w:b/>
-          <w:bCs/>
-          <w:sz w:val="28"/>
-          <w:szCs w:val="28"/>
-        </w:rPr>
+        <w:lastRenderedPageBreak/>
         <w:t>Arabic</w:t>
       </w:r>
     </w:p>
@@ -2982,10 +4601,9 @@
           <w:sz w:val="24"/>
           <w:szCs w:val="24"/>
         </w:rPr>
-        <w:lastRenderedPageBreak/>
         <w:t>Al Jazeera (QAT) (</w:t>
       </w:r>
-      <w:hyperlink r:id="rId42" w:history="1">
+      <w:hyperlink r:id="rId84" w:history="1">
         <w:r>
           <w:rPr>
             <w:rStyle w:val="Hyperlink"/>
@@ -3069,6 +4687,119 @@
 <file path=word/numbering.xml><?xml version="1.0" encoding="utf-8"?>
 <w:numbering xmlns:wpc="http://schemas.microsoft.com/office/word/2010/wordprocessingCanvas" xmlns:cx="http://schemas.microsoft.com/office/drawing/2014/chartex" xmlns:cx1="http://schemas.microsoft.com/office/drawing/2015/9/8/chartex" xmlns:cx2="http://schemas.microsoft.com/office/drawing/2015/10/21/chartex" xmlns:cx3="http://schemas.microsoft.com/office/drawing/2016/5/9/chartex" xmlns:cx4="http://schemas.microsoft.com/office/drawing/2016/5/10/chartex" xmlns:cx5="http://schemas.microsoft.com/office/drawing/2016/5/11/chartex" xmlns:cx6="http://schemas.microsoft.com/office/drawing/2016/5/12/chartex" xmlns:cx7="http://schemas.microsoft.com/office/drawing/2016/5/13/chartex" xmlns:cx8="http://schemas.microsoft.com/office/drawing/2016/5/14/chartex" xmlns:mc="http://schemas.openxmlformats.org/markup-compatibility/2006" xmlns:aink="http://schemas.microsoft.com/office/drawing/2016/ink" xmlns:am3d="http://schemas.microsoft.com/office/drawing/2017/model3d" xmlns:o="urn:schemas-microsoft-com:office:office" xmlns:oel="http://schemas.microsoft.com/office/2019/extlst" xmlns:r="http://schemas.openxmlformats.org/officeDocument/2006/relationships" xmlns:m="http://schemas.openxmlformats.org/officeDocument/2006/math" xmlns:v="urn:schemas-microsoft-com:vml" xmlns:wp14="http://schemas.microsoft.com/office/word/2010/wordprocessingDrawing" xmlns:wp="http://schemas.openxmlformats.org/drawingml/2006/wordprocessingDrawing" xmlns:w10="urn:schemas-microsoft-com:office:word" xmlns:w="http://schemas.openxmlformats.org/wordprocessingml/2006/main" xmlns:w14="http://schemas.microsoft.com/office/word/2010/wordml" xmlns:w15="http://schemas.microsoft.com/office/word/2012/wordml" xmlns:w16cex="http://schemas.microsoft.com/office/word/2018/wordml/cex" xmlns:w16cid="http://schemas.microsoft.com/office/word/2016/wordml/cid" xmlns:w16="http://schemas.microsoft.com/office/word/2018/wordml" xmlns:w16sdtdh="http://schemas.microsoft.com/office/word/2020/wordml/sdtdatahash" xmlns:w16se="http://schemas.microsoft.com/office/word/2015/wordml/symex" xmlns:wpg="http://schemas.microsoft.com/office/word/2010/wordprocessingGroup" xmlns:wpi="http://schemas.microsoft.com/office/word/2010/wordprocessingInk" xmlns:wne="http://schemas.microsoft.com/office/word/2006/wordml" xmlns:wps="http://schemas.microsoft.com/office/word/2010/wordprocessingShape" mc:Ignorable="w14 w15 w16se w16cid w16 w16cex w16sdtdh wp14">
   <w:abstractNum w:abstractNumId="0" w15:restartNumberingAfterBreak="0">
+    <w:nsid w:val="3FCD5F4C"/>
+    <w:multiLevelType w:val="hybridMultilevel"/>
+    <w:tmpl w:val="71A6753E"/>
+    <w:lvl w:ilvl="0" w:tplc="08090001">
+      <w:start w:val="1"/>
+      <w:numFmt w:val="bullet"/>
+      <w:lvlText w:val=""/>
+      <w:lvlJc w:val="left"/>
+      <w:pPr>
+        <w:ind w:left="720" w:hanging="360"/>
+      </w:pPr>
+      <w:rPr>
+        <w:rFonts w:ascii="Symbol" w:hAnsi="Symbol" w:hint="default"/>
+      </w:rPr>
+    </w:lvl>
+    <w:lvl w:ilvl="1" w:tplc="08090003" w:tentative="1">
+      <w:start w:val="1"/>
+      <w:numFmt w:val="bullet"/>
+      <w:lvlText w:val="o"/>
+      <w:lvlJc w:val="left"/>
+      <w:pPr>
+        <w:ind w:left="1440" w:hanging="360"/>
+      </w:pPr>
+      <w:rPr>
+        <w:rFonts w:ascii="Courier New" w:hAnsi="Courier New" w:cs="Courier New" w:hint="default"/>
+      </w:rPr>
+    </w:lvl>
+    <w:lvl w:ilvl="2" w:tplc="08090005" w:tentative="1">
+      <w:start w:val="1"/>
+      <w:numFmt w:val="bullet"/>
+      <w:lvlText w:val=""/>
+      <w:lvlJc w:val="left"/>
+      <w:pPr>
+        <w:ind w:left="2160" w:hanging="360"/>
+      </w:pPr>
+      <w:rPr>
+        <w:rFonts w:ascii="Wingdings" w:hAnsi="Wingdings" w:hint="default"/>
+      </w:rPr>
+    </w:lvl>
+    <w:lvl w:ilvl="3" w:tplc="08090001" w:tentative="1">
+      <w:start w:val="1"/>
+      <w:numFmt w:val="bullet"/>
+      <w:lvlText w:val=""/>
+      <w:lvlJc w:val="left"/>
+      <w:pPr>
+        <w:ind w:left="2880" w:hanging="360"/>
+      </w:pPr>
+      <w:rPr>
+        <w:rFonts w:ascii="Symbol" w:hAnsi="Symbol" w:hint="default"/>
+      </w:rPr>
+    </w:lvl>
+    <w:lvl w:ilvl="4" w:tplc="08090003" w:tentative="1">
+      <w:start w:val="1"/>
+      <w:numFmt w:val="bullet"/>
+      <w:lvlText w:val="o"/>
+      <w:lvlJc w:val="left"/>
+      <w:pPr>
+        <w:ind w:left="3600" w:hanging="360"/>
+      </w:pPr>
+      <w:rPr>
+        <w:rFonts w:ascii="Courier New" w:hAnsi="Courier New" w:cs="Courier New" w:hint="default"/>
+      </w:rPr>
+    </w:lvl>
+    <w:lvl w:ilvl="5" w:tplc="08090005" w:tentative="1">
+      <w:start w:val="1"/>
+      <w:numFmt w:val="bullet"/>
+      <w:lvlText w:val=""/>
+      <w:lvlJc w:val="left"/>
+      <w:pPr>
+        <w:ind w:left="4320" w:hanging="360"/>
+      </w:pPr>
+      <w:rPr>
+        <w:rFonts w:ascii="Wingdings" w:hAnsi="Wingdings" w:hint="default"/>
+      </w:rPr>
+    </w:lvl>
+    <w:lvl w:ilvl="6" w:tplc="08090001" w:tentative="1">
+      <w:start w:val="1"/>
+      <w:numFmt w:val="bullet"/>
+      <w:lvlText w:val=""/>
+      <w:lvlJc w:val="left"/>
+      <w:pPr>
+        <w:ind w:left="5040" w:hanging="360"/>
+      </w:pPr>
+      <w:rPr>
+        <w:rFonts w:ascii="Symbol" w:hAnsi="Symbol" w:hint="default"/>
+      </w:rPr>
+    </w:lvl>
+    <w:lvl w:ilvl="7" w:tplc="08090003" w:tentative="1">
+      <w:start w:val="1"/>
+      <w:numFmt w:val="bullet"/>
+      <w:lvlText w:val="o"/>
+      <w:lvlJc w:val="left"/>
+      <w:pPr>
+        <w:ind w:left="5760" w:hanging="360"/>
+      </w:pPr>
+      <w:rPr>
+        <w:rFonts w:ascii="Courier New" w:hAnsi="Courier New" w:cs="Courier New" w:hint="default"/>
+      </w:rPr>
+    </w:lvl>
+    <w:lvl w:ilvl="8" w:tplc="08090005" w:tentative="1">
+      <w:start w:val="1"/>
+      <w:numFmt w:val="bullet"/>
+      <w:lvlText w:val=""/>
+      <w:lvlJc w:val="left"/>
+      <w:pPr>
+        <w:ind w:left="6480" w:hanging="360"/>
+      </w:pPr>
+      <w:rPr>
+        <w:rFonts w:ascii="Wingdings" w:hAnsi="Wingdings" w:hint="default"/>
+      </w:rPr>
+    </w:lvl>
+  </w:abstractNum>
+  <w:abstractNum w:abstractNumId="1" w15:restartNumberingAfterBreak="0">
     <w:nsid w:val="44651533"/>
     <w:multiLevelType w:val="multilevel"/>
     <w:tmpl w:val="D6762B10"/>
@@ -3218,6 +4949,9 @@
     </w:lvl>
   </w:abstractNum>
   <w:num w:numId="1" w16cid:durableId="836965446">
+    <w:abstractNumId w:val="1"/>
+  </w:num>
+  <w:num w:numId="2" w16cid:durableId="823661096">
     <w:abstractNumId w:val="0"/>
   </w:num>
 </w:numbering>
@@ -3682,6 +5416,17 @@
       <w:spacing w:after="0" w:line="240" w:lineRule="auto"/>
     </w:pPr>
   </w:style>
+  <w:style w:type="paragraph" w:styleId="ListParagraph">
+    <w:name w:val="List Paragraph"/>
+    <w:basedOn w:val="Normal"/>
+    <w:uiPriority w:val="34"/>
+    <w:qFormat/>
+    <w:rsid w:val="002F283A"/>
+    <w:pPr>
+      <w:ind w:left="720"/>
+      <w:contextualSpacing/>
+    </w:pPr>
+  </w:style>
 </w:styles>
 </file>
 

</xml_diff>

<commit_message>
Began report on current scrapers
Completed preparatory work for Python analysis of current scrapers

Created a template report and planned analyses
</commit_message>
<xml_diff>
--- a/research/International News Sources.docx
+++ b/research/International News Sources.docx
@@ -410,7 +410,23 @@
           <w:sz w:val="24"/>
           <w:szCs w:val="24"/>
         </w:rPr>
-        <w:t>Reuters (US) (</w:t>
+        <w:t>Reuters (US</w:t>
+      </w:r>
+      <w:r>
+        <w:rPr>
+          <w:rFonts w:cstheme="minorHAnsi"/>
+          <w:sz w:val="24"/>
+          <w:szCs w:val="24"/>
+        </w:rPr>
+        <w:t>A</w:t>
+      </w:r>
+      <w:r>
+        <w:rPr>
+          <w:rFonts w:cstheme="minorHAnsi"/>
+          <w:sz w:val="24"/>
+          <w:szCs w:val="24"/>
+        </w:rPr>
+        <w:t>) (</w:t>
       </w:r>
       <w:hyperlink r:id="rId6" w:history="1">
         <w:r>
@@ -951,7 +967,23 @@
           <w:sz w:val="24"/>
           <w:szCs w:val="24"/>
         </w:rPr>
-        <w:t>RTE News (ROI) (</w:t>
+        <w:t>RTE News (</w:t>
+      </w:r>
+      <w:r>
+        <w:rPr>
+          <w:rFonts w:cstheme="minorHAnsi"/>
+          <w:sz w:val="24"/>
+          <w:szCs w:val="24"/>
+        </w:rPr>
+        <w:t>IRE</w:t>
+      </w:r>
+      <w:r>
+        <w:rPr>
+          <w:rFonts w:cstheme="minorHAnsi"/>
+          <w:sz w:val="24"/>
+          <w:szCs w:val="24"/>
+        </w:rPr>
+        <w:t>) (</w:t>
       </w:r>
       <w:hyperlink r:id="rId21" w:history="1">
         <w:r>
@@ -1114,25 +1146,7 @@
             <w:sz w:val="24"/>
             <w:szCs w:val="24"/>
           </w:rPr>
-          <w:t>https://www.</w:t>
-        </w:r>
-        <w:r>
-          <w:rPr>
-            <w:rStyle w:val="Hyperlink"/>
-            <w:rFonts w:cstheme="minorHAnsi"/>
-            <w:sz w:val="24"/>
-            <w:szCs w:val="24"/>
-          </w:rPr>
-          <w:t>t</w:t>
-        </w:r>
-        <w:r>
-          <w:rPr>
-            <w:rStyle w:val="Hyperlink"/>
-            <w:rFonts w:cstheme="minorHAnsi"/>
-            <w:sz w:val="24"/>
-            <w:szCs w:val="24"/>
-          </w:rPr>
-          <w:t>heeastafrican.co.ke/</w:t>
+          <w:t>https://www.theeastafrican.co.ke/</w:t>
         </w:r>
       </w:hyperlink>
       <w:r>
@@ -1289,7 +1303,23 @@
           <w:sz w:val="24"/>
           <w:szCs w:val="24"/>
         </w:rPr>
-        <w:t>CDC (US) (</w:t>
+        <w:t>CDC (US</w:t>
+      </w:r>
+      <w:r>
+        <w:rPr>
+          <w:rFonts w:cstheme="minorHAnsi"/>
+          <w:sz w:val="24"/>
+          <w:szCs w:val="24"/>
+        </w:rPr>
+        <w:t>A</w:t>
+      </w:r>
+      <w:r>
+        <w:rPr>
+          <w:rFonts w:cstheme="minorHAnsi"/>
+          <w:sz w:val="24"/>
+          <w:szCs w:val="24"/>
+        </w:rPr>
+        <w:t>) (</w:t>
       </w:r>
       <w:hyperlink r:id="rId28" w:history="1">
         <w:r>
@@ -1373,13 +1403,23 @@
           <w:szCs w:val="24"/>
         </w:rPr>
       </w:pPr>
-      <w:r>
-        <w:rPr>
-          <w:rFonts w:cstheme="minorHAnsi"/>
-          <w:sz w:val="24"/>
-          <w:szCs w:val="24"/>
-        </w:rPr>
-        <w:t>Reliefweb (USA) (</w:t>
+      <w:proofErr w:type="spellStart"/>
+      <w:r>
+        <w:rPr>
+          <w:rFonts w:cstheme="minorHAnsi"/>
+          <w:sz w:val="24"/>
+          <w:szCs w:val="24"/>
+        </w:rPr>
+        <w:t>Reliefweb</w:t>
+      </w:r>
+      <w:proofErr w:type="spellEnd"/>
+      <w:r>
+        <w:rPr>
+          <w:rFonts w:cstheme="minorHAnsi"/>
+          <w:sz w:val="24"/>
+          <w:szCs w:val="24"/>
+        </w:rPr>
+        <w:t xml:space="preserve"> (USA) (</w:t>
       </w:r>
       <w:hyperlink r:id="rId30" w:history="1">
         <w:r>
@@ -1451,7 +1491,23 @@
           <w:sz w:val="24"/>
           <w:szCs w:val="24"/>
         </w:rPr>
-        <w:t>Medical Independent (ROI) (</w:t>
+        <w:t>Medical Independent (</w:t>
+      </w:r>
+      <w:r>
+        <w:rPr>
+          <w:rFonts w:cstheme="minorHAnsi"/>
+          <w:sz w:val="24"/>
+          <w:szCs w:val="24"/>
+        </w:rPr>
+        <w:t>IRE</w:t>
+      </w:r>
+      <w:r>
+        <w:rPr>
+          <w:rFonts w:cstheme="minorHAnsi"/>
+          <w:sz w:val="24"/>
+          <w:szCs w:val="24"/>
+        </w:rPr>
+        <w:t>) (</w:t>
       </w:r>
       <w:hyperlink r:id="rId32" w:history="1">
         <w:r>
@@ -1661,6 +1717,7 @@
           <w:shd w:val="clear" w:color="auto" w:fill="FFFFFF"/>
         </w:rPr>
       </w:pPr>
+      <w:proofErr w:type="spellStart"/>
       <w:r>
         <w:rPr>
           <w:rFonts w:cstheme="minorHAnsi"/>
@@ -1669,7 +1726,18 @@
           <w:szCs w:val="24"/>
           <w:shd w:val="clear" w:color="auto" w:fill="FFFFFF"/>
         </w:rPr>
-        <w:t>Libération (FRA) (</w:t>
+        <w:t>Libération</w:t>
+      </w:r>
+      <w:proofErr w:type="spellEnd"/>
+      <w:r>
+        <w:rPr>
+          <w:rFonts w:cstheme="minorHAnsi"/>
+          <w:color w:val="333333"/>
+          <w:sz w:val="24"/>
+          <w:szCs w:val="24"/>
+          <w:shd w:val="clear" w:color="auto" w:fill="FFFFFF"/>
+        </w:rPr>
+        <w:t xml:space="preserve"> (FRA) (</w:t>
       </w:r>
       <w:hyperlink r:id="rId36" w:history="1">
         <w:r>
@@ -1704,6 +1772,7 @@
           <w:shd w:val="clear" w:color="auto" w:fill="FFFFFF"/>
         </w:rPr>
       </w:pPr>
+      <w:proofErr w:type="spellStart"/>
       <w:r>
         <w:rPr>
           <w:rFonts w:cstheme="minorHAnsi"/>
@@ -1713,7 +1782,18 @@
           <w:shd w:val="clear" w:color="auto" w:fill="FFFFFF"/>
         </w:rPr>
         <w:lastRenderedPageBreak/>
-        <w:t>L’Express (FRA) (</w:t>
+        <w:t>L’Express</w:t>
+      </w:r>
+      <w:proofErr w:type="spellEnd"/>
+      <w:r>
+        <w:rPr>
+          <w:rFonts w:cstheme="minorHAnsi"/>
+          <w:color w:val="333333"/>
+          <w:sz w:val="24"/>
+          <w:szCs w:val="24"/>
+          <w:shd w:val="clear" w:color="auto" w:fill="FFFFFF"/>
+        </w:rPr>
+        <w:t xml:space="preserve"> (FRA) (</w:t>
       </w:r>
       <w:hyperlink r:id="rId37" w:history="1">
         <w:r>
@@ -1756,7 +1836,29 @@
           <w:szCs w:val="24"/>
           <w:shd w:val="clear" w:color="auto" w:fill="FFFFFF"/>
         </w:rPr>
-        <w:t>La presse (CAN) (</w:t>
+        <w:t xml:space="preserve">La </w:t>
+      </w:r>
+      <w:proofErr w:type="spellStart"/>
+      <w:r>
+        <w:rPr>
+          <w:rFonts w:cstheme="minorHAnsi"/>
+          <w:color w:val="333333"/>
+          <w:sz w:val="24"/>
+          <w:szCs w:val="24"/>
+          <w:shd w:val="clear" w:color="auto" w:fill="FFFFFF"/>
+        </w:rPr>
+        <w:t>presse</w:t>
+      </w:r>
+      <w:proofErr w:type="spellEnd"/>
+      <w:r>
+        <w:rPr>
+          <w:rFonts w:cstheme="minorHAnsi"/>
+          <w:color w:val="333333"/>
+          <w:sz w:val="24"/>
+          <w:szCs w:val="24"/>
+          <w:shd w:val="clear" w:color="auto" w:fill="FFFFFF"/>
+        </w:rPr>
+        <w:t xml:space="preserve"> (CAN) (</w:t>
       </w:r>
       <w:hyperlink r:id="rId38" w:history="1">
         <w:r>
@@ -1842,7 +1944,49 @@
           <w:szCs w:val="24"/>
           <w:shd w:val="clear" w:color="auto" w:fill="FFFFFF"/>
         </w:rPr>
-        <w:t>Le Nouvelliste (SUI (</w:t>
+        <w:t xml:space="preserve">Le </w:t>
+      </w:r>
+      <w:proofErr w:type="spellStart"/>
+      <w:r>
+        <w:rPr>
+          <w:rFonts w:cstheme="minorHAnsi"/>
+          <w:color w:val="333333"/>
+          <w:sz w:val="24"/>
+          <w:szCs w:val="24"/>
+          <w:shd w:val="clear" w:color="auto" w:fill="FFFFFF"/>
+        </w:rPr>
+        <w:t>Nouvelliste</w:t>
+      </w:r>
+      <w:proofErr w:type="spellEnd"/>
+      <w:r>
+        <w:rPr>
+          <w:rFonts w:cstheme="minorHAnsi"/>
+          <w:color w:val="333333"/>
+          <w:sz w:val="24"/>
+          <w:szCs w:val="24"/>
+          <w:shd w:val="clear" w:color="auto" w:fill="FFFFFF"/>
+        </w:rPr>
+        <w:t xml:space="preserve"> (SUI</w:t>
+      </w:r>
+      <w:r>
+        <w:rPr>
+          <w:rFonts w:cstheme="minorHAnsi"/>
+          <w:color w:val="333333"/>
+          <w:sz w:val="24"/>
+          <w:szCs w:val="24"/>
+          <w:shd w:val="clear" w:color="auto" w:fill="FFFFFF"/>
+        </w:rPr>
+        <w:t>)</w:t>
+      </w:r>
+      <w:r>
+        <w:rPr>
+          <w:rFonts w:cstheme="minorHAnsi"/>
+          <w:color w:val="333333"/>
+          <w:sz w:val="24"/>
+          <w:szCs w:val="24"/>
+          <w:shd w:val="clear" w:color="auto" w:fill="FFFFFF"/>
+        </w:rPr>
+        <w:t xml:space="preserve"> (</w:t>
       </w:r>
       <w:hyperlink r:id="rId40" w:history="1">
         <w:r>
@@ -1920,6 +2064,7 @@
           <w:shd w:val="clear" w:color="auto" w:fill="FFFFFF"/>
         </w:rPr>
       </w:pPr>
+      <w:proofErr w:type="spellStart"/>
       <w:r>
         <w:rPr>
           <w:rFonts w:cstheme="minorHAnsi"/>
@@ -1928,7 +2073,18 @@
           <w:szCs w:val="24"/>
           <w:shd w:val="clear" w:color="auto" w:fill="FFFFFF"/>
         </w:rPr>
-        <w:t>Mediacongo (DRC) (</w:t>
+        <w:t>Mediacongo</w:t>
+      </w:r>
+      <w:proofErr w:type="spellEnd"/>
+      <w:r>
+        <w:rPr>
+          <w:rFonts w:cstheme="minorHAnsi"/>
+          <w:color w:val="333333"/>
+          <w:sz w:val="24"/>
+          <w:szCs w:val="24"/>
+          <w:shd w:val="clear" w:color="auto" w:fill="FFFFFF"/>
+        </w:rPr>
+        <w:t xml:space="preserve"> (DRC) (</w:t>
       </w:r>
       <w:hyperlink r:id="rId42" w:history="1">
         <w:r>
@@ -2245,7 +2401,25 @@
           <w:sz w:val="24"/>
           <w:szCs w:val="24"/>
         </w:rPr>
-        <w:t>El Pais (ESP) (</w:t>
+        <w:t xml:space="preserve">El </w:t>
+      </w:r>
+      <w:proofErr w:type="spellStart"/>
+      <w:r>
+        <w:rPr>
+          <w:rFonts w:cstheme="minorHAnsi"/>
+          <w:sz w:val="24"/>
+          <w:szCs w:val="24"/>
+        </w:rPr>
+        <w:t>Pais</w:t>
+      </w:r>
+      <w:proofErr w:type="spellEnd"/>
+      <w:r>
+        <w:rPr>
+          <w:rFonts w:cstheme="minorHAnsi"/>
+          <w:sz w:val="24"/>
+          <w:szCs w:val="24"/>
+        </w:rPr>
+        <w:t xml:space="preserve"> (ESP) (</w:t>
       </w:r>
       <w:hyperlink r:id="rId48" w:history="1">
         <w:r>
@@ -2281,7 +2455,25 @@
           <w:sz w:val="24"/>
           <w:szCs w:val="24"/>
         </w:rPr>
-        <w:t>La Nacion (ARG) (</w:t>
+        <w:t xml:space="preserve">La </w:t>
+      </w:r>
+      <w:proofErr w:type="spellStart"/>
+      <w:r>
+        <w:rPr>
+          <w:rFonts w:cstheme="minorHAnsi"/>
+          <w:sz w:val="24"/>
+          <w:szCs w:val="24"/>
+        </w:rPr>
+        <w:t>Nacion</w:t>
+      </w:r>
+      <w:proofErr w:type="spellEnd"/>
+      <w:r>
+        <w:rPr>
+          <w:rFonts w:cstheme="minorHAnsi"/>
+          <w:sz w:val="24"/>
+          <w:szCs w:val="24"/>
+        </w:rPr>
+        <w:t xml:space="preserve"> (ARG) (</w:t>
       </w:r>
       <w:hyperlink r:id="rId49" w:history="1">
         <w:r>
@@ -2317,7 +2509,25 @@
           <w:sz w:val="24"/>
           <w:szCs w:val="24"/>
         </w:rPr>
-        <w:t>El nacional (VEN) (</w:t>
+        <w:t xml:space="preserve">El </w:t>
+      </w:r>
+      <w:proofErr w:type="spellStart"/>
+      <w:r>
+        <w:rPr>
+          <w:rFonts w:cstheme="minorHAnsi"/>
+          <w:sz w:val="24"/>
+          <w:szCs w:val="24"/>
+        </w:rPr>
+        <w:t>nacional</w:t>
+      </w:r>
+      <w:proofErr w:type="spellEnd"/>
+      <w:r>
+        <w:rPr>
+          <w:rFonts w:cstheme="minorHAnsi"/>
+          <w:sz w:val="24"/>
+          <w:szCs w:val="24"/>
+        </w:rPr>
+        <w:t xml:space="preserve"> (VEN) (</w:t>
       </w:r>
       <w:hyperlink r:id="rId50" w:history="1">
         <w:r>
@@ -2347,13 +2557,23 @@
           <w:szCs w:val="24"/>
         </w:rPr>
       </w:pPr>
-      <w:r>
-        <w:rPr>
-          <w:rFonts w:cstheme="minorHAnsi"/>
-          <w:sz w:val="24"/>
-          <w:szCs w:val="24"/>
-        </w:rPr>
-        <w:t>Pulso (MEX) (</w:t>
+      <w:proofErr w:type="spellStart"/>
+      <w:r>
+        <w:rPr>
+          <w:rFonts w:cstheme="minorHAnsi"/>
+          <w:sz w:val="24"/>
+          <w:szCs w:val="24"/>
+        </w:rPr>
+        <w:t>Pulso</w:t>
+      </w:r>
+      <w:proofErr w:type="spellEnd"/>
+      <w:r>
+        <w:rPr>
+          <w:rFonts w:cstheme="minorHAnsi"/>
+          <w:sz w:val="24"/>
+          <w:szCs w:val="24"/>
+        </w:rPr>
+        <w:t xml:space="preserve"> (MEX) (</w:t>
       </w:r>
       <w:hyperlink r:id="rId51" w:history="1">
         <w:r>
@@ -2389,7 +2609,25 @@
           <w:sz w:val="24"/>
           <w:szCs w:val="24"/>
         </w:rPr>
-        <w:t>La Jornada (MEX) (</w:t>
+        <w:t xml:space="preserve">La </w:t>
+      </w:r>
+      <w:proofErr w:type="spellStart"/>
+      <w:r>
+        <w:rPr>
+          <w:rFonts w:cstheme="minorHAnsi"/>
+          <w:sz w:val="24"/>
+          <w:szCs w:val="24"/>
+        </w:rPr>
+        <w:t>Jornada</w:t>
+      </w:r>
+      <w:proofErr w:type="spellEnd"/>
+      <w:r>
+        <w:rPr>
+          <w:rFonts w:cstheme="minorHAnsi"/>
+          <w:sz w:val="24"/>
+          <w:szCs w:val="24"/>
+        </w:rPr>
+        <w:t xml:space="preserve"> (MEX) (</w:t>
       </w:r>
       <w:hyperlink r:id="rId52" w:history="1">
         <w:r>
@@ -2425,7 +2663,25 @@
           <w:sz w:val="24"/>
           <w:szCs w:val="24"/>
         </w:rPr>
-        <w:t>El Tiempo (COL) (</w:t>
+        <w:t xml:space="preserve">El </w:t>
+      </w:r>
+      <w:proofErr w:type="spellStart"/>
+      <w:r>
+        <w:rPr>
+          <w:rFonts w:cstheme="minorHAnsi"/>
+          <w:sz w:val="24"/>
+          <w:szCs w:val="24"/>
+        </w:rPr>
+        <w:t>Tiempo</w:t>
+      </w:r>
+      <w:proofErr w:type="spellEnd"/>
+      <w:r>
+        <w:rPr>
+          <w:rFonts w:cstheme="minorHAnsi"/>
+          <w:sz w:val="24"/>
+          <w:szCs w:val="24"/>
+        </w:rPr>
+        <w:t xml:space="preserve"> (COL) (</w:t>
       </w:r>
       <w:hyperlink r:id="rId53" w:history="1">
         <w:r>
@@ -2461,7 +2717,25 @@
           <w:sz w:val="24"/>
           <w:szCs w:val="24"/>
         </w:rPr>
-        <w:t>El Espectador (COL) (</w:t>
+        <w:t xml:space="preserve">El </w:t>
+      </w:r>
+      <w:proofErr w:type="spellStart"/>
+      <w:r>
+        <w:rPr>
+          <w:rFonts w:cstheme="minorHAnsi"/>
+          <w:sz w:val="24"/>
+          <w:szCs w:val="24"/>
+        </w:rPr>
+        <w:t>Espectador</w:t>
+      </w:r>
+      <w:proofErr w:type="spellEnd"/>
+      <w:r>
+        <w:rPr>
+          <w:rFonts w:cstheme="minorHAnsi"/>
+          <w:sz w:val="24"/>
+          <w:szCs w:val="24"/>
+        </w:rPr>
+        <w:t xml:space="preserve"> (COL) (</w:t>
       </w:r>
       <w:hyperlink r:id="rId54" w:history="1">
         <w:r>
@@ -2585,13 +2859,23 @@
           <w:szCs w:val="24"/>
         </w:rPr>
       </w:pPr>
-      <w:r>
-        <w:rPr>
-          <w:rFonts w:cstheme="minorHAnsi"/>
-          <w:sz w:val="24"/>
-          <w:szCs w:val="24"/>
-        </w:rPr>
-        <w:t>Sina (CHI) (</w:t>
+      <w:proofErr w:type="spellStart"/>
+      <w:r>
+        <w:rPr>
+          <w:rFonts w:cstheme="minorHAnsi"/>
+          <w:sz w:val="24"/>
+          <w:szCs w:val="24"/>
+        </w:rPr>
+        <w:t>Sina</w:t>
+      </w:r>
+      <w:proofErr w:type="spellEnd"/>
+      <w:r>
+        <w:rPr>
+          <w:rFonts w:cstheme="minorHAnsi"/>
+          <w:sz w:val="24"/>
+          <w:szCs w:val="24"/>
+        </w:rPr>
+        <w:t xml:space="preserve"> (CHI) (</w:t>
       </w:r>
       <w:hyperlink r:id="rId55" w:history="1">
         <w:r>
@@ -2621,6 +2905,7 @@
           <w:szCs w:val="24"/>
         </w:rPr>
       </w:pPr>
+      <w:proofErr w:type="spellStart"/>
       <w:r>
         <w:rPr>
           <w:rFonts w:cstheme="minorHAnsi"/>
@@ -2628,7 +2913,16 @@
           <w:szCs w:val="24"/>
         </w:rPr>
         <w:lastRenderedPageBreak/>
-        <w:t>Huanqiu (CHI) (</w:t>
+        <w:t>Huanqiu</w:t>
+      </w:r>
+      <w:proofErr w:type="spellEnd"/>
+      <w:r>
+        <w:rPr>
+          <w:rFonts w:cstheme="minorHAnsi"/>
+          <w:sz w:val="24"/>
+          <w:szCs w:val="24"/>
+        </w:rPr>
+        <w:t xml:space="preserve"> (CHI) (</w:t>
       </w:r>
       <w:hyperlink r:id="rId56" w:history="1">
         <w:r>
@@ -2838,13 +3132,41 @@
           <w:szCs w:val="24"/>
         </w:rPr>
       </w:pPr>
-      <w:r>
-        <w:rPr>
-          <w:rFonts w:cstheme="minorHAnsi"/>
-          <w:sz w:val="24"/>
-          <w:szCs w:val="24"/>
-        </w:rPr>
-        <w:t>Lianhe Zaobao (SNG) (</w:t>
+      <w:proofErr w:type="spellStart"/>
+      <w:r>
+        <w:rPr>
+          <w:rFonts w:cstheme="minorHAnsi"/>
+          <w:sz w:val="24"/>
+          <w:szCs w:val="24"/>
+        </w:rPr>
+        <w:t>Lianhe</w:t>
+      </w:r>
+      <w:proofErr w:type="spellEnd"/>
+      <w:r>
+        <w:rPr>
+          <w:rFonts w:cstheme="minorHAnsi"/>
+          <w:sz w:val="24"/>
+          <w:szCs w:val="24"/>
+        </w:rPr>
+        <w:t xml:space="preserve"> </w:t>
+      </w:r>
+      <w:proofErr w:type="spellStart"/>
+      <w:r>
+        <w:rPr>
+          <w:rFonts w:cstheme="minorHAnsi"/>
+          <w:sz w:val="24"/>
+          <w:szCs w:val="24"/>
+        </w:rPr>
+        <w:t>Zaobao</w:t>
+      </w:r>
+      <w:proofErr w:type="spellEnd"/>
+      <w:r>
+        <w:rPr>
+          <w:rFonts w:cstheme="minorHAnsi"/>
+          <w:sz w:val="24"/>
+          <w:szCs w:val="24"/>
+        </w:rPr>
+        <w:t xml:space="preserve"> (SNG) (</w:t>
       </w:r>
       <w:hyperlink r:id="rId62" w:history="1">
         <w:r>
@@ -3315,13 +3637,23 @@
           <w:szCs w:val="24"/>
         </w:rPr>
       </w:pPr>
-      <w:r>
-        <w:rPr>
-          <w:rFonts w:cstheme="minorHAnsi"/>
-          <w:sz w:val="24"/>
-          <w:szCs w:val="24"/>
-        </w:rPr>
-        <w:t>DSNews (UKR) (</w:t>
+      <w:proofErr w:type="spellStart"/>
+      <w:r>
+        <w:rPr>
+          <w:rFonts w:cstheme="minorHAnsi"/>
+          <w:sz w:val="24"/>
+          <w:szCs w:val="24"/>
+        </w:rPr>
+        <w:t>DSNews</w:t>
+      </w:r>
+      <w:proofErr w:type="spellEnd"/>
+      <w:r>
+        <w:rPr>
+          <w:rFonts w:cstheme="minorHAnsi"/>
+          <w:sz w:val="24"/>
+          <w:szCs w:val="24"/>
+        </w:rPr>
+        <w:t xml:space="preserve"> (UKR) (</w:t>
       </w:r>
       <w:hyperlink r:id="rId71" w:history="1">
         <w:r>
@@ -3459,7 +3791,25 @@
           <w:sz w:val="24"/>
           <w:szCs w:val="24"/>
         </w:rPr>
-        <w:t>Cabo verde (Officially), Uruguay, Argentina, Venezuela (Second)</w:t>
+        <w:t xml:space="preserve">Cabo </w:t>
+      </w:r>
+      <w:proofErr w:type="spellStart"/>
+      <w:r>
+        <w:rPr>
+          <w:rFonts w:cstheme="minorHAnsi"/>
+          <w:sz w:val="24"/>
+          <w:szCs w:val="24"/>
+        </w:rPr>
+        <w:t>verde</w:t>
+      </w:r>
+      <w:proofErr w:type="spellEnd"/>
+      <w:r>
+        <w:rPr>
+          <w:rFonts w:cstheme="minorHAnsi"/>
+          <w:sz w:val="24"/>
+          <w:szCs w:val="24"/>
+        </w:rPr>
+        <w:t xml:space="preserve"> (Officially), Uruguay, Argentina, Venezuela (Second)</w:t>
       </w:r>
     </w:p>
     <w:p>
@@ -3492,13 +3842,23 @@
           <w:szCs w:val="24"/>
         </w:rPr>
       </w:pPr>
-      <w:r>
-        <w:rPr>
-          <w:rFonts w:cstheme="minorHAnsi"/>
-          <w:sz w:val="24"/>
-          <w:szCs w:val="24"/>
-        </w:rPr>
-        <w:t>Publico (POR) (</w:t>
+      <w:proofErr w:type="spellStart"/>
+      <w:r>
+        <w:rPr>
+          <w:rFonts w:cstheme="minorHAnsi"/>
+          <w:sz w:val="24"/>
+          <w:szCs w:val="24"/>
+        </w:rPr>
+        <w:t>Publico</w:t>
+      </w:r>
+      <w:proofErr w:type="spellEnd"/>
+      <w:r>
+        <w:rPr>
+          <w:rFonts w:cstheme="minorHAnsi"/>
+          <w:sz w:val="24"/>
+          <w:szCs w:val="24"/>
+        </w:rPr>
+        <w:t xml:space="preserve"> (POR) (</w:t>
       </w:r>
       <w:hyperlink r:id="rId73" w:history="1">
         <w:r>
@@ -3528,13 +3888,41 @@
           <w:szCs w:val="24"/>
         </w:rPr>
       </w:pPr>
-      <w:r>
-        <w:rPr>
-          <w:rFonts w:cstheme="minorHAnsi"/>
-          <w:sz w:val="24"/>
-          <w:szCs w:val="24"/>
-        </w:rPr>
-        <w:t>Diário de Notícias (POR) (</w:t>
+      <w:proofErr w:type="spellStart"/>
+      <w:r>
+        <w:rPr>
+          <w:rFonts w:cstheme="minorHAnsi"/>
+          <w:sz w:val="24"/>
+          <w:szCs w:val="24"/>
+        </w:rPr>
+        <w:t>Diário</w:t>
+      </w:r>
+      <w:proofErr w:type="spellEnd"/>
+      <w:r>
+        <w:rPr>
+          <w:rFonts w:cstheme="minorHAnsi"/>
+          <w:sz w:val="24"/>
+          <w:szCs w:val="24"/>
+        </w:rPr>
+        <w:t xml:space="preserve"> de </w:t>
+      </w:r>
+      <w:proofErr w:type="spellStart"/>
+      <w:r>
+        <w:rPr>
+          <w:rFonts w:cstheme="minorHAnsi"/>
+          <w:sz w:val="24"/>
+          <w:szCs w:val="24"/>
+        </w:rPr>
+        <w:t>Notícias</w:t>
+      </w:r>
+      <w:proofErr w:type="spellEnd"/>
+      <w:r>
+        <w:rPr>
+          <w:rFonts w:cstheme="minorHAnsi"/>
+          <w:sz w:val="24"/>
+          <w:szCs w:val="24"/>
+        </w:rPr>
+        <w:t xml:space="preserve"> (POR) (</w:t>
       </w:r>
       <w:hyperlink r:id="rId74" w:history="1">
         <w:r>
@@ -3564,13 +3952,41 @@
           <w:szCs w:val="24"/>
         </w:rPr>
       </w:pPr>
-      <w:r>
-        <w:rPr>
-          <w:rFonts w:cstheme="minorHAnsi"/>
-          <w:sz w:val="24"/>
-          <w:szCs w:val="24"/>
-        </w:rPr>
-        <w:t>Jornal de Notícias (POR) (</w:t>
+      <w:proofErr w:type="spellStart"/>
+      <w:r>
+        <w:rPr>
+          <w:rFonts w:cstheme="minorHAnsi"/>
+          <w:sz w:val="24"/>
+          <w:szCs w:val="24"/>
+        </w:rPr>
+        <w:t>Jornal</w:t>
+      </w:r>
+      <w:proofErr w:type="spellEnd"/>
+      <w:r>
+        <w:rPr>
+          <w:rFonts w:cstheme="minorHAnsi"/>
+          <w:sz w:val="24"/>
+          <w:szCs w:val="24"/>
+        </w:rPr>
+        <w:t xml:space="preserve"> de </w:t>
+      </w:r>
+      <w:proofErr w:type="spellStart"/>
+      <w:r>
+        <w:rPr>
+          <w:rFonts w:cstheme="minorHAnsi"/>
+          <w:sz w:val="24"/>
+          <w:szCs w:val="24"/>
+        </w:rPr>
+        <w:t>Notícias</w:t>
+      </w:r>
+      <w:proofErr w:type="spellEnd"/>
+      <w:r>
+        <w:rPr>
+          <w:rFonts w:cstheme="minorHAnsi"/>
+          <w:sz w:val="24"/>
+          <w:szCs w:val="24"/>
+        </w:rPr>
+        <w:t xml:space="preserve"> (POR) (</w:t>
       </w:r>
       <w:hyperlink r:id="rId75" w:history="1">
         <w:r>
@@ -3606,7 +4022,25 @@
           <w:sz w:val="24"/>
           <w:szCs w:val="24"/>
         </w:rPr>
-        <w:t>Folha De S.Paulo (BRA) (</w:t>
+        <w:t xml:space="preserve">Folha De </w:t>
+      </w:r>
+      <w:proofErr w:type="spellStart"/>
+      <w:r>
+        <w:rPr>
+          <w:rFonts w:cstheme="minorHAnsi"/>
+          <w:sz w:val="24"/>
+          <w:szCs w:val="24"/>
+        </w:rPr>
+        <w:t>S.Paulo</w:t>
+      </w:r>
+      <w:proofErr w:type="spellEnd"/>
+      <w:r>
+        <w:rPr>
+          <w:rFonts w:cstheme="minorHAnsi"/>
+          <w:sz w:val="24"/>
+          <w:szCs w:val="24"/>
+        </w:rPr>
+        <w:t xml:space="preserve"> (BRA) (</w:t>
       </w:r>
       <w:hyperlink r:id="rId76" w:history="1">
         <w:r>
@@ -3642,7 +4076,25 @@
           <w:sz w:val="24"/>
           <w:szCs w:val="24"/>
         </w:rPr>
-        <w:t>Rede Globo Noticias (BRA) (</w:t>
+        <w:t xml:space="preserve">Rede Globo </w:t>
+      </w:r>
+      <w:proofErr w:type="spellStart"/>
+      <w:r>
+        <w:rPr>
+          <w:rFonts w:cstheme="minorHAnsi"/>
+          <w:sz w:val="24"/>
+          <w:szCs w:val="24"/>
+        </w:rPr>
+        <w:t>Noticias</w:t>
+      </w:r>
+      <w:proofErr w:type="spellEnd"/>
+      <w:r>
+        <w:rPr>
+          <w:rFonts w:cstheme="minorHAnsi"/>
+          <w:sz w:val="24"/>
+          <w:szCs w:val="24"/>
+        </w:rPr>
+        <w:t xml:space="preserve"> (BRA) (</w:t>
       </w:r>
       <w:hyperlink r:id="rId77" w:history="1">
         <w:r>
@@ -3714,7 +4166,41 @@
           <w:sz w:val="24"/>
           <w:szCs w:val="24"/>
         </w:rPr>
-        <w:t>O Democrata (GB) (</w:t>
+        <w:t xml:space="preserve">O </w:t>
+      </w:r>
+      <w:proofErr w:type="spellStart"/>
+      <w:r>
+        <w:rPr>
+          <w:rFonts w:cstheme="minorHAnsi"/>
+          <w:sz w:val="24"/>
+          <w:szCs w:val="24"/>
+        </w:rPr>
+        <w:t>Democrata</w:t>
+      </w:r>
+      <w:proofErr w:type="spellEnd"/>
+      <w:r>
+        <w:rPr>
+          <w:rFonts w:cstheme="minorHAnsi"/>
+          <w:sz w:val="24"/>
+          <w:szCs w:val="24"/>
+        </w:rPr>
+        <w:t xml:space="preserve"> (GB</w:t>
+      </w:r>
+      <w:r>
+        <w:rPr>
+          <w:rFonts w:cstheme="minorHAnsi"/>
+          <w:sz w:val="24"/>
+          <w:szCs w:val="24"/>
+        </w:rPr>
+        <w:t>S</w:t>
+      </w:r>
+      <w:r>
+        <w:rPr>
+          <w:rFonts w:cstheme="minorHAnsi"/>
+          <w:sz w:val="24"/>
+          <w:szCs w:val="24"/>
+        </w:rPr>
+        <w:t>) (</w:t>
       </w:r>
       <w:hyperlink r:id="rId79" w:history="1">
         <w:r>
@@ -3750,7 +4236,41 @@
           <w:sz w:val="24"/>
           <w:szCs w:val="24"/>
         </w:rPr>
-        <w:t>Radio Jovem (GB) (</w:t>
+        <w:t xml:space="preserve">Radio </w:t>
+      </w:r>
+      <w:proofErr w:type="spellStart"/>
+      <w:r>
+        <w:rPr>
+          <w:rFonts w:cstheme="minorHAnsi"/>
+          <w:sz w:val="24"/>
+          <w:szCs w:val="24"/>
+        </w:rPr>
+        <w:t>Jovem</w:t>
+      </w:r>
+      <w:proofErr w:type="spellEnd"/>
+      <w:r>
+        <w:rPr>
+          <w:rFonts w:cstheme="minorHAnsi"/>
+          <w:sz w:val="24"/>
+          <w:szCs w:val="24"/>
+        </w:rPr>
+        <w:t xml:space="preserve"> (GB</w:t>
+      </w:r>
+      <w:r>
+        <w:rPr>
+          <w:rFonts w:cstheme="minorHAnsi"/>
+          <w:sz w:val="24"/>
+          <w:szCs w:val="24"/>
+        </w:rPr>
+        <w:t>S</w:t>
+      </w:r>
+      <w:r>
+        <w:rPr>
+          <w:rFonts w:cstheme="minorHAnsi"/>
+          <w:sz w:val="24"/>
+          <w:szCs w:val="24"/>
+        </w:rPr>
+        <w:t>) (</w:t>
       </w:r>
       <w:hyperlink r:id="rId80" w:history="1">
         <w:r>
@@ -3786,7 +4306,25 @@
           <w:sz w:val="24"/>
           <w:szCs w:val="24"/>
         </w:rPr>
-        <w:t>Expresso das Ilhas (CBV) (</w:t>
+        <w:t xml:space="preserve">Expresso das </w:t>
+      </w:r>
+      <w:proofErr w:type="spellStart"/>
+      <w:r>
+        <w:rPr>
+          <w:rFonts w:cstheme="minorHAnsi"/>
+          <w:sz w:val="24"/>
+          <w:szCs w:val="24"/>
+        </w:rPr>
+        <w:t>Ilhas</w:t>
+      </w:r>
+      <w:proofErr w:type="spellEnd"/>
+      <w:r>
+        <w:rPr>
+          <w:rFonts w:cstheme="minorHAnsi"/>
+          <w:sz w:val="24"/>
+          <w:szCs w:val="24"/>
+        </w:rPr>
+        <w:t xml:space="preserve"> (CBV) (</w:t>
       </w:r>
       <w:hyperlink r:id="rId81" w:history="1">
         <w:r>
@@ -3825,13 +4363,41 @@
           <w:szCs w:val="24"/>
         </w:rPr>
       </w:pPr>
-      <w:r>
-        <w:rPr>
-          <w:rFonts w:cstheme="minorHAnsi"/>
-          <w:sz w:val="24"/>
-          <w:szCs w:val="24"/>
-        </w:rPr>
-        <w:t>Jornal Noticias (MOZ) (</w:t>
+      <w:proofErr w:type="spellStart"/>
+      <w:r>
+        <w:rPr>
+          <w:rFonts w:cstheme="minorHAnsi"/>
+          <w:sz w:val="24"/>
+          <w:szCs w:val="24"/>
+        </w:rPr>
+        <w:t>Jornal</w:t>
+      </w:r>
+      <w:proofErr w:type="spellEnd"/>
+      <w:r>
+        <w:rPr>
+          <w:rFonts w:cstheme="minorHAnsi"/>
+          <w:sz w:val="24"/>
+          <w:szCs w:val="24"/>
+        </w:rPr>
+        <w:t xml:space="preserve"> </w:t>
+      </w:r>
+      <w:proofErr w:type="spellStart"/>
+      <w:r>
+        <w:rPr>
+          <w:rFonts w:cstheme="minorHAnsi"/>
+          <w:sz w:val="24"/>
+          <w:szCs w:val="24"/>
+        </w:rPr>
+        <w:t>Noticias</w:t>
+      </w:r>
+      <w:proofErr w:type="spellEnd"/>
+      <w:r>
+        <w:rPr>
+          <w:rFonts w:cstheme="minorHAnsi"/>
+          <w:sz w:val="24"/>
+          <w:szCs w:val="24"/>
+        </w:rPr>
+        <w:t xml:space="preserve"> (MOZ) (</w:t>
       </w:r>
       <w:hyperlink r:id="rId82" w:history="1">
         <w:r>
@@ -3954,7 +4520,23 @@
           <w:sz w:val="24"/>
           <w:szCs w:val="24"/>
         </w:rPr>
-        <w:t>Kompas (INDO) (</w:t>
+        <w:t>Kompas (I</w:t>
+      </w:r>
+      <w:r>
+        <w:rPr>
+          <w:rFonts w:cstheme="minorHAnsi"/>
+          <w:sz w:val="24"/>
+          <w:szCs w:val="24"/>
+        </w:rPr>
+        <w:t>DN</w:t>
+      </w:r>
+      <w:r>
+        <w:rPr>
+          <w:rFonts w:cstheme="minorHAnsi"/>
+          <w:sz w:val="24"/>
+          <w:szCs w:val="24"/>
+        </w:rPr>
+        <w:t>) (</w:t>
       </w:r>
       <w:hyperlink r:id="rId83" w:history="1">
         <w:r>
@@ -3984,13 +4566,47 @@
           <w:szCs w:val="24"/>
         </w:rPr>
       </w:pPr>
-      <w:r>
-        <w:rPr>
-          <w:rFonts w:cstheme="minorHAnsi"/>
-          <w:sz w:val="24"/>
-          <w:szCs w:val="24"/>
-        </w:rPr>
-        <w:t>Republika (INDO) (</w:t>
+      <w:proofErr w:type="spellStart"/>
+      <w:r>
+        <w:rPr>
+          <w:rFonts w:cstheme="minorHAnsi"/>
+          <w:sz w:val="24"/>
+          <w:szCs w:val="24"/>
+        </w:rPr>
+        <w:t>Republika</w:t>
+      </w:r>
+      <w:proofErr w:type="spellEnd"/>
+      <w:r>
+        <w:rPr>
+          <w:rFonts w:cstheme="minorHAnsi"/>
+          <w:sz w:val="24"/>
+          <w:szCs w:val="24"/>
+        </w:rPr>
+        <w:t xml:space="preserve"> (</w:t>
+      </w:r>
+      <w:r>
+        <w:rPr>
+          <w:rFonts w:cstheme="minorHAnsi"/>
+          <w:sz w:val="24"/>
+          <w:szCs w:val="24"/>
+        </w:rPr>
+        <w:t>I</w:t>
+      </w:r>
+      <w:r>
+        <w:rPr>
+          <w:rFonts w:cstheme="minorHAnsi"/>
+          <w:sz w:val="24"/>
+          <w:szCs w:val="24"/>
+        </w:rPr>
+        <w:t>DN</w:t>
+      </w:r>
+      <w:r>
+        <w:rPr>
+          <w:rFonts w:cstheme="minorHAnsi"/>
+          <w:sz w:val="24"/>
+          <w:szCs w:val="24"/>
+        </w:rPr>
+        <w:t>) (</w:t>
       </w:r>
       <w:hyperlink r:id="rId84" w:history="1">
         <w:r>
@@ -4020,13 +4636,65 @@
           <w:szCs w:val="24"/>
         </w:rPr>
       </w:pPr>
-      <w:r>
-        <w:rPr>
-          <w:rFonts w:cstheme="minorHAnsi"/>
-          <w:sz w:val="24"/>
-          <w:szCs w:val="24"/>
-        </w:rPr>
-        <w:t>Jawa Pos (INDO) (</w:t>
+      <w:proofErr w:type="spellStart"/>
+      <w:r>
+        <w:rPr>
+          <w:rFonts w:cstheme="minorHAnsi"/>
+          <w:sz w:val="24"/>
+          <w:szCs w:val="24"/>
+        </w:rPr>
+        <w:t>Jawa</w:t>
+      </w:r>
+      <w:proofErr w:type="spellEnd"/>
+      <w:r>
+        <w:rPr>
+          <w:rFonts w:cstheme="minorHAnsi"/>
+          <w:sz w:val="24"/>
+          <w:szCs w:val="24"/>
+        </w:rPr>
+        <w:t xml:space="preserve"> </w:t>
+      </w:r>
+      <w:proofErr w:type="spellStart"/>
+      <w:r>
+        <w:rPr>
+          <w:rFonts w:cstheme="minorHAnsi"/>
+          <w:sz w:val="24"/>
+          <w:szCs w:val="24"/>
+        </w:rPr>
+        <w:t>Pos</w:t>
+      </w:r>
+      <w:proofErr w:type="spellEnd"/>
+      <w:r>
+        <w:rPr>
+          <w:rFonts w:cstheme="minorHAnsi"/>
+          <w:sz w:val="24"/>
+          <w:szCs w:val="24"/>
+        </w:rPr>
+        <w:t xml:space="preserve"> (</w:t>
+      </w:r>
+      <w:r>
+        <w:rPr>
+          <w:rFonts w:cstheme="minorHAnsi"/>
+          <w:sz w:val="24"/>
+          <w:szCs w:val="24"/>
+        </w:rPr>
+        <w:t>I</w:t>
+      </w:r>
+      <w:r>
+        <w:rPr>
+          <w:rFonts w:cstheme="minorHAnsi"/>
+          <w:sz w:val="24"/>
+          <w:szCs w:val="24"/>
+        </w:rPr>
+        <w:t>DN</w:t>
+      </w:r>
+      <w:r>
+        <w:rPr>
+          <w:rFonts w:cstheme="minorHAnsi"/>
+          <w:sz w:val="24"/>
+          <w:szCs w:val="24"/>
+        </w:rPr>
+        <w:t>) (</w:t>
       </w:r>
       <w:hyperlink r:id="rId85" w:history="1">
         <w:r>
@@ -4056,13 +4724,47 @@
           <w:szCs w:val="24"/>
         </w:rPr>
       </w:pPr>
-      <w:r>
-        <w:rPr>
-          <w:rFonts w:cstheme="minorHAnsi"/>
-          <w:sz w:val="24"/>
-          <w:szCs w:val="24"/>
-        </w:rPr>
-        <w:t>Pikiran Rakyat (INDO) (</w:t>
+      <w:proofErr w:type="spellStart"/>
+      <w:r>
+        <w:rPr>
+          <w:rFonts w:cstheme="minorHAnsi"/>
+          <w:sz w:val="24"/>
+          <w:szCs w:val="24"/>
+        </w:rPr>
+        <w:t>Pikiran</w:t>
+      </w:r>
+      <w:proofErr w:type="spellEnd"/>
+      <w:r>
+        <w:rPr>
+          <w:rFonts w:cstheme="minorHAnsi"/>
+          <w:sz w:val="24"/>
+          <w:szCs w:val="24"/>
+        </w:rPr>
+        <w:t xml:space="preserve"> Rakyat (</w:t>
+      </w:r>
+      <w:r>
+        <w:rPr>
+          <w:rFonts w:cstheme="minorHAnsi"/>
+          <w:sz w:val="24"/>
+          <w:szCs w:val="24"/>
+        </w:rPr>
+        <w:t>I</w:t>
+      </w:r>
+      <w:r>
+        <w:rPr>
+          <w:rFonts w:cstheme="minorHAnsi"/>
+          <w:sz w:val="24"/>
+          <w:szCs w:val="24"/>
+        </w:rPr>
+        <w:t>DN</w:t>
+      </w:r>
+      <w:r>
+        <w:rPr>
+          <w:rFonts w:cstheme="minorHAnsi"/>
+          <w:sz w:val="24"/>
+          <w:szCs w:val="24"/>
+        </w:rPr>
+        <w:t>) (</w:t>
       </w:r>
       <w:hyperlink r:id="rId86" w:history="1">
         <w:r>
@@ -4098,7 +4800,31 @@
           <w:sz w:val="24"/>
           <w:szCs w:val="24"/>
         </w:rPr>
-        <w:t>Bali post (INDO) (</w:t>
+        <w:t>Bali post (</w:t>
+      </w:r>
+      <w:r>
+        <w:rPr>
+          <w:rFonts w:cstheme="minorHAnsi"/>
+          <w:sz w:val="24"/>
+          <w:szCs w:val="24"/>
+        </w:rPr>
+        <w:t>I</w:t>
+      </w:r>
+      <w:r>
+        <w:rPr>
+          <w:rFonts w:cstheme="minorHAnsi"/>
+          <w:sz w:val="24"/>
+          <w:szCs w:val="24"/>
+        </w:rPr>
+        <w:t>DN</w:t>
+      </w:r>
+      <w:r>
+        <w:rPr>
+          <w:rFonts w:cstheme="minorHAnsi"/>
+          <w:sz w:val="24"/>
+          <w:szCs w:val="24"/>
+        </w:rPr>
+        <w:t>) (</w:t>
       </w:r>
       <w:hyperlink r:id="rId87" w:history="1">
         <w:r>
@@ -4244,13 +4970,23 @@
           <w:szCs w:val="24"/>
         </w:rPr>
       </w:pPr>
-      <w:r>
-        <w:rPr>
-          <w:rFonts w:cstheme="minorHAnsi"/>
-          <w:sz w:val="24"/>
-          <w:szCs w:val="24"/>
-        </w:rPr>
-        <w:t>MTanzania (TNZ) (</w:t>
+      <w:proofErr w:type="spellStart"/>
+      <w:r>
+        <w:rPr>
+          <w:rFonts w:cstheme="minorHAnsi"/>
+          <w:sz w:val="24"/>
+          <w:szCs w:val="24"/>
+        </w:rPr>
+        <w:t>MTanzania</w:t>
+      </w:r>
+      <w:proofErr w:type="spellEnd"/>
+      <w:r>
+        <w:rPr>
+          <w:rFonts w:cstheme="minorHAnsi"/>
+          <w:sz w:val="24"/>
+          <w:szCs w:val="24"/>
+        </w:rPr>
+        <w:t xml:space="preserve"> (TNZ) (</w:t>
       </w:r>
       <w:hyperlink r:id="rId89" w:history="1">
         <w:r>
@@ -4353,13 +5089,23 @@
           <w:szCs w:val="24"/>
         </w:rPr>
       </w:pPr>
-      <w:r>
-        <w:rPr>
-          <w:rFonts w:cstheme="minorHAnsi"/>
-          <w:sz w:val="24"/>
-          <w:szCs w:val="24"/>
-        </w:rPr>
-        <w:t>Tuko (KEN) (</w:t>
+      <w:proofErr w:type="spellStart"/>
+      <w:r>
+        <w:rPr>
+          <w:rFonts w:cstheme="minorHAnsi"/>
+          <w:sz w:val="24"/>
+          <w:szCs w:val="24"/>
+        </w:rPr>
+        <w:t>Tuko</w:t>
+      </w:r>
+      <w:proofErr w:type="spellEnd"/>
+      <w:r>
+        <w:rPr>
+          <w:rFonts w:cstheme="minorHAnsi"/>
+          <w:sz w:val="24"/>
+          <w:szCs w:val="24"/>
+        </w:rPr>
+        <w:t xml:space="preserve"> (KEN) (</w:t>
       </w:r>
       <w:hyperlink r:id="rId92" w:history="1">
         <w:r>
@@ -4584,7 +5330,25 @@
           <w:sz w:val="24"/>
           <w:szCs w:val="24"/>
         </w:rPr>
-        <w:t>Dong-a Ilbo (KOR) (</w:t>
+        <w:t xml:space="preserve">Dong-a </w:t>
+      </w:r>
+      <w:proofErr w:type="spellStart"/>
+      <w:r>
+        <w:rPr>
+          <w:rFonts w:cstheme="minorHAnsi"/>
+          <w:sz w:val="24"/>
+          <w:szCs w:val="24"/>
+        </w:rPr>
+        <w:t>Ilbo</w:t>
+      </w:r>
+      <w:proofErr w:type="spellEnd"/>
+      <w:r>
+        <w:rPr>
+          <w:rFonts w:cstheme="minorHAnsi"/>
+          <w:sz w:val="24"/>
+          <w:szCs w:val="24"/>
+        </w:rPr>
+        <w:t xml:space="preserve"> (KOR) (</w:t>
       </w:r>
       <w:hyperlink r:id="rId95" w:history="1">
         <w:r>
@@ -4594,34 +5358,69 @@
             <w:sz w:val="24"/>
             <w:szCs w:val="24"/>
           </w:rPr>
-          <w:t>https://www.donga.com/</w:t>
-        </w:r>
-        <w:r>
-          <w:rPr>
-            <w:rStyle w:val="Hyperlink"/>
-            <w:rFonts w:cstheme="minorHAnsi"/>
-            <w:sz w:val="24"/>
-            <w:szCs w:val="24"/>
-          </w:rPr>
-          <w:t>/0</w:t>
-        </w:r>
-      </w:hyperlink>
-    </w:p>
-    <w:p>
-      <w:pPr>
-        <w:rPr>
-          <w:rFonts w:cstheme="minorHAnsi"/>
-          <w:sz w:val="24"/>
-          <w:szCs w:val="24"/>
-        </w:rPr>
-      </w:pPr>
-      <w:r>
-        <w:rPr>
-          <w:rFonts w:cstheme="minorHAnsi"/>
-          <w:sz w:val="24"/>
-          <w:szCs w:val="24"/>
-        </w:rPr>
-        <w:t>Joongang Ilbo (KOR) (</w:t>
+          <w:t>https:</w:t>
+        </w:r>
+        <w:r>
+          <w:rPr>
+            <w:rStyle w:val="Hyperlink"/>
+            <w:rFonts w:cstheme="minorHAnsi"/>
+            <w:sz w:val="24"/>
+            <w:szCs w:val="24"/>
+          </w:rPr>
+          <w:t>/</w:t>
+        </w:r>
+        <w:r>
+          <w:rPr>
+            <w:rStyle w:val="Hyperlink"/>
+            <w:rFonts w:cstheme="minorHAnsi"/>
+            <w:sz w:val="24"/>
+            <w:szCs w:val="24"/>
+          </w:rPr>
+          <w:t>/www.donga.com/</w:t>
+        </w:r>
+      </w:hyperlink>
+      <w:r>
+        <w:rPr>
+          <w:rFonts w:cstheme="minorHAnsi"/>
+          <w:sz w:val="24"/>
+          <w:szCs w:val="24"/>
+        </w:rPr>
+        <w:t>)</w:t>
+      </w:r>
+    </w:p>
+    <w:p>
+      <w:pPr>
+        <w:rPr>
+          <w:rFonts w:cstheme="minorHAnsi"/>
+          <w:sz w:val="24"/>
+          <w:szCs w:val="24"/>
+        </w:rPr>
+      </w:pPr>
+      <w:r>
+        <w:rPr>
+          <w:rFonts w:cstheme="minorHAnsi"/>
+          <w:sz w:val="24"/>
+          <w:szCs w:val="24"/>
+        </w:rPr>
+        <w:t xml:space="preserve">Joongang </w:t>
+      </w:r>
+      <w:proofErr w:type="spellStart"/>
+      <w:r>
+        <w:rPr>
+          <w:rFonts w:cstheme="minorHAnsi"/>
+          <w:sz w:val="24"/>
+          <w:szCs w:val="24"/>
+        </w:rPr>
+        <w:t>Ilbo</w:t>
+      </w:r>
+      <w:proofErr w:type="spellEnd"/>
+      <w:r>
+        <w:rPr>
+          <w:rFonts w:cstheme="minorHAnsi"/>
+          <w:sz w:val="24"/>
+          <w:szCs w:val="24"/>
+        </w:rPr>
+        <w:t xml:space="preserve"> (KOR) (</w:t>
       </w:r>
       <w:hyperlink r:id="rId96" w:history="1">
         <w:r>
@@ -4657,7 +5456,25 @@
           <w:sz w:val="24"/>
           <w:szCs w:val="24"/>
         </w:rPr>
-        <w:t>Chosun Iibo (KOR) (</w:t>
+        <w:t xml:space="preserve">Chosun </w:t>
+      </w:r>
+      <w:proofErr w:type="spellStart"/>
+      <w:r>
+        <w:rPr>
+          <w:rFonts w:cstheme="minorHAnsi"/>
+          <w:sz w:val="24"/>
+          <w:szCs w:val="24"/>
+        </w:rPr>
+        <w:t>Iibo</w:t>
+      </w:r>
+      <w:proofErr w:type="spellEnd"/>
+      <w:r>
+        <w:rPr>
+          <w:rFonts w:cstheme="minorHAnsi"/>
+          <w:sz w:val="24"/>
+          <w:szCs w:val="24"/>
+        </w:rPr>
+        <w:t xml:space="preserve"> (KOR) (</w:t>
       </w:r>
       <w:hyperlink r:id="rId97" w:history="1">
         <w:r>
@@ -4729,7 +5546,25 @@
           <w:sz w:val="24"/>
           <w:szCs w:val="24"/>
         </w:rPr>
-        <w:t>Kyunghyang Shinmun (KOR) (</w:t>
+        <w:t xml:space="preserve">Kyunghyang </w:t>
+      </w:r>
+      <w:proofErr w:type="spellStart"/>
+      <w:r>
+        <w:rPr>
+          <w:rFonts w:cstheme="minorHAnsi"/>
+          <w:sz w:val="24"/>
+          <w:szCs w:val="24"/>
+        </w:rPr>
+        <w:t>Shinmun</w:t>
+      </w:r>
+      <w:proofErr w:type="spellEnd"/>
+      <w:r>
+        <w:rPr>
+          <w:rFonts w:cstheme="minorHAnsi"/>
+          <w:sz w:val="24"/>
+          <w:szCs w:val="24"/>
+        </w:rPr>
+        <w:t xml:space="preserve"> (KOR) (</w:t>
       </w:r>
       <w:hyperlink r:id="rId99" w:history="1">
         <w:r>
@@ -4759,6 +5594,7 @@
           <w:szCs w:val="24"/>
         </w:rPr>
       </w:pPr>
+      <w:proofErr w:type="spellStart"/>
       <w:r>
         <w:rPr>
           <w:rFonts w:cstheme="minorHAnsi"/>
@@ -4767,6 +5603,7 @@
         </w:rPr>
         <w:t>Ohmynews</w:t>
       </w:r>
+      <w:proofErr w:type="spellEnd"/>
       <w:r>
         <w:rPr>
           <w:rFonts w:cstheme="minorHAnsi"/>
@@ -4935,13 +5772,23 @@
           <w:szCs w:val="24"/>
         </w:rPr>
       </w:pPr>
-      <w:r>
-        <w:rPr>
-          <w:rFonts w:cstheme="minorHAnsi"/>
-          <w:sz w:val="24"/>
-          <w:szCs w:val="24"/>
-        </w:rPr>
-        <w:t>Al-ahram (EGY) (</w:t>
+      <w:proofErr w:type="spellStart"/>
+      <w:r>
+        <w:rPr>
+          <w:rFonts w:cstheme="minorHAnsi"/>
+          <w:sz w:val="24"/>
+          <w:szCs w:val="24"/>
+        </w:rPr>
+        <w:t>Al-ahram</w:t>
+      </w:r>
+      <w:proofErr w:type="spellEnd"/>
+      <w:r>
+        <w:rPr>
+          <w:rFonts w:cstheme="minorHAnsi"/>
+          <w:sz w:val="24"/>
+          <w:szCs w:val="24"/>
+        </w:rPr>
+        <w:t xml:space="preserve"> (EGY) (</w:t>
       </w:r>
       <w:hyperlink r:id="rId102" w:history="1">
         <w:r>
@@ -5007,6 +5854,7 @@
           <w:szCs w:val="24"/>
         </w:rPr>
       </w:pPr>
+      <w:proofErr w:type="spellStart"/>
       <w:r>
         <w:rPr>
           <w:rFonts w:cstheme="minorHAnsi"/>
@@ -5015,6 +5863,7 @@
         </w:rPr>
         <w:t>Elkhabar</w:t>
       </w:r>
+      <w:proofErr w:type="spellEnd"/>
       <w:r>
         <w:rPr>
           <w:rFonts w:cstheme="minorHAnsi"/>
@@ -5094,15 +5943,25 @@
           <w:sz w:val="24"/>
           <w:szCs w:val="24"/>
         </w:rPr>
-        <w:t>E</w:t>
-      </w:r>
-      <w:r>
-        <w:rPr>
-          <w:rFonts w:cstheme="minorHAnsi"/>
-          <w:sz w:val="24"/>
-          <w:szCs w:val="24"/>
-        </w:rPr>
-        <w:t>Al-Akhbar (LEB) (</w:t>
+        <w:t>Al-</w:t>
+      </w:r>
+      <w:proofErr w:type="spellStart"/>
+      <w:r>
+        <w:rPr>
+          <w:rFonts w:cstheme="minorHAnsi"/>
+          <w:sz w:val="24"/>
+          <w:szCs w:val="24"/>
+        </w:rPr>
+        <w:t>Akhbar</w:t>
+      </w:r>
+      <w:proofErr w:type="spellEnd"/>
+      <w:r>
+        <w:rPr>
+          <w:rFonts w:cstheme="minorHAnsi"/>
+          <w:sz w:val="24"/>
+          <w:szCs w:val="24"/>
+        </w:rPr>
+        <w:t xml:space="preserve"> (LEB) (</w:t>
       </w:r>
       <w:hyperlink r:id="rId106" w:history="1">
         <w:r>
@@ -5132,13 +5991,23 @@
           <w:szCs w:val="24"/>
         </w:rPr>
       </w:pPr>
-      <w:r>
-        <w:rPr>
-          <w:rFonts w:cstheme="minorHAnsi"/>
-          <w:sz w:val="24"/>
-          <w:szCs w:val="24"/>
-        </w:rPr>
-        <w:t>Alquds (ISR) (</w:t>
+      <w:proofErr w:type="spellStart"/>
+      <w:r>
+        <w:rPr>
+          <w:rFonts w:cstheme="minorHAnsi"/>
+          <w:sz w:val="24"/>
+          <w:szCs w:val="24"/>
+        </w:rPr>
+        <w:t>Alquds</w:t>
+      </w:r>
+      <w:proofErr w:type="spellEnd"/>
+      <w:r>
+        <w:rPr>
+          <w:rFonts w:cstheme="minorHAnsi"/>
+          <w:sz w:val="24"/>
+          <w:szCs w:val="24"/>
+        </w:rPr>
+        <w:t xml:space="preserve"> (ISR) (</w:t>
       </w:r>
       <w:hyperlink r:id="rId107" w:history="1">
         <w:r>
@@ -5204,13 +6073,23 @@
           <w:szCs w:val="24"/>
         </w:rPr>
       </w:pPr>
-      <w:r>
-        <w:rPr>
-          <w:rFonts w:cstheme="minorHAnsi"/>
-          <w:sz w:val="24"/>
-          <w:szCs w:val="24"/>
-        </w:rPr>
-        <w:t>Alintibaha (SUD) (</w:t>
+      <w:proofErr w:type="spellStart"/>
+      <w:r>
+        <w:rPr>
+          <w:rFonts w:cstheme="minorHAnsi"/>
+          <w:sz w:val="24"/>
+          <w:szCs w:val="24"/>
+        </w:rPr>
+        <w:t>Alintibaha</w:t>
+      </w:r>
+      <w:proofErr w:type="spellEnd"/>
+      <w:r>
+        <w:rPr>
+          <w:rFonts w:cstheme="minorHAnsi"/>
+          <w:sz w:val="24"/>
+          <w:szCs w:val="24"/>
+        </w:rPr>
+        <w:t xml:space="preserve"> (SUD) (</w:t>
       </w:r>
       <w:hyperlink r:id="rId109" w:history="1">
         <w:r>
@@ -5240,13 +6119,23 @@
           <w:szCs w:val="24"/>
         </w:rPr>
       </w:pPr>
-      <w:r>
-        <w:rPr>
-          <w:rFonts w:cstheme="minorHAnsi"/>
-          <w:sz w:val="24"/>
-          <w:szCs w:val="24"/>
-        </w:rPr>
-        <w:t>Shafaq News (IRQ) (</w:t>
+      <w:proofErr w:type="spellStart"/>
+      <w:r>
+        <w:rPr>
+          <w:rFonts w:cstheme="minorHAnsi"/>
+          <w:sz w:val="24"/>
+          <w:szCs w:val="24"/>
+        </w:rPr>
+        <w:t>Shafaq</w:t>
+      </w:r>
+      <w:proofErr w:type="spellEnd"/>
+      <w:r>
+        <w:rPr>
+          <w:rFonts w:cstheme="minorHAnsi"/>
+          <w:sz w:val="24"/>
+          <w:szCs w:val="24"/>
+        </w:rPr>
+        <w:t xml:space="preserve"> News (IRQ) (</w:t>
       </w:r>
       <w:hyperlink r:id="rId110" w:history="1">
         <w:r>
@@ -5276,13 +6165,23 @@
           <w:szCs w:val="24"/>
         </w:rPr>
       </w:pPr>
-      <w:r>
-        <w:rPr>
-          <w:rFonts w:cstheme="minorHAnsi"/>
-          <w:sz w:val="24"/>
-          <w:szCs w:val="24"/>
-        </w:rPr>
-        <w:t>Assabah (MOR) (</w:t>
+      <w:proofErr w:type="spellStart"/>
+      <w:r>
+        <w:rPr>
+          <w:rFonts w:cstheme="minorHAnsi"/>
+          <w:sz w:val="24"/>
+          <w:szCs w:val="24"/>
+        </w:rPr>
+        <w:t>Assabah</w:t>
+      </w:r>
+      <w:proofErr w:type="spellEnd"/>
+      <w:r>
+        <w:rPr>
+          <w:rFonts w:cstheme="minorHAnsi"/>
+          <w:sz w:val="24"/>
+          <w:szCs w:val="24"/>
+        </w:rPr>
+        <w:t xml:space="preserve"> (MOR) (</w:t>
       </w:r>
       <w:hyperlink r:id="rId111" w:history="1">
         <w:r>
@@ -5312,13 +6211,23 @@
           <w:szCs w:val="24"/>
         </w:rPr>
       </w:pPr>
-      <w:r>
-        <w:rPr>
-          <w:rFonts w:cstheme="minorHAnsi"/>
-          <w:sz w:val="24"/>
-          <w:szCs w:val="24"/>
-        </w:rPr>
-        <w:t>Okaz (KSA) (</w:t>
+      <w:proofErr w:type="spellStart"/>
+      <w:r>
+        <w:rPr>
+          <w:rFonts w:cstheme="minorHAnsi"/>
+          <w:sz w:val="24"/>
+          <w:szCs w:val="24"/>
+        </w:rPr>
+        <w:t>Okaz</w:t>
+      </w:r>
+      <w:proofErr w:type="spellEnd"/>
+      <w:r>
+        <w:rPr>
+          <w:rFonts w:cstheme="minorHAnsi"/>
+          <w:sz w:val="24"/>
+          <w:szCs w:val="24"/>
+        </w:rPr>
+        <w:t xml:space="preserve"> (KSA) (</w:t>
       </w:r>
       <w:hyperlink r:id="rId112" w:history="1">
         <w:r>
@@ -5363,7 +6272,23 @@
           <w:sz w:val="24"/>
           <w:szCs w:val="24"/>
         </w:rPr>
-        <w:t>CNN Arabic (US) (</w:t>
+        <w:t>CNN Arabic (US</w:t>
+      </w:r>
+      <w:r>
+        <w:rPr>
+          <w:rFonts w:cstheme="minorHAnsi"/>
+          <w:sz w:val="24"/>
+          <w:szCs w:val="24"/>
+        </w:rPr>
+        <w:t>A</w:t>
+      </w:r>
+      <w:r>
+        <w:rPr>
+          <w:rFonts w:cstheme="minorHAnsi"/>
+          <w:sz w:val="24"/>
+          <w:szCs w:val="24"/>
+        </w:rPr>
+        <w:t>) (</w:t>
       </w:r>
       <w:hyperlink r:id="rId113" w:history="1">
         <w:r>
@@ -6106,7 +7031,6 @@
   <w:style w:type="character" w:default="1" w:styleId="DefaultParagraphFont">
     <w:name w:val="Default Paragraph Font"/>
     <w:uiPriority w:val="1"/>
-    <w:semiHidden/>
     <w:unhideWhenUsed/>
   </w:style>
   <w:style w:type="table" w:default="1" w:styleId="TableNormal">

</xml_diff>